<commit_message>
Done all filtering features (following, asked, to respond)
</commit_message>
<xml_diff>
--- a/in28minutes(instructions on using app and solving issues).docx
+++ b/in28minutes(instructions on using app and solving issues).docx
@@ -540,7 +540,15 @@
       </w:r>
       <w:proofErr w:type="spellEnd"/>
       <w:r>
-        <w:t>. We made a simple API call which returned a JSON, and made API call with path variable.</w:t>
+        <w:t xml:space="preserve">. We made a simple API call which returned a </w:t>
+      </w:r>
+      <w:proofErr w:type="gramStart"/>
+      <w:r>
+        <w:t>JSON, and</w:t>
+      </w:r>
+      <w:proofErr w:type="gramEnd"/>
+      <w:r>
+        <w:t xml:space="preserve"> made API call with path variable.</w:t>
       </w:r>
     </w:p>
     <w:p/>
@@ -576,7 +584,15 @@
     <w:p/>
     <w:p>
       <w:r>
-        <w:t xml:space="preserve">When state of component changes </w:t>
+        <w:t xml:space="preserve">When </w:t>
+      </w:r>
+      <w:proofErr w:type="gramStart"/>
+      <w:r>
+        <w:t>state</w:t>
+      </w:r>
+      <w:proofErr w:type="gramEnd"/>
+      <w:r>
+        <w:t xml:space="preserve"> of component changes </w:t>
       </w:r>
       <w:proofErr w:type="gramStart"/>
       <w:r>
@@ -1592,7 +1608,15 @@
       </w:r>
       <w:proofErr w:type="spellEnd"/>
       <w:r>
-        <w:t xml:space="preserve"> is following REST standards for things it is returning.</w:t>
+        <w:t xml:space="preserve"> </w:t>
+      </w:r>
+      <w:proofErr w:type="gramStart"/>
+      <w:r>
+        <w:t>is following</w:t>
+      </w:r>
+      <w:proofErr w:type="gramEnd"/>
+      <w:r>
+        <w:t xml:space="preserve"> REST standards for things it is returning.</w:t>
       </w:r>
     </w:p>
     <w:p/>
@@ -2535,7 +2559,15 @@
     <w:p>
       <w:r>
         <w:lastRenderedPageBreak/>
-        <w:t xml:space="preserve">When using put method for </w:t>
+        <w:t xml:space="preserve">When using </w:t>
+      </w:r>
+      <w:proofErr w:type="gramStart"/>
+      <w:r>
+        <w:t>put</w:t>
+      </w:r>
+      <w:proofErr w:type="gramEnd"/>
+      <w:r>
+        <w:t xml:space="preserve"> method for </w:t>
       </w:r>
       <w:proofErr w:type="spellStart"/>
       <w:r>
@@ -18473,7 +18505,15 @@
     </w:p>
     <w:p>
       <w:r>
-        <w:t>Maybe try using in28minutes project 5 backend and then paste your code and files inside?</w:t>
+        <w:t xml:space="preserve">Maybe try using </w:t>
+      </w:r>
+      <w:proofErr w:type="gramStart"/>
+      <w:r>
+        <w:t>in28minutes</w:t>
+      </w:r>
+      <w:proofErr w:type="gramEnd"/>
+      <w:r>
+        <w:t xml:space="preserve"> project 5 backend and then paste your code and files inside?</w:t>
       </w:r>
     </w:p>
     <w:p>
@@ -19214,7 +19254,21 @@
         <w:rPr>
           <w:color w:val="FF0000"/>
         </w:rPr>
-        <w:t xml:space="preserve"> But in future you can just download this repo into higher directory and unzip “</w:t>
+        <w:t xml:space="preserve"> But in future you can just download this repo into </w:t>
+      </w:r>
+      <w:proofErr w:type="gramStart"/>
+      <w:r>
+        <w:rPr>
+          <w:color w:val="FF0000"/>
+        </w:rPr>
+        <w:t>higher</w:t>
+      </w:r>
+      <w:proofErr w:type="gramEnd"/>
+      <w:r>
+        <w:rPr>
+          <w:color w:val="FF0000"/>
+        </w:rPr>
+        <w:t xml:space="preserve"> directory and unzip “</w:t>
       </w:r>
       <w:r>
         <w:rPr>
@@ -20823,8 +20877,19 @@
           <w:sz w:val="20"/>
           <w:szCs w:val="20"/>
         </w:rPr>
-        <w:t>--VALUES (2, 'in28minutes2', '$2a$10$i9AckmxMkb4yKtLCdxeQheCm2pXWB3qZ2G189/Ph/DUci1DvLO.Rq','ROLE_USER');</w:t>
-      </w:r>
+        <w:t>--VALUES (2, 'in28minutes2', '$2a$10$i9AckmxMkb4yKtLCdxeQheCm2pXWB3qZ2G189/Ph/DUci1DvLO.Rq','ROLE_USER'</w:t>
+      </w:r>
+      <w:proofErr w:type="gramStart"/>
+      <w:r>
+        <w:rPr>
+          <w:rFonts w:ascii="Consolas" w:hAnsi="Consolas" w:cs="Consolas"/>
+          <w:color w:val="408080"/>
+          <w:sz w:val="20"/>
+          <w:szCs w:val="20"/>
+        </w:rPr>
+        <w:t>);</w:t>
+      </w:r>
+      <w:proofErr w:type="gramEnd"/>
     </w:p>
     <w:p>
       <w:pPr>
@@ -20940,6 +21005,7 @@
         <w:t xml:space="preserve"> </w:t>
       </w:r>
       <w:proofErr w:type="spellStart"/>
+      <w:proofErr w:type="gramStart"/>
       <w:r>
         <w:rPr>
           <w:rFonts w:ascii="Consolas" w:hAnsi="Consolas" w:cs="Consolas"/>
@@ -20957,7 +21023,17 @@
           <w:sz w:val="20"/>
           <w:szCs w:val="20"/>
         </w:rPr>
-        <w:t xml:space="preserve">(id, </w:t>
+        <w:t>(</w:t>
+      </w:r>
+      <w:proofErr w:type="gramEnd"/>
+      <w:r>
+        <w:rPr>
+          <w:rFonts w:ascii="Consolas" w:hAnsi="Consolas" w:cs="Consolas"/>
+          <w:color w:val="000000"/>
+          <w:sz w:val="20"/>
+          <w:szCs w:val="20"/>
+        </w:rPr>
+        <w:t xml:space="preserve">id, </w:t>
       </w:r>
       <w:proofErr w:type="spellStart"/>
       <w:r>
@@ -20992,6 +21068,7 @@
           <w:szCs w:val="20"/>
         </w:rPr>
       </w:pPr>
+      <w:proofErr w:type="gramStart"/>
       <w:r>
         <w:rPr>
           <w:rFonts w:ascii="Consolas" w:hAnsi="Consolas" w:cs="Consolas"/>
@@ -21010,7 +21087,17 @@
           <w:sz w:val="20"/>
           <w:szCs w:val="20"/>
         </w:rPr>
-        <w:t xml:space="preserve">(10001, </w:t>
+        <w:t>(</w:t>
+      </w:r>
+      <w:proofErr w:type="gramEnd"/>
+      <w:r>
+        <w:rPr>
+          <w:rFonts w:ascii="Consolas" w:hAnsi="Consolas" w:cs="Consolas"/>
+          <w:color w:val="000000"/>
+          <w:sz w:val="20"/>
+          <w:szCs w:val="20"/>
+        </w:rPr>
+        <w:t xml:space="preserve">10001, </w:t>
       </w:r>
       <w:r>
         <w:rPr>
@@ -21155,6 +21242,7 @@
         <w:t xml:space="preserve"> </w:t>
       </w:r>
       <w:proofErr w:type="spellStart"/>
+      <w:proofErr w:type="gramStart"/>
       <w:r>
         <w:rPr>
           <w:rFonts w:ascii="Consolas" w:hAnsi="Consolas" w:cs="Consolas"/>
@@ -21172,7 +21260,17 @@
           <w:sz w:val="20"/>
           <w:szCs w:val="20"/>
         </w:rPr>
-        <w:t xml:space="preserve">(id, </w:t>
+        <w:t>(</w:t>
+      </w:r>
+      <w:proofErr w:type="gramEnd"/>
+      <w:r>
+        <w:rPr>
+          <w:rFonts w:ascii="Consolas" w:hAnsi="Consolas" w:cs="Consolas"/>
+          <w:color w:val="000000"/>
+          <w:sz w:val="20"/>
+          <w:szCs w:val="20"/>
+        </w:rPr>
+        <w:t xml:space="preserve">id, </w:t>
       </w:r>
       <w:proofErr w:type="spellStart"/>
       <w:r>
@@ -21207,6 +21305,7 @@
           <w:szCs w:val="20"/>
         </w:rPr>
       </w:pPr>
+      <w:proofErr w:type="gramStart"/>
       <w:r>
         <w:rPr>
           <w:rFonts w:ascii="Consolas" w:hAnsi="Consolas" w:cs="Consolas"/>
@@ -21225,7 +21324,17 @@
           <w:sz w:val="20"/>
           <w:szCs w:val="20"/>
         </w:rPr>
-        <w:t xml:space="preserve">(10002, </w:t>
+        <w:t>(</w:t>
+      </w:r>
+      <w:proofErr w:type="gramEnd"/>
+      <w:r>
+        <w:rPr>
+          <w:rFonts w:ascii="Consolas" w:hAnsi="Consolas" w:cs="Consolas"/>
+          <w:color w:val="000000"/>
+          <w:sz w:val="20"/>
+          <w:szCs w:val="20"/>
+        </w:rPr>
+        <w:t xml:space="preserve">10002, </w:t>
       </w:r>
       <w:r>
         <w:rPr>
@@ -21370,6 +21479,7 @@
         <w:t xml:space="preserve"> </w:t>
       </w:r>
       <w:proofErr w:type="spellStart"/>
+      <w:proofErr w:type="gramStart"/>
       <w:r>
         <w:rPr>
           <w:rFonts w:ascii="Consolas" w:hAnsi="Consolas" w:cs="Consolas"/>
@@ -21387,7 +21497,17 @@
           <w:sz w:val="20"/>
           <w:szCs w:val="20"/>
         </w:rPr>
-        <w:t xml:space="preserve">(id, </w:t>
+        <w:t>(</w:t>
+      </w:r>
+      <w:proofErr w:type="gramEnd"/>
+      <w:r>
+        <w:rPr>
+          <w:rFonts w:ascii="Consolas" w:hAnsi="Consolas" w:cs="Consolas"/>
+          <w:color w:val="000000"/>
+          <w:sz w:val="20"/>
+          <w:szCs w:val="20"/>
+        </w:rPr>
+        <w:t xml:space="preserve">id, </w:t>
       </w:r>
       <w:proofErr w:type="spellStart"/>
       <w:r>
@@ -21422,6 +21542,7 @@
           <w:szCs w:val="20"/>
         </w:rPr>
       </w:pPr>
+      <w:proofErr w:type="gramStart"/>
       <w:r>
         <w:rPr>
           <w:rFonts w:ascii="Consolas" w:hAnsi="Consolas" w:cs="Consolas"/>
@@ -21440,7 +21561,17 @@
           <w:sz w:val="20"/>
           <w:szCs w:val="20"/>
         </w:rPr>
-        <w:t xml:space="preserve">(10003, </w:t>
+        <w:t>(</w:t>
+      </w:r>
+      <w:proofErr w:type="gramEnd"/>
+      <w:r>
+        <w:rPr>
+          <w:rFonts w:ascii="Consolas" w:hAnsi="Consolas" w:cs="Consolas"/>
+          <w:color w:val="000000"/>
+          <w:sz w:val="20"/>
+          <w:szCs w:val="20"/>
+        </w:rPr>
+        <w:t xml:space="preserve">10003, </w:t>
       </w:r>
       <w:r>
         <w:rPr>
@@ -21595,7 +21726,27 @@
           <w:sz w:val="20"/>
           <w:szCs w:val="20"/>
         </w:rPr>
-        <w:t xml:space="preserve"> comment(id, </w:t>
+        <w:t xml:space="preserve"> </w:t>
+      </w:r>
+      <w:proofErr w:type="gramStart"/>
+      <w:r>
+        <w:rPr>
+          <w:rFonts w:ascii="Consolas" w:hAnsi="Consolas" w:cs="Consolas"/>
+          <w:color w:val="000000"/>
+          <w:sz w:val="20"/>
+          <w:szCs w:val="20"/>
+        </w:rPr>
+        <w:t>comment(</w:t>
+      </w:r>
+      <w:proofErr w:type="gramEnd"/>
+      <w:r>
+        <w:rPr>
+          <w:rFonts w:ascii="Consolas" w:hAnsi="Consolas" w:cs="Consolas"/>
+          <w:color w:val="000000"/>
+          <w:sz w:val="20"/>
+          <w:szCs w:val="20"/>
+        </w:rPr>
+        <w:t xml:space="preserve">id, </w:t>
       </w:r>
       <w:proofErr w:type="spellStart"/>
       <w:r>
@@ -21650,6 +21801,7 @@
           <w:szCs w:val="20"/>
         </w:rPr>
       </w:pPr>
+      <w:proofErr w:type="gramStart"/>
       <w:r>
         <w:rPr>
           <w:rFonts w:ascii="Consolas" w:hAnsi="Consolas" w:cs="Consolas"/>
@@ -21668,7 +21820,17 @@
           <w:sz w:val="20"/>
           <w:szCs w:val="20"/>
         </w:rPr>
-        <w:t xml:space="preserve">(1, </w:t>
+        <w:t>(</w:t>
+      </w:r>
+      <w:proofErr w:type="gramEnd"/>
+      <w:r>
+        <w:rPr>
+          <w:rFonts w:ascii="Consolas" w:hAnsi="Consolas" w:cs="Consolas"/>
+          <w:color w:val="000000"/>
+          <w:sz w:val="20"/>
+          <w:szCs w:val="20"/>
+        </w:rPr>
+        <w:t xml:space="preserve">1, </w:t>
       </w:r>
       <w:r>
         <w:rPr>
@@ -21806,7 +21968,27 @@
           <w:sz w:val="20"/>
           <w:szCs w:val="20"/>
         </w:rPr>
-        <w:t xml:space="preserve"> comment(id, </w:t>
+        <w:t xml:space="preserve"> </w:t>
+      </w:r>
+      <w:proofErr w:type="gramStart"/>
+      <w:r>
+        <w:rPr>
+          <w:rFonts w:ascii="Consolas" w:hAnsi="Consolas" w:cs="Consolas"/>
+          <w:color w:val="000000"/>
+          <w:sz w:val="20"/>
+          <w:szCs w:val="20"/>
+        </w:rPr>
+        <w:t>comment(</w:t>
+      </w:r>
+      <w:proofErr w:type="gramEnd"/>
+      <w:r>
+        <w:rPr>
+          <w:rFonts w:ascii="Consolas" w:hAnsi="Consolas" w:cs="Consolas"/>
+          <w:color w:val="000000"/>
+          <w:sz w:val="20"/>
+          <w:szCs w:val="20"/>
+        </w:rPr>
+        <w:t xml:space="preserve">id, </w:t>
       </w:r>
       <w:proofErr w:type="spellStart"/>
       <w:r>
@@ -21861,6 +22043,7 @@
           <w:szCs w:val="20"/>
         </w:rPr>
       </w:pPr>
+      <w:proofErr w:type="gramStart"/>
       <w:r>
         <w:rPr>
           <w:rFonts w:ascii="Consolas" w:hAnsi="Consolas" w:cs="Consolas"/>
@@ -21879,7 +22062,17 @@
           <w:sz w:val="20"/>
           <w:szCs w:val="20"/>
         </w:rPr>
-        <w:t xml:space="preserve">(2, </w:t>
+        <w:t>(</w:t>
+      </w:r>
+      <w:proofErr w:type="gramEnd"/>
+      <w:r>
+        <w:rPr>
+          <w:rFonts w:ascii="Consolas" w:hAnsi="Consolas" w:cs="Consolas"/>
+          <w:color w:val="000000"/>
+          <w:sz w:val="20"/>
+          <w:szCs w:val="20"/>
+        </w:rPr>
+        <w:t xml:space="preserve">2, </w:t>
       </w:r>
       <w:r>
         <w:rPr>
@@ -22017,7 +22210,27 @@
           <w:sz w:val="20"/>
           <w:szCs w:val="20"/>
         </w:rPr>
-        <w:t xml:space="preserve"> comment(id, </w:t>
+        <w:t xml:space="preserve"> </w:t>
+      </w:r>
+      <w:proofErr w:type="gramStart"/>
+      <w:r>
+        <w:rPr>
+          <w:rFonts w:ascii="Consolas" w:hAnsi="Consolas" w:cs="Consolas"/>
+          <w:color w:val="000000"/>
+          <w:sz w:val="20"/>
+          <w:szCs w:val="20"/>
+        </w:rPr>
+        <w:t>comment(</w:t>
+      </w:r>
+      <w:proofErr w:type="gramEnd"/>
+      <w:r>
+        <w:rPr>
+          <w:rFonts w:ascii="Consolas" w:hAnsi="Consolas" w:cs="Consolas"/>
+          <w:color w:val="000000"/>
+          <w:sz w:val="20"/>
+          <w:szCs w:val="20"/>
+        </w:rPr>
+        <w:t xml:space="preserve">id, </w:t>
       </w:r>
       <w:proofErr w:type="spellStart"/>
       <w:r>
@@ -22072,6 +22285,7 @@
           <w:szCs w:val="20"/>
         </w:rPr>
       </w:pPr>
+      <w:proofErr w:type="gramStart"/>
       <w:r>
         <w:rPr>
           <w:rFonts w:ascii="Consolas" w:hAnsi="Consolas" w:cs="Consolas"/>
@@ -22090,7 +22304,17 @@
           <w:sz w:val="20"/>
           <w:szCs w:val="20"/>
         </w:rPr>
-        <w:t xml:space="preserve">(3, </w:t>
+        <w:t>(</w:t>
+      </w:r>
+      <w:proofErr w:type="gramEnd"/>
+      <w:r>
+        <w:rPr>
+          <w:rFonts w:ascii="Consolas" w:hAnsi="Consolas" w:cs="Consolas"/>
+          <w:color w:val="000000"/>
+          <w:sz w:val="20"/>
+          <w:szCs w:val="20"/>
+        </w:rPr>
+        <w:t xml:space="preserve">3, </w:t>
       </w:r>
       <w:r>
         <w:rPr>
@@ -22241,7 +22465,27 @@
           <w:sz w:val="20"/>
           <w:szCs w:val="20"/>
         </w:rPr>
-        <w:t xml:space="preserve"> feedback(id, </w:t>
+        <w:t xml:space="preserve"> </w:t>
+      </w:r>
+      <w:proofErr w:type="gramStart"/>
+      <w:r>
+        <w:rPr>
+          <w:rFonts w:ascii="Consolas" w:hAnsi="Consolas" w:cs="Consolas"/>
+          <w:color w:val="000000"/>
+          <w:sz w:val="20"/>
+          <w:szCs w:val="20"/>
+        </w:rPr>
+        <w:t>feedback(</w:t>
+      </w:r>
+      <w:proofErr w:type="gramEnd"/>
+      <w:r>
+        <w:rPr>
+          <w:rFonts w:ascii="Consolas" w:hAnsi="Consolas" w:cs="Consolas"/>
+          <w:color w:val="000000"/>
+          <w:sz w:val="20"/>
+          <w:szCs w:val="20"/>
+        </w:rPr>
+        <w:t xml:space="preserve">id, </w:t>
       </w:r>
       <w:proofErr w:type="spellStart"/>
       <w:r>
@@ -22296,6 +22540,7 @@
           <w:szCs w:val="20"/>
         </w:rPr>
       </w:pPr>
+      <w:proofErr w:type="gramStart"/>
       <w:r>
         <w:rPr>
           <w:rFonts w:ascii="Consolas" w:hAnsi="Consolas" w:cs="Consolas"/>
@@ -22314,7 +22559,17 @@
           <w:sz w:val="20"/>
           <w:szCs w:val="20"/>
         </w:rPr>
-        <w:t xml:space="preserve">(1, </w:t>
+        <w:t>(</w:t>
+      </w:r>
+      <w:proofErr w:type="gramEnd"/>
+      <w:r>
+        <w:rPr>
+          <w:rFonts w:ascii="Consolas" w:hAnsi="Consolas" w:cs="Consolas"/>
+          <w:color w:val="000000"/>
+          <w:sz w:val="20"/>
+          <w:szCs w:val="20"/>
+        </w:rPr>
+        <w:t xml:space="preserve">1, </w:t>
       </w:r>
       <w:r>
         <w:rPr>
@@ -22398,7 +22653,27 @@
           <w:sz w:val="20"/>
           <w:szCs w:val="20"/>
         </w:rPr>
-        <w:t xml:space="preserve"> feedback(id, </w:t>
+        <w:t xml:space="preserve"> </w:t>
+      </w:r>
+      <w:proofErr w:type="gramStart"/>
+      <w:r>
+        <w:rPr>
+          <w:rFonts w:ascii="Consolas" w:hAnsi="Consolas" w:cs="Consolas"/>
+          <w:color w:val="000000"/>
+          <w:sz w:val="20"/>
+          <w:szCs w:val="20"/>
+        </w:rPr>
+        <w:t>feedback(</w:t>
+      </w:r>
+      <w:proofErr w:type="gramEnd"/>
+      <w:r>
+        <w:rPr>
+          <w:rFonts w:ascii="Consolas" w:hAnsi="Consolas" w:cs="Consolas"/>
+          <w:color w:val="000000"/>
+          <w:sz w:val="20"/>
+          <w:szCs w:val="20"/>
+        </w:rPr>
+        <w:t xml:space="preserve">id, </w:t>
       </w:r>
       <w:proofErr w:type="spellStart"/>
       <w:r>
@@ -22453,6 +22728,7 @@
           <w:szCs w:val="20"/>
         </w:rPr>
       </w:pPr>
+      <w:proofErr w:type="gramStart"/>
       <w:r>
         <w:rPr>
           <w:rFonts w:ascii="Consolas" w:hAnsi="Consolas" w:cs="Consolas"/>
@@ -22471,7 +22747,17 @@
           <w:sz w:val="20"/>
           <w:szCs w:val="20"/>
         </w:rPr>
-        <w:t xml:space="preserve">(3, </w:t>
+        <w:t>(</w:t>
+      </w:r>
+      <w:proofErr w:type="gramEnd"/>
+      <w:r>
+        <w:rPr>
+          <w:rFonts w:ascii="Consolas" w:hAnsi="Consolas" w:cs="Consolas"/>
+          <w:color w:val="000000"/>
+          <w:sz w:val="20"/>
+          <w:szCs w:val="20"/>
+        </w:rPr>
+        <w:t xml:space="preserve">3, </w:t>
       </w:r>
       <w:r>
         <w:rPr>
@@ -22555,7 +22841,27 @@
           <w:sz w:val="20"/>
           <w:szCs w:val="20"/>
         </w:rPr>
-        <w:t xml:space="preserve"> feedback(id, </w:t>
+        <w:t xml:space="preserve"> </w:t>
+      </w:r>
+      <w:proofErr w:type="gramStart"/>
+      <w:r>
+        <w:rPr>
+          <w:rFonts w:ascii="Consolas" w:hAnsi="Consolas" w:cs="Consolas"/>
+          <w:color w:val="000000"/>
+          <w:sz w:val="20"/>
+          <w:szCs w:val="20"/>
+        </w:rPr>
+        <w:t>feedback(</w:t>
+      </w:r>
+      <w:proofErr w:type="gramEnd"/>
+      <w:r>
+        <w:rPr>
+          <w:rFonts w:ascii="Consolas" w:hAnsi="Consolas" w:cs="Consolas"/>
+          <w:color w:val="000000"/>
+          <w:sz w:val="20"/>
+          <w:szCs w:val="20"/>
+        </w:rPr>
+        <w:t xml:space="preserve">id, </w:t>
       </w:r>
       <w:proofErr w:type="spellStart"/>
       <w:r>
@@ -22610,6 +22916,7 @@
           <w:szCs w:val="20"/>
         </w:rPr>
       </w:pPr>
+      <w:proofErr w:type="gramStart"/>
       <w:r>
         <w:rPr>
           <w:rFonts w:ascii="Consolas" w:hAnsi="Consolas" w:cs="Consolas"/>
@@ -22628,7 +22935,17 @@
           <w:sz w:val="20"/>
           <w:szCs w:val="20"/>
         </w:rPr>
-        <w:t xml:space="preserve">(2, </w:t>
+        <w:t>(</w:t>
+      </w:r>
+      <w:proofErr w:type="gramEnd"/>
+      <w:r>
+        <w:rPr>
+          <w:rFonts w:ascii="Consolas" w:hAnsi="Consolas" w:cs="Consolas"/>
+          <w:color w:val="000000"/>
+          <w:sz w:val="20"/>
+          <w:szCs w:val="20"/>
+        </w:rPr>
+        <w:t xml:space="preserve">2, </w:t>
       </w:r>
       <w:r>
         <w:rPr>
@@ -22712,7 +23029,27 @@
           <w:sz w:val="20"/>
           <w:szCs w:val="20"/>
         </w:rPr>
-        <w:t xml:space="preserve"> feedback(id, </w:t>
+        <w:t xml:space="preserve"> </w:t>
+      </w:r>
+      <w:proofErr w:type="gramStart"/>
+      <w:r>
+        <w:rPr>
+          <w:rFonts w:ascii="Consolas" w:hAnsi="Consolas" w:cs="Consolas"/>
+          <w:color w:val="000000"/>
+          <w:sz w:val="20"/>
+          <w:szCs w:val="20"/>
+        </w:rPr>
+        <w:t>feedback(</w:t>
+      </w:r>
+      <w:proofErr w:type="gramEnd"/>
+      <w:r>
+        <w:rPr>
+          <w:rFonts w:ascii="Consolas" w:hAnsi="Consolas" w:cs="Consolas"/>
+          <w:color w:val="000000"/>
+          <w:sz w:val="20"/>
+          <w:szCs w:val="20"/>
+        </w:rPr>
+        <w:t xml:space="preserve">id, </w:t>
       </w:r>
       <w:proofErr w:type="spellStart"/>
       <w:r>
@@ -22767,6 +23104,7 @@
           <w:szCs w:val="20"/>
         </w:rPr>
       </w:pPr>
+      <w:proofErr w:type="gramStart"/>
       <w:r>
         <w:rPr>
           <w:rFonts w:ascii="Consolas" w:hAnsi="Consolas" w:cs="Consolas"/>
@@ -22785,7 +23123,17 @@
           <w:sz w:val="20"/>
           <w:szCs w:val="20"/>
         </w:rPr>
-        <w:t xml:space="preserve">(4, </w:t>
+        <w:t>(</w:t>
+      </w:r>
+      <w:proofErr w:type="gramEnd"/>
+      <w:r>
+        <w:rPr>
+          <w:rFonts w:ascii="Consolas" w:hAnsi="Consolas" w:cs="Consolas"/>
+          <w:color w:val="000000"/>
+          <w:sz w:val="20"/>
+          <w:szCs w:val="20"/>
+        </w:rPr>
+        <w:t xml:space="preserve">4, </w:t>
       </w:r>
       <w:r>
         <w:rPr>
@@ -22870,7 +23218,27 @@
           <w:sz w:val="20"/>
           <w:szCs w:val="20"/>
         </w:rPr>
-        <w:t xml:space="preserve"> feedback(id, </w:t>
+        <w:t xml:space="preserve"> </w:t>
+      </w:r>
+      <w:proofErr w:type="gramStart"/>
+      <w:r>
+        <w:rPr>
+          <w:rFonts w:ascii="Consolas" w:hAnsi="Consolas" w:cs="Consolas"/>
+          <w:color w:val="000000"/>
+          <w:sz w:val="20"/>
+          <w:szCs w:val="20"/>
+        </w:rPr>
+        <w:t>feedback(</w:t>
+      </w:r>
+      <w:proofErr w:type="gramEnd"/>
+      <w:r>
+        <w:rPr>
+          <w:rFonts w:ascii="Consolas" w:hAnsi="Consolas" w:cs="Consolas"/>
+          <w:color w:val="000000"/>
+          <w:sz w:val="20"/>
+          <w:szCs w:val="20"/>
+        </w:rPr>
+        <w:t xml:space="preserve">id, </w:t>
       </w:r>
       <w:proofErr w:type="spellStart"/>
       <w:r>
@@ -22925,6 +23293,7 @@
           <w:szCs w:val="20"/>
         </w:rPr>
       </w:pPr>
+      <w:proofErr w:type="gramStart"/>
       <w:r>
         <w:rPr>
           <w:rFonts w:ascii="Consolas" w:hAnsi="Consolas" w:cs="Consolas"/>
@@ -22943,7 +23312,17 @@
           <w:sz w:val="20"/>
           <w:szCs w:val="20"/>
         </w:rPr>
-        <w:t xml:space="preserve">(5, </w:t>
+        <w:t>(</w:t>
+      </w:r>
+      <w:proofErr w:type="gramEnd"/>
+      <w:r>
+        <w:rPr>
+          <w:rFonts w:ascii="Consolas" w:hAnsi="Consolas" w:cs="Consolas"/>
+          <w:color w:val="000000"/>
+          <w:sz w:val="20"/>
+          <w:szCs w:val="20"/>
+        </w:rPr>
+        <w:t xml:space="preserve">5, </w:t>
       </w:r>
       <w:r>
         <w:rPr>
@@ -22992,7 +23371,15 @@
     </w:p>
     <w:p>
       <w:r>
-        <w:t xml:space="preserve">Localhost:4200 to AWS EB should be working now. Remember, base project is 05. </w:t>
+        <w:t xml:space="preserve">Localhost:4200 to AWS EB should be working now. Remember, </w:t>
+      </w:r>
+      <w:proofErr w:type="gramStart"/>
+      <w:r>
+        <w:t>base</w:t>
+      </w:r>
+      <w:proofErr w:type="gramEnd"/>
+      <w:r>
+        <w:t xml:space="preserve"> project is 05. </w:t>
       </w:r>
       <w:r>
         <w:t>Take note that Elastic Beanstalk will say 100% of requests will have error 400 response, but it is ok.</w:t>
@@ -23032,15 +23419,362 @@
         <w:t>as of 14/12/2022 in this directory.</w:t>
       </w:r>
     </w:p>
+    <w:p>
+      <w:pPr>
+        <w:pStyle w:val="Heading1"/>
+      </w:pPr>
+      <w:proofErr w:type="gramStart"/>
+      <w:r>
+        <w:t>.</w:t>
+      </w:r>
+      <w:proofErr w:type="spellStart"/>
+      <w:r>
+        <w:t>gitignore</w:t>
+      </w:r>
+      <w:proofErr w:type="spellEnd"/>
+      <w:proofErr w:type="gramEnd"/>
+      <w:r>
+        <w:t xml:space="preserve"> file not ignoring </w:t>
+      </w:r>
+      <w:proofErr w:type="spellStart"/>
+      <w:r>
+        <w:t>node_module</w:t>
+      </w:r>
+      <w:proofErr w:type="spellEnd"/>
+      <w:r>
+        <w:t xml:space="preserve"> folder</w:t>
+      </w:r>
+    </w:p>
+    <w:p>
+      <w:r>
+        <w:t>https://stackoverflow.com/questions/24410208/gitignore-does-not-ignore-folder</w:t>
+      </w:r>
+    </w:p>
+    <w:p>
+      <w:pPr>
+        <w:pStyle w:val="Heading1"/>
+      </w:pPr>
+      <w:r>
+        <w:t xml:space="preserve">React not updating </w:t>
+      </w:r>
+      <w:proofErr w:type="gramStart"/>
+      <w:r>
+        <w:t>state</w:t>
+      </w:r>
+      <w:proofErr w:type="gramEnd"/>
+    </w:p>
+    <w:p>
+      <w:pPr>
+        <w:rPr>
+          <w:highlight w:val="red"/>
+        </w:rPr>
+      </w:pPr>
+      <w:hyperlink r:id="rId42" w:history="1">
+        <w:r>
+          <w:rPr>
+            <w:rStyle w:val="Hyperlink"/>
+            <w:highlight w:val="red"/>
+          </w:rPr>
+          <w:t>https://stackoverflow.com/questions/41446560/react-setstate-not-updating-state</w:t>
+        </w:r>
+      </w:hyperlink>
+      <w:r>
+        <w:rPr>
+          <w:highlight w:val="red"/>
+        </w:rPr>
+        <w:t xml:space="preserve"> </w:t>
+      </w:r>
+    </w:p>
+    <w:p>
+      <w:pPr>
+        <w:shd w:val="clear" w:color="auto" w:fill="FFFFFF"/>
+        <w:spacing w:after="264" w:line="240" w:lineRule="auto"/>
+        <w:textAlignment w:val="baseline"/>
+        <w:rPr>
+          <w:rFonts w:ascii="Segoe UI" w:eastAsia="Times New Roman" w:hAnsi="Segoe UI" w:cs="Segoe UI"/>
+          <w:color w:val="232629"/>
+          <w:sz w:val="23"/>
+          <w:szCs w:val="23"/>
+          <w:highlight w:val="red"/>
+          <w:lang w:eastAsia="zh-CN"/>
+        </w:rPr>
+      </w:pPr>
+      <w:r>
+        <w:rPr>
+          <w:rFonts w:ascii="Segoe UI" w:eastAsia="Times New Roman" w:hAnsi="Segoe UI" w:cs="Segoe UI"/>
+          <w:color w:val="232629"/>
+          <w:sz w:val="23"/>
+          <w:szCs w:val="23"/>
+          <w:highlight w:val="red"/>
+          <w:lang w:eastAsia="zh-CN"/>
+        </w:rPr>
+        <w:t xml:space="preserve">The </w:t>
+      </w:r>
+      <w:proofErr w:type="spellStart"/>
+      <w:r>
+        <w:rPr>
+          <w:rFonts w:ascii="Segoe UI" w:eastAsia="Times New Roman" w:hAnsi="Segoe UI" w:cs="Segoe UI"/>
+          <w:color w:val="232629"/>
+          <w:sz w:val="23"/>
+          <w:szCs w:val="23"/>
+          <w:highlight w:val="red"/>
+          <w:lang w:eastAsia="zh-CN"/>
+        </w:rPr>
+        <w:t>setState</w:t>
+      </w:r>
+      <w:proofErr w:type="spellEnd"/>
+      <w:r>
+        <w:rPr>
+          <w:rFonts w:ascii="Segoe UI" w:eastAsia="Times New Roman" w:hAnsi="Segoe UI" w:cs="Segoe UI"/>
+          <w:color w:val="232629"/>
+          <w:sz w:val="23"/>
+          <w:szCs w:val="23"/>
+          <w:highlight w:val="red"/>
+          <w:lang w:eastAsia="zh-CN"/>
+        </w:rPr>
+        <w:t xml:space="preserve"> is asynchronous in react, so to see the updated state in console use the callback as shown below (Callback function will execute after the </w:t>
+      </w:r>
+      <w:proofErr w:type="spellStart"/>
+      <w:r>
+        <w:rPr>
+          <w:rFonts w:ascii="Segoe UI" w:eastAsia="Times New Roman" w:hAnsi="Segoe UI" w:cs="Segoe UI"/>
+          <w:color w:val="232629"/>
+          <w:sz w:val="23"/>
+          <w:szCs w:val="23"/>
+          <w:highlight w:val="red"/>
+          <w:lang w:eastAsia="zh-CN"/>
+        </w:rPr>
+        <w:t>setState</w:t>
+      </w:r>
+      <w:proofErr w:type="spellEnd"/>
+      <w:r>
+        <w:rPr>
+          <w:rFonts w:ascii="Segoe UI" w:eastAsia="Times New Roman" w:hAnsi="Segoe UI" w:cs="Segoe UI"/>
+          <w:color w:val="232629"/>
+          <w:sz w:val="23"/>
+          <w:szCs w:val="23"/>
+          <w:highlight w:val="red"/>
+          <w:lang w:eastAsia="zh-CN"/>
+        </w:rPr>
+        <w:t xml:space="preserve"> update)</w:t>
+      </w:r>
+    </w:p>
+    <w:p>
+      <w:pPr>
+        <w:tabs>
+          <w:tab w:val="left" w:pos="916"/>
+          <w:tab w:val="left" w:pos="1832"/>
+          <w:tab w:val="left" w:pos="2748"/>
+          <w:tab w:val="left" w:pos="3664"/>
+          <w:tab w:val="left" w:pos="4580"/>
+          <w:tab w:val="left" w:pos="5496"/>
+          <w:tab w:val="left" w:pos="6412"/>
+          <w:tab w:val="left" w:pos="7328"/>
+          <w:tab w:val="left" w:pos="8244"/>
+          <w:tab w:val="left" w:pos="9160"/>
+          <w:tab w:val="left" w:pos="10076"/>
+          <w:tab w:val="left" w:pos="10992"/>
+          <w:tab w:val="left" w:pos="11908"/>
+          <w:tab w:val="left" w:pos="12824"/>
+          <w:tab w:val="left" w:pos="13740"/>
+          <w:tab w:val="left" w:pos="14656"/>
+        </w:tabs>
+        <w:spacing w:after="0" w:line="240" w:lineRule="auto"/>
+        <w:textAlignment w:val="baseline"/>
+        <w:rPr>
+          <w:rFonts w:ascii="inherit" w:eastAsia="Times New Roman" w:hAnsi="inherit" w:cs="Courier New"/>
+          <w:sz w:val="20"/>
+          <w:szCs w:val="20"/>
+          <w:highlight w:val="red"/>
+          <w:bdr w:val="none" w:sz="0" w:space="0" w:color="auto" w:frame="1"/>
+          <w:lang w:eastAsia="zh-CN"/>
+        </w:rPr>
+      </w:pPr>
+      <w:proofErr w:type="spellStart"/>
+      <w:r>
+        <w:rPr>
+          <w:rFonts w:ascii="inherit" w:eastAsia="Times New Roman" w:hAnsi="inherit" w:cs="Courier New"/>
+          <w:sz w:val="20"/>
+          <w:szCs w:val="20"/>
+          <w:highlight w:val="red"/>
+          <w:bdr w:val="none" w:sz="0" w:space="0" w:color="auto" w:frame="1"/>
+          <w:lang w:eastAsia="zh-CN"/>
+        </w:rPr>
+        <w:t>this.setState</w:t>
+      </w:r>
+      <w:proofErr w:type="spellEnd"/>
+      <w:r>
+        <w:rPr>
+          <w:rFonts w:ascii="inherit" w:eastAsia="Times New Roman" w:hAnsi="inherit" w:cs="Courier New"/>
+          <w:sz w:val="20"/>
+          <w:szCs w:val="20"/>
+          <w:highlight w:val="red"/>
+          <w:bdr w:val="none" w:sz="0" w:space="0" w:color="auto" w:frame="1"/>
+          <w:lang w:eastAsia="zh-CN"/>
+        </w:rPr>
+        <w:t>({ email: 'test@example.com' }, () =&gt; {</w:t>
+      </w:r>
+    </w:p>
+    <w:p>
+      <w:pPr>
+        <w:tabs>
+          <w:tab w:val="left" w:pos="916"/>
+          <w:tab w:val="left" w:pos="1832"/>
+          <w:tab w:val="left" w:pos="2748"/>
+          <w:tab w:val="left" w:pos="3664"/>
+          <w:tab w:val="left" w:pos="4580"/>
+          <w:tab w:val="left" w:pos="5496"/>
+          <w:tab w:val="left" w:pos="6412"/>
+          <w:tab w:val="left" w:pos="7328"/>
+          <w:tab w:val="left" w:pos="8244"/>
+          <w:tab w:val="left" w:pos="9160"/>
+          <w:tab w:val="left" w:pos="10076"/>
+          <w:tab w:val="left" w:pos="10992"/>
+          <w:tab w:val="left" w:pos="11908"/>
+          <w:tab w:val="left" w:pos="12824"/>
+          <w:tab w:val="left" w:pos="13740"/>
+          <w:tab w:val="left" w:pos="14656"/>
+        </w:tabs>
+        <w:spacing w:after="0" w:line="240" w:lineRule="auto"/>
+        <w:textAlignment w:val="baseline"/>
+        <w:rPr>
+          <w:rFonts w:ascii="inherit" w:eastAsia="Times New Roman" w:hAnsi="inherit" w:cs="Courier New"/>
+          <w:sz w:val="20"/>
+          <w:szCs w:val="20"/>
+          <w:highlight w:val="red"/>
+          <w:bdr w:val="none" w:sz="0" w:space="0" w:color="auto" w:frame="1"/>
+          <w:lang w:eastAsia="zh-CN"/>
+        </w:rPr>
+      </w:pPr>
+      <w:r>
+        <w:rPr>
+          <w:rFonts w:ascii="inherit" w:eastAsia="Times New Roman" w:hAnsi="inherit" w:cs="Courier New"/>
+          <w:sz w:val="20"/>
+          <w:szCs w:val="20"/>
+          <w:highlight w:val="red"/>
+          <w:bdr w:val="none" w:sz="0" w:space="0" w:color="auto" w:frame="1"/>
+          <w:lang w:eastAsia="zh-CN"/>
+        </w:rPr>
+        <w:t xml:space="preserve">   console.log(</w:t>
+      </w:r>
+      <w:proofErr w:type="spellStart"/>
+      <w:r>
+        <w:rPr>
+          <w:rFonts w:ascii="inherit" w:eastAsia="Times New Roman" w:hAnsi="inherit" w:cs="Courier New"/>
+          <w:sz w:val="20"/>
+          <w:szCs w:val="20"/>
+          <w:highlight w:val="red"/>
+          <w:bdr w:val="none" w:sz="0" w:space="0" w:color="auto" w:frame="1"/>
+          <w:lang w:eastAsia="zh-CN"/>
+        </w:rPr>
+        <w:t>this.state.email</w:t>
+      </w:r>
+      <w:proofErr w:type="spellEnd"/>
+      <w:r>
+        <w:rPr>
+          <w:rFonts w:ascii="inherit" w:eastAsia="Times New Roman" w:hAnsi="inherit" w:cs="Courier New"/>
+          <w:sz w:val="20"/>
+          <w:szCs w:val="20"/>
+          <w:highlight w:val="red"/>
+          <w:bdr w:val="none" w:sz="0" w:space="0" w:color="auto" w:frame="1"/>
+          <w:lang w:eastAsia="zh-CN"/>
+        </w:rPr>
+        <w:t>)</w:t>
+      </w:r>
+    </w:p>
+    <w:p>
+      <w:pPr>
+        <w:tabs>
+          <w:tab w:val="left" w:pos="916"/>
+          <w:tab w:val="left" w:pos="1832"/>
+          <w:tab w:val="left" w:pos="2748"/>
+          <w:tab w:val="left" w:pos="3664"/>
+          <w:tab w:val="left" w:pos="4580"/>
+          <w:tab w:val="left" w:pos="5496"/>
+          <w:tab w:val="left" w:pos="6412"/>
+          <w:tab w:val="left" w:pos="7328"/>
+          <w:tab w:val="left" w:pos="8244"/>
+          <w:tab w:val="left" w:pos="9160"/>
+          <w:tab w:val="left" w:pos="10076"/>
+          <w:tab w:val="left" w:pos="10992"/>
+          <w:tab w:val="left" w:pos="11908"/>
+          <w:tab w:val="left" w:pos="12824"/>
+          <w:tab w:val="left" w:pos="13740"/>
+          <w:tab w:val="left" w:pos="14656"/>
+        </w:tabs>
+        <w:spacing w:after="0" w:line="240" w:lineRule="auto"/>
+        <w:textAlignment w:val="baseline"/>
+        <w:rPr>
+          <w:rFonts w:ascii="var(--ff-mono)" w:eastAsia="Times New Roman" w:hAnsi="var(--ff-mono)" w:cs="Courier New"/>
+          <w:sz w:val="20"/>
+          <w:szCs w:val="20"/>
+          <w:lang w:eastAsia="zh-CN"/>
+        </w:rPr>
+      </w:pPr>
+      <w:r>
+        <w:rPr>
+          <w:rFonts w:ascii="inherit" w:eastAsia="Times New Roman" w:hAnsi="inherit" w:cs="Courier New"/>
+          <w:sz w:val="20"/>
+          <w:szCs w:val="20"/>
+          <w:highlight w:val="red"/>
+          <w:bdr w:val="none" w:sz="0" w:space="0" w:color="auto" w:frame="1"/>
+          <w:lang w:eastAsia="zh-CN"/>
+        </w:rPr>
+        <w:t>)}</w:t>
+      </w:r>
+    </w:p>
+    <w:p/>
+    <w:p>
+      <w:r>
+        <w:t xml:space="preserve"> </w:t>
+      </w:r>
+      <w:r>
+        <w:t>https://www.freecodecamp.org/news/javascript-promise-tutorial-how-to-resolve-or-reject-promises-in-js/</w:t>
+      </w:r>
+    </w:p>
+    <w:p>
+      <w:hyperlink r:id="rId43" w:history="1">
+        <w:r>
+          <w:rPr>
+            <w:rStyle w:val="Hyperlink"/>
+          </w:rPr>
+          <w:t>https://www.freecodecamp.org/news/content/images/2020/11/promise_state_inspect.png</w:t>
+        </w:r>
+      </w:hyperlink>
+    </w:p>
     <w:p/>
     <w:p/>
+    <w:p/>
+    <w:p/>
+    <w:p/>
+    <w:p/>
+    <w:p/>
+    <w:p/>
+    <w:p/>
+    <w:p/>
+    <w:p/>
+    <w:p/>
+    <w:p/>
+    <w:p/>
+    <w:p/>
+    <w:p/>
+    <w:p/>
+    <w:p/>
+    <w:p/>
+    <w:p/>
+    <w:p/>
     <w:p>
       <w:pPr>
         <w:pStyle w:val="Title"/>
       </w:pPr>
       <w:r>
-        <w:t>CS 8803 MAS: First Programming Assignment(</w:t>
-      </w:r>
+        <w:t xml:space="preserve">CS 8803 MAS: First Programming </w:t>
+      </w:r>
+      <w:proofErr w:type="gramStart"/>
+      <w:r>
+        <w:t>Assignment(</w:t>
+      </w:r>
+      <w:proofErr w:type="gramEnd"/>
       <w:r>
         <w:t>C:\Users\WJ\Desktop\Georgia Tech\Fall 2022\CS 8803 MAS (Special Topics) - Mobile Applications and Services\Assignment\First Programming Assignment</w:t>
       </w:r>
@@ -23066,13 +23800,34 @@
       </w:pPr>
       <w:bookmarkStart w:id="27" w:name="_Toc127992152"/>
       <w:r>
-        <w:t>A brief description of what you ended up building - describe the different things it does</w:t>
+        <w:t xml:space="preserve">A brief description of what you ended up building - describe the different things it </w:t>
+      </w:r>
+      <w:proofErr w:type="gramStart"/>
+      <w:r>
+        <w:t>does</w:t>
       </w:r>
       <w:bookmarkEnd w:id="27"/>
-    </w:p>
-    <w:p>
-      <w:r>
-        <w:t xml:space="preserve">A full-stack application with its front-end build using React that talks to a backend API or a REST web service using developed Spring Boot Java frame-work that displays comments by instructors. My final goal is to build a </w:t>
+      <w:proofErr w:type="gramEnd"/>
+    </w:p>
+    <w:p>
+      <w:r>
+        <w:t xml:space="preserve">A full-stack application with its front-end </w:t>
+      </w:r>
+      <w:proofErr w:type="gramStart"/>
+      <w:r>
+        <w:t>build</w:t>
+      </w:r>
+      <w:proofErr w:type="gramEnd"/>
+      <w:r>
+        <w:t xml:space="preserve"> using React that talks to a backend API or a REST web service using developed Spring Boot Java </w:t>
+      </w:r>
+      <w:proofErr w:type="gramStart"/>
+      <w:r>
+        <w:t>frame-work</w:t>
+      </w:r>
+      <w:proofErr w:type="gramEnd"/>
+      <w:r>
+        <w:t xml:space="preserve"> that displays comments by instructors. My final goal is to build a </w:t>
       </w:r>
       <w:proofErr w:type="spellStart"/>
       <w:r>
@@ -23080,7 +23835,15 @@
       </w:r>
       <w:proofErr w:type="spellEnd"/>
       <w:r>
-        <w:t xml:space="preserve"> site that is able to let instructors respond to learners, provide notes and assessments at each video. </w:t>
+        <w:t xml:space="preserve"> site that </w:t>
+      </w:r>
+      <w:proofErr w:type="gramStart"/>
+      <w:r>
+        <w:t>is able to</w:t>
+      </w:r>
+      <w:proofErr w:type="gramEnd"/>
+      <w:r>
+        <w:t xml:space="preserve"> let instructors respond to learners, provide notes and assessments at each video. </w:t>
       </w:r>
     </w:p>
     <w:p>
@@ -23118,7 +23881,21 @@
         <w:rPr>
           <w:color w:val="FF0000"/>
         </w:rPr>
-        <w:t>describe how you used these to setup your environment, code, build, deploy, and test</w:t>
+        <w:t xml:space="preserve">describe how you used these to </w:t>
+      </w:r>
+      <w:proofErr w:type="gramStart"/>
+      <w:r>
+        <w:rPr>
+          <w:color w:val="FF0000"/>
+        </w:rPr>
+        <w:t>setup</w:t>
+      </w:r>
+      <w:proofErr w:type="gramEnd"/>
+      <w:r>
+        <w:rPr>
+          <w:color w:val="FF0000"/>
+        </w:rPr>
+        <w:t xml:space="preserve"> your environment, code, build, deploy, and test</w:t>
       </w:r>
       <w:r>
         <w:t xml:space="preserve">. Include </w:t>
@@ -23166,7 +23943,7 @@
       <w:r>
         <w:t xml:space="preserve">Tutorial link: </w:t>
       </w:r>
-      <w:hyperlink r:id="rId42" w:history="1">
+      <w:hyperlink r:id="rId44" w:history="1">
         <w:r>
           <w:rPr>
             <w:rStyle w:val="Hyperlink"/>
@@ -23205,7 +23982,7 @@
                     <pic:cNvPicPr/>
                   </pic:nvPicPr>
                   <pic:blipFill>
-                    <a:blip r:embed="rId43"/>
+                    <a:blip r:embed="rId45"/>
                     <a:stretch>
                       <a:fillRect/>
                     </a:stretch>
@@ -23228,7 +24005,7 @@
       <w:r>
         <w:t xml:space="preserve">Web page containing link to download Java SE 8 Update 45 (search for “8u45” on the page): </w:t>
       </w:r>
-      <w:hyperlink r:id="rId44" w:history="1">
+      <w:hyperlink r:id="rId46" w:history="1">
         <w:r>
           <w:rPr>
             <w:rStyle w:val="Hyperlink"/>
@@ -23243,8 +24020,13 @@
         <w:ind w:firstLine="0"/>
       </w:pPr>
       <w:r>
-        <w:t>Java 8 update 45 installed in local system</w:t>
-      </w:r>
+        <w:t xml:space="preserve">Java 8 update 45 installed in local </w:t>
+      </w:r>
+      <w:proofErr w:type="gramStart"/>
+      <w:r>
+        <w:t>system</w:t>
+      </w:r>
+      <w:proofErr w:type="gramEnd"/>
     </w:p>
     <w:p>
       <w:r>
@@ -23305,7 +24087,7 @@
                     </pic:cNvPicPr>
                   </pic:nvPicPr>
                   <pic:blipFill>
-                    <a:blip r:embed="rId45">
+                    <a:blip r:embed="rId47">
                       <a:extLst>
                         <a:ext uri="{28A0092B-C50C-407E-A947-70E740481C1C}">
                           <a14:useLocalDpi xmlns:a14="http://schemas.microsoft.com/office/drawing/2010/main" val="0"/>
@@ -23345,7 +24127,7 @@
       <w:r>
         <w:t xml:space="preserve">Web page containing link to download Eclipse IDE for Enterprise Java and Web Developers (also known as Eclipse IDE for Java EE Developers in the tutorial video): </w:t>
       </w:r>
-      <w:hyperlink r:id="rId46" w:anchor="ogy/epp/downloads/release/2022-06/R/eclipse-jee-2022-06-R-win32-x86_64.zip" w:history="1">
+      <w:hyperlink r:id="rId48" w:anchor="ogy/epp/downloads/release/2022-06/R/eclipse-jee-2022-06-R-win32-x86_64.zip" w:history="1">
         <w:r>
           <w:rPr>
             <w:rStyle w:val="Hyperlink"/>
@@ -23382,7 +24164,7 @@
       <w:r>
         <w:t xml:space="preserve">Tutorial link: </w:t>
       </w:r>
-      <w:hyperlink r:id="rId47" w:history="1">
+      <w:hyperlink r:id="rId49" w:history="1">
         <w:r>
           <w:rPr>
             <w:rStyle w:val="Hyperlink"/>
@@ -23423,7 +24205,7 @@
                     </pic:cNvPicPr>
                   </pic:nvPicPr>
                   <pic:blipFill>
-                    <a:blip r:embed="rId48">
+                    <a:blip r:embed="rId50">
                       <a:extLst>
                         <a:ext uri="{28A0092B-C50C-407E-A947-70E740481C1C}">
                           <a14:useLocalDpi xmlns:a14="http://schemas.microsoft.com/office/drawing/2010/main" val="0"/>
@@ -23528,7 +24310,7 @@
                     </pic:cNvPicPr>
                   </pic:nvPicPr>
                   <pic:blipFill>
-                    <a:blip r:embed="rId49">
+                    <a:blip r:embed="rId51">
                       <a:extLst>
                         <a:ext uri="{28A0092B-C50C-407E-A947-70E740481C1C}">
                           <a14:useLocalDpi xmlns:a14="http://schemas.microsoft.com/office/drawing/2010/main" val="0"/>
@@ -23570,7 +24352,7 @@
       <w:r>
         <w:t xml:space="preserve">Tutorial link: </w:t>
       </w:r>
-      <w:hyperlink r:id="rId50" w:history="1">
+      <w:hyperlink r:id="rId52" w:history="1">
         <w:r>
           <w:rPr>
             <w:rStyle w:val="Hyperlink"/>
@@ -23629,7 +24411,7 @@
                     <pic:cNvPicPr/>
                   </pic:nvPicPr>
                   <pic:blipFill>
-                    <a:blip r:embed="rId51"/>
+                    <a:blip r:embed="rId53"/>
                     <a:stretch>
                       <a:fillRect/>
                     </a:stretch>
@@ -23713,7 +24495,7 @@
       <w:r>
         <w:t xml:space="preserve">” by in28minutes on Udemy): </w:t>
       </w:r>
-      <w:hyperlink r:id="rId52" w:anchor="content" w:history="1">
+      <w:hyperlink r:id="rId54" w:anchor="content" w:history="1">
         <w:r>
           <w:rPr>
             <w:rStyle w:val="Hyperlink"/>
@@ -23754,7 +24536,7 @@
                     <pic:cNvPicPr/>
                   </pic:nvPicPr>
                   <pic:blipFill>
-                    <a:blip r:embed="rId53"/>
+                    <a:blip r:embed="rId55"/>
                     <a:stretch>
                       <a:fillRect/>
                     </a:stretch>
@@ -23783,7 +24565,7 @@
       <w:r>
         <w:t xml:space="preserve">This is the GitHub repository provided for reference by the instructor: </w:t>
       </w:r>
-      <w:hyperlink r:id="rId54" w:history="1">
+      <w:hyperlink r:id="rId56" w:history="1">
         <w:r>
           <w:rPr>
             <w:rStyle w:val="Hyperlink"/>
@@ -23851,7 +24633,7 @@
                     <pic:cNvPicPr/>
                   </pic:nvPicPr>
                   <pic:blipFill>
-                    <a:blip r:embed="rId55"/>
+                    <a:blip r:embed="rId57"/>
                     <a:stretch>
                       <a:fillRect/>
                     </a:stretch>
@@ -23916,7 +24698,15 @@
     </w:p>
     <w:p>
       <w:r>
-        <w:t xml:space="preserve">Every time we create </w:t>
+        <w:t xml:space="preserve">Every time </w:t>
+      </w:r>
+      <w:proofErr w:type="gramStart"/>
+      <w:r>
+        <w:t>we create</w:t>
+      </w:r>
+      <w:proofErr w:type="gramEnd"/>
+      <w:r>
+        <w:t xml:space="preserve"> </w:t>
       </w:r>
       <w:proofErr w:type="spellStart"/>
       <w:r>
@@ -23994,10 +24784,18 @@
       </w:r>
       <w:proofErr w:type="spellEnd"/>
       <w:r>
-        <w:t xml:space="preserve"> will show display that component </w:t>
+        <w:t xml:space="preserve"> </w:t>
       </w:r>
       <w:proofErr w:type="gramStart"/>
       <w:r>
+        <w:t>will show</w:t>
+      </w:r>
+      <w:proofErr w:type="gramEnd"/>
+      <w:r>
+        <w:t xml:space="preserve"> display that component </w:t>
+      </w:r>
+      <w:proofErr w:type="gramStart"/>
+      <w:r>
         <w:t>regardless</w:t>
       </w:r>
       <w:proofErr w:type="gramEnd"/>
@@ -24036,7 +24834,15 @@
       </w:r>
       <w:proofErr w:type="spellEnd"/>
       <w:r>
-        <w:t xml:space="preserve">(). When user logs out, their credentials will be removed from session storage by using </w:t>
+        <w:t xml:space="preserve">(). When </w:t>
+      </w:r>
+      <w:proofErr w:type="gramStart"/>
+      <w:r>
+        <w:t>user</w:t>
+      </w:r>
+      <w:proofErr w:type="gramEnd"/>
+      <w:r>
+        <w:t xml:space="preserve"> logs out, their credentials will be removed from session storage by using </w:t>
       </w:r>
       <w:proofErr w:type="spellStart"/>
       <w:r>
@@ -26271,21 +27077,7 @@
                 <w:rStyle w:val="Hyperlink"/>
                 <w:noProof/>
               </w:rPr>
-              <w:t>Java JD</w:t>
-            </w:r>
-            <w:r>
-              <w:rPr>
-                <w:rStyle w:val="Hyperlink"/>
-                <w:noProof/>
-              </w:rPr>
-              <w:t>K</w:t>
-            </w:r>
-            <w:r>
-              <w:rPr>
-                <w:rStyle w:val="Hyperlink"/>
-                <w:noProof/>
-              </w:rPr>
-              <w:t xml:space="preserve"> 8</w:t>
+              <w:t>Java JDK 8</w:t>
             </w:r>
             <w:r>
               <w:rPr>
@@ -28129,6 +28921,48 @@
       <w:ind w:left="440"/>
     </w:pPr>
   </w:style>
+  <w:style w:type="paragraph" w:styleId="NormalWeb">
+    <w:name w:val="Normal (Web)"/>
+    <w:basedOn w:val="Normal"/>
+    <w:uiPriority w:val="99"/>
+    <w:semiHidden/>
+    <w:unhideWhenUsed/>
+    <w:rsid w:val="00BC0B7D"/>
+    <w:pPr>
+      <w:spacing w:before="100" w:beforeAutospacing="1" w:after="100" w:afterAutospacing="1" w:line="240" w:lineRule="auto"/>
+    </w:pPr>
+    <w:rPr>
+      <w:rFonts w:ascii="Times New Roman" w:eastAsia="Times New Roman" w:hAnsi="Times New Roman" w:cs="Times New Roman"/>
+      <w:sz w:val="24"/>
+      <w:szCs w:val="24"/>
+      <w:lang w:eastAsia="zh-CN"/>
+    </w:rPr>
+  </w:style>
+  <w:style w:type="character" w:customStyle="1" w:styleId="hljs-variable">
+    <w:name w:val="hljs-variable"/>
+    <w:basedOn w:val="DefaultParagraphFont"/>
+    <w:rsid w:val="00BC0B7D"/>
+  </w:style>
+  <w:style w:type="character" w:customStyle="1" w:styleId="hljs-title">
+    <w:name w:val="hljs-title"/>
+    <w:basedOn w:val="DefaultParagraphFont"/>
+    <w:rsid w:val="00BC0B7D"/>
+  </w:style>
+  <w:style w:type="character" w:customStyle="1" w:styleId="hljs-string">
+    <w:name w:val="hljs-string"/>
+    <w:basedOn w:val="DefaultParagraphFont"/>
+    <w:rsid w:val="00BC0B7D"/>
+  </w:style>
+  <w:style w:type="character" w:customStyle="1" w:styleId="hljs-function">
+    <w:name w:val="hljs-function"/>
+    <w:basedOn w:val="DefaultParagraphFont"/>
+    <w:rsid w:val="00BC0B7D"/>
+  </w:style>
+  <w:style w:type="character" w:customStyle="1" w:styleId="hljs-property">
+    <w:name w:val="hljs-property"/>
+    <w:basedOn w:val="DefaultParagraphFont"/>
+    <w:rsid w:val="00BC0B7D"/>
+  </w:style>
 </w:styles>
 </file>
 

</xml_diff>

<commit_message>
simplified toggling of API_URL
</commit_message>
<xml_diff>
--- a/in28minutes(instructions on using app and solving issues).docx
+++ b/in28minutes(instructions on using app and solving issues).docx
@@ -1,6 +1,6 @@
 
 <file path=word/document.xml><?xml version="1.0" encoding="utf-8"?>
-<w:document xmlns:wpc="http://schemas.microsoft.com/office/word/2010/wordprocessingCanvas" xmlns:cx="http://schemas.microsoft.com/office/drawing/2014/chartex" xmlns:cx1="http://schemas.microsoft.com/office/drawing/2015/9/8/chartex" xmlns:cx2="http://schemas.microsoft.com/office/drawing/2015/10/21/chartex" xmlns:cx3="http://schemas.microsoft.com/office/drawing/2016/5/9/chartex" xmlns:cx4="http://schemas.microsoft.com/office/drawing/2016/5/10/chartex" xmlns:cx5="http://schemas.microsoft.com/office/drawing/2016/5/11/chartex" xmlns:cx6="http://schemas.microsoft.com/office/drawing/2016/5/12/chartex" xmlns:cx7="http://schemas.microsoft.com/office/drawing/2016/5/13/chartex" xmlns:cx8="http://schemas.microsoft.com/office/drawing/2016/5/14/chartex" xmlns:mc="http://schemas.openxmlformats.org/markup-compatibility/2006" xmlns:aink="http://schemas.microsoft.com/office/drawing/2016/ink" xmlns:am3d="http://schemas.microsoft.com/office/drawing/2017/model3d" xmlns:o="urn:schemas-microsoft-com:office:office" xmlns:oel="http://schemas.microsoft.com/office/2019/extlst" xmlns:r="http://schemas.openxmlformats.org/officeDocument/2006/relationships" xmlns:m="http://schemas.openxmlformats.org/officeDocument/2006/math" xmlns:v="urn:schemas-microsoft-com:vml" xmlns:wp14="http://schemas.microsoft.com/office/word/2010/wordprocessingDrawing" xmlns:wp="http://schemas.openxmlformats.org/drawingml/2006/wordprocessingDrawing" xmlns:w10="urn:schemas-microsoft-com:office:word" xmlns:w="http://schemas.openxmlformats.org/wordprocessingml/2006/main" xmlns:w14="http://schemas.microsoft.com/office/word/2010/wordml" xmlns:w15="http://schemas.microsoft.com/office/word/2012/wordml" xmlns:w16cex="http://schemas.microsoft.com/office/word/2018/wordml/cex" xmlns:w16cid="http://schemas.microsoft.com/office/word/2016/wordml/cid" xmlns:w16="http://schemas.microsoft.com/office/word/2018/wordml" xmlns:w16sdtdh="http://schemas.microsoft.com/office/word/2020/wordml/sdtdatahash" xmlns:w16se="http://schemas.microsoft.com/office/word/2015/wordml/symex" xmlns:wpg="http://schemas.microsoft.com/office/word/2010/wordprocessingGroup" xmlns:wpi="http://schemas.microsoft.com/office/word/2010/wordprocessingInk" xmlns:wne="http://schemas.microsoft.com/office/word/2006/wordml" xmlns:wps="http://schemas.microsoft.com/office/word/2010/wordprocessingShape" mc:Ignorable="w14 w15 w16se w16cid w16 w16cex w16sdtdh wp14">
+<w:document xmlns:wpc="http://schemas.microsoft.com/office/word/2010/wordprocessingCanvas" xmlns:cx="http://schemas.microsoft.com/office/drawing/2014/chartex" xmlns:cx1="http://schemas.microsoft.com/office/drawing/2015/9/8/chartex" xmlns:cx2="http://schemas.microsoft.com/office/drawing/2015/10/21/chartex" xmlns:cx3="http://schemas.microsoft.com/office/drawing/2016/5/9/chartex" xmlns:cx4="http://schemas.microsoft.com/office/drawing/2016/5/10/chartex" xmlns:cx5="http://schemas.microsoft.com/office/drawing/2016/5/11/chartex" xmlns:cx6="http://schemas.microsoft.com/office/drawing/2016/5/12/chartex" xmlns:cx7="http://schemas.microsoft.com/office/drawing/2016/5/13/chartex" xmlns:cx8="http://schemas.microsoft.com/office/drawing/2016/5/14/chartex" xmlns:mc="http://schemas.openxmlformats.org/markup-compatibility/2006" xmlns:aink="http://schemas.microsoft.com/office/drawing/2016/ink" xmlns:am3d="http://schemas.microsoft.com/office/drawing/2017/model3d" xmlns:o="urn:schemas-microsoft-com:office:office" xmlns:oel="http://schemas.microsoft.com/office/2019/extlst" xmlns:r="http://schemas.openxmlformats.org/officeDocument/2006/relationships" xmlns:m="http://schemas.openxmlformats.org/officeDocument/2006/math" xmlns:v="urn:schemas-microsoft-com:vml" xmlns:wp14="http://schemas.microsoft.com/office/word/2010/wordprocessingDrawing" xmlns:wp="http://schemas.openxmlformats.org/drawingml/2006/wordprocessingDrawing" xmlns:w10="urn:schemas-microsoft-com:office:word" xmlns:w="http://schemas.openxmlformats.org/wordprocessingml/2006/main" xmlns:w14="http://schemas.microsoft.com/office/word/2010/wordml" xmlns:w15="http://schemas.microsoft.com/office/word/2012/wordml" xmlns:w16cex="http://schemas.microsoft.com/office/word/2018/wordml/cex" xmlns:w16cid="http://schemas.microsoft.com/office/word/2016/wordml/cid" xmlns:w16="http://schemas.microsoft.com/office/word/2018/wordml" xmlns:w16du="http://schemas.microsoft.com/office/word/2023/wordml/word16du" xmlns:w16sdtdh="http://schemas.microsoft.com/office/word/2020/wordml/sdtdatahash" xmlns:w16se="http://schemas.microsoft.com/office/word/2015/wordml/symex" xmlns:wpg="http://schemas.microsoft.com/office/word/2010/wordprocessingGroup" xmlns:wpi="http://schemas.microsoft.com/office/word/2010/wordprocessingInk" xmlns:wne="http://schemas.microsoft.com/office/word/2006/wordml" xmlns:wps="http://schemas.microsoft.com/office/word/2010/wordprocessingShape" mc:Ignorable="w14 w15 w16se w16cid w16 w16cex w16sdtdh wp14">
   <w:body>
     <w:tbl>
       <w:tblPr>
@@ -63,12 +63,34 @@
     <w:p/>
     <w:p>
       <w:r>
-        <w:t>All components must start with capital letter because they’re really JSX (HTML written in JS code), small case reserved for HTML.</w:t>
-      </w:r>
-    </w:p>
-    <w:p>
-      <w:r>
-        <w:t>Must export default in each component.</w:t>
+        <w:t xml:space="preserve">All components must start with capital </w:t>
+      </w:r>
+      <w:proofErr w:type="gramStart"/>
+      <w:r>
+        <w:t>letter</w:t>
+      </w:r>
+      <w:proofErr w:type="gramEnd"/>
+      <w:r>
+        <w:t xml:space="preserve"> because they’re really JSX (HTML written in JS code), small case reserved for HTML.</w:t>
+      </w:r>
+    </w:p>
+    <w:p>
+      <w:r>
+        <w:t xml:space="preserve">Must export default in each </w:t>
+      </w:r>
+      <w:proofErr w:type="spellStart"/>
+      <w:r>
+        <w:t>componen</w:t>
+      </w:r>
+      <w:r>
+        <w:t>ec</w:t>
+      </w:r>
+      <w:r>
+        <w:t>t</w:t>
+      </w:r>
+      <w:proofErr w:type="spellEnd"/>
+      <w:r>
+        <w:t>.</w:t>
       </w:r>
     </w:p>
     <w:p>
@@ -268,7 +290,15 @@
     </w:p>
     <w:p>
       <w:r>
-        <w:t xml:space="preserve">We create a Spring Boot project, through it we are using frameworks like spring, spring </w:t>
+        <w:t xml:space="preserve">We </w:t>
+      </w:r>
+      <w:proofErr w:type="gramStart"/>
+      <w:r>
+        <w:t>create</w:t>
+      </w:r>
+      <w:proofErr w:type="gramEnd"/>
+      <w:r>
+        <w:t xml:space="preserve"> a Spring Boot project, through it we are using frameworks like spring, spring </w:t>
       </w:r>
       <w:proofErr w:type="spellStart"/>
       <w:r>
@@ -392,10 +422,18 @@
       </w:r>
       <w:proofErr w:type="spellEnd"/>
       <w:r>
-        <w:t xml:space="preserve">. all configuration </w:t>
+        <w:t xml:space="preserve">. </w:t>
       </w:r>
       <w:proofErr w:type="gramStart"/>
       <w:r>
+        <w:t>all</w:t>
+      </w:r>
+      <w:proofErr w:type="gramEnd"/>
+      <w:r>
+        <w:t xml:space="preserve"> configuration </w:t>
+      </w:r>
+      <w:proofErr w:type="gramStart"/>
+      <w:r>
         <w:t>done  by</w:t>
       </w:r>
       <w:proofErr w:type="gramEnd"/>
@@ -435,7 +473,15 @@
       <w:proofErr w:type="spellEnd"/>
       <w:proofErr w:type="gramEnd"/>
       <w:r>
-        <w:t xml:space="preserve"> handles all incoming request, it is “/” the root of the web application. DSE knows all mappings of methods and URIs, then looks at method and URI for correct one to bean, converts it to JSON, then return the response back to user.</w:t>
+        <w:t xml:space="preserve"> handles all incoming request, it is “/” the root of the web application. DSE knows all mappings of methods and URIs, then looks at method and URI for correct one to bean, converts it to JSON, then </w:t>
+      </w:r>
+      <w:proofErr w:type="gramStart"/>
+      <w:r>
+        <w:t>return</w:t>
+      </w:r>
+      <w:proofErr w:type="gramEnd"/>
+      <w:r>
+        <w:t xml:space="preserve"> the response back to user.</w:t>
       </w:r>
     </w:p>
     <w:p>
@@ -1140,7 +1186,21 @@
         <w:rPr>
           <w:color w:val="FF0000"/>
         </w:rPr>
-        <w:t xml:space="preserve">One important part of RESTful services is it allows use to build specific requests with specific state assigned; </w:t>
+        <w:t xml:space="preserve">One important part of RESTful services is it allows </w:t>
+      </w:r>
+      <w:proofErr w:type="gramStart"/>
+      <w:r>
+        <w:rPr>
+          <w:color w:val="FF0000"/>
+        </w:rPr>
+        <w:t>use</w:t>
+      </w:r>
+      <w:proofErr w:type="gramEnd"/>
+      <w:r>
+        <w:rPr>
+          <w:color w:val="FF0000"/>
+        </w:rPr>
+        <w:t xml:space="preserve"> to build specific requests with specific state assigned; </w:t>
       </w:r>
       <w:proofErr w:type="spellStart"/>
       <w:r>
@@ -23591,6 +23651,7 @@
         </w:rPr>
       </w:pPr>
       <w:proofErr w:type="spellStart"/>
+      <w:proofErr w:type="gramStart"/>
       <w:r>
         <w:rPr>
           <w:rFonts w:ascii="inherit" w:eastAsia="Times New Roman" w:hAnsi="inherit" w:cs="Courier New"/>
@@ -23603,6 +23664,7 @@
         <w:t>this.setState</w:t>
       </w:r>
       <w:proofErr w:type="spellEnd"/>
+      <w:proofErr w:type="gramEnd"/>
       <w:r>
         <w:rPr>
           <w:rFonts w:ascii="inherit" w:eastAsia="Times New Roman" w:hAnsi="inherit" w:cs="Courier New"/>
@@ -23658,6 +23720,7 @@
         <w:t xml:space="preserve">   console.log(</w:t>
       </w:r>
       <w:proofErr w:type="spellStart"/>
+      <w:proofErr w:type="gramStart"/>
       <w:r>
         <w:rPr>
           <w:rFonts w:ascii="inherit" w:eastAsia="Times New Roman" w:hAnsi="inherit" w:cs="Courier New"/>
@@ -23667,7 +23730,19 @@
           <w:bdr w:val="none" w:sz="0" w:space="0" w:color="auto" w:frame="1"/>
           <w:lang w:eastAsia="zh-CN"/>
         </w:rPr>
-        <w:t>this.state.email</w:t>
+        <w:t>this.state</w:t>
+      </w:r>
+      <w:proofErr w:type="gramEnd"/>
+      <w:r>
+        <w:rPr>
+          <w:rFonts w:ascii="inherit" w:eastAsia="Times New Roman" w:hAnsi="inherit" w:cs="Courier New"/>
+          <w:sz w:val="20"/>
+          <w:szCs w:val="20"/>
+          <w:highlight w:val="red"/>
+          <w:bdr w:val="none" w:sz="0" w:space="0" w:color="auto" w:frame="1"/>
+          <w:lang w:eastAsia="zh-CN"/>
+        </w:rPr>
+        <w:t>.email</w:t>
       </w:r>
       <w:proofErr w:type="spellEnd"/>
       <w:r>
@@ -24683,7 +24758,15 @@
     </w:p>
     <w:p>
       <w:r>
-        <w:t>Class components can have state as opposed to function components, but more complex to define.</w:t>
+        <w:t xml:space="preserve">Class components can have state as opposed to function components, but </w:t>
+      </w:r>
+      <w:proofErr w:type="gramStart"/>
+      <w:r>
+        <w:t>more</w:t>
+      </w:r>
+      <w:proofErr w:type="gramEnd"/>
+      <w:r>
+        <w:t xml:space="preserve"> complex to define.</w:t>
       </w:r>
     </w:p>
     <w:p>
@@ -24919,6 +25002,179 @@
         <w:lastRenderedPageBreak/>
         <w:t>I learned that each person has different schedules. Sam was working on the project on Saturday while I was only free to work on the project on Sunday. Sam then created a sample repo and added me to the list of collaborators.</w:t>
       </w:r>
+    </w:p>
+    <w:p>
+      <w:pPr>
+        <w:pStyle w:val="Heading1"/>
+      </w:pPr>
+      <w:r>
+        <w:t xml:space="preserve">Get data type of </w:t>
+      </w:r>
+      <w:proofErr w:type="gramStart"/>
+      <w:r>
+        <w:t>column</w:t>
+      </w:r>
+      <w:proofErr w:type="gramEnd"/>
+      <w:r>
+        <w:t xml:space="preserve"> </w:t>
+      </w:r>
+    </w:p>
+    <w:p>
+      <w:pPr>
+        <w:tabs>
+          <w:tab w:val="left" w:pos="916"/>
+          <w:tab w:val="left" w:pos="1832"/>
+          <w:tab w:val="left" w:pos="2748"/>
+          <w:tab w:val="left" w:pos="3664"/>
+          <w:tab w:val="left" w:pos="4580"/>
+          <w:tab w:val="left" w:pos="5496"/>
+          <w:tab w:val="left" w:pos="6412"/>
+          <w:tab w:val="left" w:pos="7328"/>
+          <w:tab w:val="left" w:pos="8244"/>
+          <w:tab w:val="left" w:pos="9160"/>
+          <w:tab w:val="left" w:pos="10076"/>
+          <w:tab w:val="left" w:pos="10992"/>
+          <w:tab w:val="left" w:pos="11908"/>
+          <w:tab w:val="left" w:pos="12824"/>
+          <w:tab w:val="left" w:pos="13740"/>
+          <w:tab w:val="left" w:pos="14656"/>
+        </w:tabs>
+        <w:spacing w:after="0" w:line="240" w:lineRule="auto"/>
+        <w:textAlignment w:val="baseline"/>
+        <w:rPr>
+          <w:rFonts w:ascii="inherit" w:eastAsia="Times New Roman" w:hAnsi="inherit" w:cs="Courier New"/>
+          <w:sz w:val="20"/>
+          <w:szCs w:val="20"/>
+          <w:bdr w:val="none" w:sz="0" w:space="0" w:color="auto" w:frame="1"/>
+          <w:lang w:eastAsia="zh-CN"/>
+        </w:rPr>
+      </w:pPr>
+      <w:r>
+        <w:rPr>
+          <w:rFonts w:ascii="inherit" w:eastAsia="Times New Roman" w:hAnsi="inherit" w:cs="Courier New"/>
+          <w:sz w:val="20"/>
+          <w:szCs w:val="20"/>
+          <w:bdr w:val="none" w:sz="0" w:space="0" w:color="auto" w:frame="1"/>
+          <w:lang w:eastAsia="zh-CN"/>
+        </w:rPr>
+        <w:t xml:space="preserve">SELECT DATA_TYPE FROM INFORMATION_SCHEMA.COLUMNS </w:t>
+      </w:r>
+    </w:p>
+    <w:p>
+      <w:pPr>
+        <w:tabs>
+          <w:tab w:val="left" w:pos="916"/>
+          <w:tab w:val="left" w:pos="1832"/>
+          <w:tab w:val="left" w:pos="2748"/>
+          <w:tab w:val="left" w:pos="3664"/>
+          <w:tab w:val="left" w:pos="4580"/>
+          <w:tab w:val="left" w:pos="5496"/>
+          <w:tab w:val="left" w:pos="6412"/>
+          <w:tab w:val="left" w:pos="7328"/>
+          <w:tab w:val="left" w:pos="8244"/>
+          <w:tab w:val="left" w:pos="9160"/>
+          <w:tab w:val="left" w:pos="10076"/>
+          <w:tab w:val="left" w:pos="10992"/>
+          <w:tab w:val="left" w:pos="11908"/>
+          <w:tab w:val="left" w:pos="12824"/>
+          <w:tab w:val="left" w:pos="13740"/>
+          <w:tab w:val="left" w:pos="14656"/>
+        </w:tabs>
+        <w:spacing w:after="0" w:line="240" w:lineRule="auto"/>
+        <w:textAlignment w:val="baseline"/>
+        <w:rPr>
+          <w:rFonts w:ascii="var(--ff-mono)" w:eastAsia="Times New Roman" w:hAnsi="var(--ff-mono)" w:cs="Courier New"/>
+          <w:sz w:val="20"/>
+          <w:szCs w:val="20"/>
+          <w:lang w:eastAsia="zh-CN"/>
+        </w:rPr>
+      </w:pPr>
+      <w:r>
+        <w:rPr>
+          <w:rFonts w:ascii="inherit" w:eastAsia="Times New Roman" w:hAnsi="inherit" w:cs="Courier New"/>
+          <w:sz w:val="20"/>
+          <w:szCs w:val="20"/>
+          <w:bdr w:val="none" w:sz="0" w:space="0" w:color="auto" w:frame="1"/>
+          <w:lang w:eastAsia="zh-CN"/>
+        </w:rPr>
+        <w:t xml:space="preserve">  WHERE </w:t>
+      </w:r>
+      <w:proofErr w:type="spellStart"/>
+      <w:r>
+        <w:rPr>
+          <w:rFonts w:ascii="inherit" w:eastAsia="Times New Roman" w:hAnsi="inherit" w:cs="Courier New"/>
+          <w:sz w:val="20"/>
+          <w:szCs w:val="20"/>
+          <w:bdr w:val="none" w:sz="0" w:space="0" w:color="auto" w:frame="1"/>
+          <w:lang w:eastAsia="zh-CN"/>
+        </w:rPr>
+        <w:t>table_name</w:t>
+      </w:r>
+      <w:proofErr w:type="spellEnd"/>
+      <w:r>
+        <w:rPr>
+          <w:rFonts w:ascii="inherit" w:eastAsia="Times New Roman" w:hAnsi="inherit" w:cs="Courier New"/>
+          <w:sz w:val="20"/>
+          <w:szCs w:val="20"/>
+          <w:bdr w:val="none" w:sz="0" w:space="0" w:color="auto" w:frame="1"/>
+          <w:lang w:eastAsia="zh-CN"/>
+        </w:rPr>
+        <w:t xml:space="preserve"> = '</w:t>
+      </w:r>
+      <w:proofErr w:type="spellStart"/>
+      <w:r>
+        <w:rPr>
+          <w:rFonts w:ascii="inherit" w:eastAsia="Times New Roman" w:hAnsi="inherit" w:cs="Courier New"/>
+          <w:sz w:val="20"/>
+          <w:szCs w:val="20"/>
+          <w:bdr w:val="none" w:sz="0" w:space="0" w:color="auto" w:frame="1"/>
+          <w:lang w:eastAsia="zh-CN"/>
+        </w:rPr>
+        <w:t>tbl_name</w:t>
+      </w:r>
+      <w:proofErr w:type="spellEnd"/>
+      <w:r>
+        <w:rPr>
+          <w:rFonts w:ascii="inherit" w:eastAsia="Times New Roman" w:hAnsi="inherit" w:cs="Courier New"/>
+          <w:sz w:val="20"/>
+          <w:szCs w:val="20"/>
+          <w:bdr w:val="none" w:sz="0" w:space="0" w:color="auto" w:frame="1"/>
+          <w:lang w:eastAsia="zh-CN"/>
+        </w:rPr>
+        <w:t>' AND COLUMN_NAME = '</w:t>
+      </w:r>
+      <w:proofErr w:type="spellStart"/>
+      <w:r>
+        <w:rPr>
+          <w:rFonts w:ascii="inherit" w:eastAsia="Times New Roman" w:hAnsi="inherit" w:cs="Courier New"/>
+          <w:sz w:val="20"/>
+          <w:szCs w:val="20"/>
+          <w:bdr w:val="none" w:sz="0" w:space="0" w:color="auto" w:frame="1"/>
+          <w:lang w:eastAsia="zh-CN"/>
+        </w:rPr>
+        <w:t>col_name</w:t>
+      </w:r>
+      <w:proofErr w:type="spellEnd"/>
+      <w:proofErr w:type="gramStart"/>
+      <w:r>
+        <w:rPr>
+          <w:rFonts w:ascii="inherit" w:eastAsia="Times New Roman" w:hAnsi="inherit" w:cs="Courier New"/>
+          <w:sz w:val="20"/>
+          <w:szCs w:val="20"/>
+          <w:bdr w:val="none" w:sz="0" w:space="0" w:color="auto" w:frame="1"/>
+          <w:lang w:eastAsia="zh-CN"/>
+        </w:rPr>
+        <w:t>';</w:t>
+      </w:r>
+      <w:proofErr w:type="gramEnd"/>
+    </w:p>
+    <w:p/>
+    <w:p>
+      <w:pPr>
+        <w:rPr>
+          <w:color w:val="FF0000"/>
+        </w:rPr>
+      </w:pPr>
     </w:p>
     <w:p>
       <w:pPr>
@@ -27763,6 +28019,184 @@
       </w:sdtContent>
     </w:sdt>
     <w:p/>
+    <w:p/>
+    <w:p/>
+    <w:p/>
+    <w:p/>
+    <w:p/>
+    <w:p/>
+    <w:p/>
+    <w:p/>
+    <w:p/>
+    <w:p/>
+    <w:p/>
+    <w:p/>
+    <w:p/>
+    <w:p/>
+    <w:p/>
+    <w:p/>
+    <w:p/>
+    <w:p/>
+    <w:p/>
+    <w:p/>
+    <w:p/>
+    <w:p/>
+    <w:p/>
+    <w:p/>
+    <w:p/>
+    <w:p/>
+    <w:p/>
+    <w:p/>
+    <w:p/>
+    <w:p/>
+    <w:p/>
+    <w:p/>
+    <w:p/>
+    <w:p/>
+    <w:p/>
+    <w:p/>
+    <w:p/>
+    <w:p/>
+    <w:p/>
+    <w:p/>
+    <w:p/>
+    <w:p/>
+    <w:p/>
+    <w:p/>
+    <w:p/>
+    <w:p/>
+    <w:p/>
+    <w:p/>
+    <w:p/>
+    <w:p/>
+    <w:p/>
+    <w:p/>
+    <w:p/>
+    <w:p/>
+    <w:p/>
+    <w:p/>
+    <w:p/>
+    <w:p/>
+    <w:p/>
+    <w:p/>
+    <w:p/>
+    <w:p/>
+    <w:p/>
+    <w:p/>
+    <w:p/>
+    <w:p/>
+    <w:p/>
+    <w:p/>
+    <w:p/>
+    <w:p/>
+    <w:p/>
+    <w:p/>
+    <w:p/>
+    <w:p/>
+    <w:p/>
+    <w:p/>
+    <w:p/>
+    <w:p/>
+    <w:p/>
+    <w:p/>
+    <w:p/>
+    <w:p/>
+    <w:p/>
+    <w:p/>
+    <w:p/>
+    <w:p/>
+    <w:p/>
+    <w:p/>
+    <w:p/>
+    <w:p/>
+    <w:p/>
+    <w:p/>
+    <w:p/>
+    <w:p/>
+    <w:p>
+      <w:pPr>
+        <w:pStyle w:val="Heading1"/>
+      </w:pPr>
+    </w:p>
+    <w:p/>
+    <w:p>
+      <w:pPr>
+        <w:rPr>
+          <w:sz w:val="96"/>
+          <w:szCs w:val="96"/>
+        </w:rPr>
+      </w:pPr>
+      <w:r>
+        <w:rPr>
+          <w:sz w:val="96"/>
+          <w:szCs w:val="96"/>
+        </w:rPr>
+        <w:t>Local references/Notes</w:t>
+      </w:r>
+    </w:p>
+    <w:p>
+      <w:pPr>
+        <w:pStyle w:val="ListParagraph"/>
+        <w:numPr>
+          <w:ilvl w:val="0"/>
+          <w:numId w:val="4"/>
+        </w:numPr>
+      </w:pPr>
+      <w:r>
+        <w:t xml:space="preserve">Hosting Spring Boot app and starting Docker on EC2: </w:t>
+      </w:r>
+      <w:r>
+        <w:t>C:\Users\WJ\Desktop\Georgia Tech\Spring 2023\</w:t>
+      </w:r>
+      <w:proofErr w:type="spellStart"/>
+      <w:r>
+        <w:t>mooc</w:t>
+      </w:r>
+      <w:proofErr w:type="spellEnd"/>
+      <w:r>
+        <w:t>-</w:t>
+      </w:r>
+      <w:proofErr w:type="gramStart"/>
+      <w:r>
+        <w:t>app</w:t>
+      </w:r>
+      <w:proofErr w:type="gramEnd"/>
+    </w:p>
+    <w:p>
+      <w:pPr>
+        <w:pStyle w:val="ListParagraph"/>
+        <w:numPr>
+          <w:ilvl w:val="0"/>
+          <w:numId w:val="4"/>
+        </w:numPr>
+      </w:pPr>
+      <w:r>
+        <w:t xml:space="preserve">CI/CD CICD Jenkins Git Ansible </w:t>
+      </w:r>
+      <w:proofErr w:type="gramStart"/>
+      <w:r>
+        <w:t>Kubernetes :</w:t>
+      </w:r>
+      <w:proofErr w:type="gramEnd"/>
+      <w:r>
+        <w:t xml:space="preserve"> </w:t>
+      </w:r>
+      <w:r>
+        <w:t>C:\moocs\DevOps Project - CICD with Git Jenkins Ansible Kubernetes</w:t>
+      </w:r>
+    </w:p>
+    <w:p/>
+    <w:p/>
+    <w:p/>
+    <w:p/>
+    <w:p/>
+    <w:p/>
+    <w:p/>
+    <w:p/>
+    <w:p/>
+    <w:p/>
+    <w:p/>
+    <w:p/>
     <w:sectPr>
       <w:pgSz w:w="12240" w:h="15840"/>
       <w:pgMar w:top="1440" w:right="1440" w:bottom="1440" w:left="1440" w:header="720" w:footer="720" w:gutter="0"/>
@@ -27774,7 +28208,7 @@
 </file>
 
 <file path=word/numbering.xml><?xml version="1.0" encoding="utf-8"?>
-<w:numbering xmlns:wpc="http://schemas.microsoft.com/office/word/2010/wordprocessingCanvas" xmlns:cx="http://schemas.microsoft.com/office/drawing/2014/chartex" xmlns:cx1="http://schemas.microsoft.com/office/drawing/2015/9/8/chartex" xmlns:cx2="http://schemas.microsoft.com/office/drawing/2015/10/21/chartex" xmlns:cx3="http://schemas.microsoft.com/office/drawing/2016/5/9/chartex" xmlns:cx4="http://schemas.microsoft.com/office/drawing/2016/5/10/chartex" xmlns:cx5="http://schemas.microsoft.com/office/drawing/2016/5/11/chartex" xmlns:cx6="http://schemas.microsoft.com/office/drawing/2016/5/12/chartex" xmlns:cx7="http://schemas.microsoft.com/office/drawing/2016/5/13/chartex" xmlns:cx8="http://schemas.microsoft.com/office/drawing/2016/5/14/chartex" xmlns:mc="http://schemas.openxmlformats.org/markup-compatibility/2006" xmlns:aink="http://schemas.microsoft.com/office/drawing/2016/ink" xmlns:am3d="http://schemas.microsoft.com/office/drawing/2017/model3d" xmlns:o="urn:schemas-microsoft-com:office:office" xmlns:oel="http://schemas.microsoft.com/office/2019/extlst" xmlns:r="http://schemas.openxmlformats.org/officeDocument/2006/relationships" xmlns:m="http://schemas.openxmlformats.org/officeDocument/2006/math" xmlns:v="urn:schemas-microsoft-com:vml" xmlns:wp14="http://schemas.microsoft.com/office/word/2010/wordprocessingDrawing" xmlns:wp="http://schemas.openxmlformats.org/drawingml/2006/wordprocessingDrawing" xmlns:w10="urn:schemas-microsoft-com:office:word" xmlns:w="http://schemas.openxmlformats.org/wordprocessingml/2006/main" xmlns:w14="http://schemas.microsoft.com/office/word/2010/wordml" xmlns:w15="http://schemas.microsoft.com/office/word/2012/wordml" xmlns:w16cex="http://schemas.microsoft.com/office/word/2018/wordml/cex" xmlns:w16cid="http://schemas.microsoft.com/office/word/2016/wordml/cid" xmlns:w16="http://schemas.microsoft.com/office/word/2018/wordml" xmlns:w16sdtdh="http://schemas.microsoft.com/office/word/2020/wordml/sdtdatahash" xmlns:w16se="http://schemas.microsoft.com/office/word/2015/wordml/symex" xmlns:wpg="http://schemas.microsoft.com/office/word/2010/wordprocessingGroup" xmlns:wpi="http://schemas.microsoft.com/office/word/2010/wordprocessingInk" xmlns:wne="http://schemas.microsoft.com/office/word/2006/wordml" xmlns:wps="http://schemas.microsoft.com/office/word/2010/wordprocessingShape" mc:Ignorable="w14 w15 w16se w16cid w16 w16cex w16sdtdh wp14">
+<w:numbering xmlns:wpc="http://schemas.microsoft.com/office/word/2010/wordprocessingCanvas" xmlns:cx="http://schemas.microsoft.com/office/drawing/2014/chartex" xmlns:cx1="http://schemas.microsoft.com/office/drawing/2015/9/8/chartex" xmlns:cx2="http://schemas.microsoft.com/office/drawing/2015/10/21/chartex" xmlns:cx3="http://schemas.microsoft.com/office/drawing/2016/5/9/chartex" xmlns:cx4="http://schemas.microsoft.com/office/drawing/2016/5/10/chartex" xmlns:cx5="http://schemas.microsoft.com/office/drawing/2016/5/11/chartex" xmlns:cx6="http://schemas.microsoft.com/office/drawing/2016/5/12/chartex" xmlns:cx7="http://schemas.microsoft.com/office/drawing/2016/5/13/chartex" xmlns:cx8="http://schemas.microsoft.com/office/drawing/2016/5/14/chartex" xmlns:mc="http://schemas.openxmlformats.org/markup-compatibility/2006" xmlns:aink="http://schemas.microsoft.com/office/drawing/2016/ink" xmlns:am3d="http://schemas.microsoft.com/office/drawing/2017/model3d" xmlns:o="urn:schemas-microsoft-com:office:office" xmlns:oel="http://schemas.microsoft.com/office/2019/extlst" xmlns:r="http://schemas.openxmlformats.org/officeDocument/2006/relationships" xmlns:m="http://schemas.openxmlformats.org/officeDocument/2006/math" xmlns:v="urn:schemas-microsoft-com:vml" xmlns:wp14="http://schemas.microsoft.com/office/word/2010/wordprocessingDrawing" xmlns:wp="http://schemas.openxmlformats.org/drawingml/2006/wordprocessingDrawing" xmlns:w10="urn:schemas-microsoft-com:office:word" xmlns:w="http://schemas.openxmlformats.org/wordprocessingml/2006/main" xmlns:w14="http://schemas.microsoft.com/office/word/2010/wordml" xmlns:w15="http://schemas.microsoft.com/office/word/2012/wordml" xmlns:w16cex="http://schemas.microsoft.com/office/word/2018/wordml/cex" xmlns:w16cid="http://schemas.microsoft.com/office/word/2016/wordml/cid" xmlns:w16="http://schemas.microsoft.com/office/word/2018/wordml" xmlns:w16du="http://schemas.microsoft.com/office/word/2023/wordml/word16du" xmlns:w16sdtdh="http://schemas.microsoft.com/office/word/2020/wordml/sdtdatahash" xmlns:w16se="http://schemas.microsoft.com/office/word/2015/wordml/symex" xmlns:wpg="http://schemas.microsoft.com/office/word/2010/wordprocessingGroup" xmlns:wpi="http://schemas.microsoft.com/office/word/2010/wordprocessingInk" xmlns:wne="http://schemas.microsoft.com/office/word/2006/wordml" xmlns:wps="http://schemas.microsoft.com/office/word/2010/wordprocessingShape" mc:Ignorable="w14 w15 w16se w16cid w16 w16cex w16sdtdh wp14">
   <w:abstractNum w:abstractNumId="0" w15:restartNumberingAfterBreak="0">
     <w:nsid w:val="182E55A5"/>
     <w:multiLevelType w:val="multilevel"/>
@@ -28069,6 +28503,95 @@
       </w:pPr>
     </w:lvl>
   </w:abstractNum>
+  <w:abstractNum w:abstractNumId="3" w15:restartNumberingAfterBreak="0">
+    <w:nsid w:val="7DAA3C73"/>
+    <w:multiLevelType w:val="hybridMultilevel"/>
+    <w:tmpl w:val="2C503D96"/>
+    <w:lvl w:ilvl="0" w:tplc="0409000F">
+      <w:start w:val="1"/>
+      <w:numFmt w:val="decimal"/>
+      <w:lvlText w:val="%1."/>
+      <w:lvlJc w:val="left"/>
+      <w:pPr>
+        <w:ind w:left="720" w:hanging="360"/>
+      </w:pPr>
+      <w:rPr>
+        <w:rFonts w:hint="default"/>
+      </w:rPr>
+    </w:lvl>
+    <w:lvl w:ilvl="1" w:tplc="04090019" w:tentative="1">
+      <w:start w:val="1"/>
+      <w:numFmt w:val="lowerLetter"/>
+      <w:lvlText w:val="%2."/>
+      <w:lvlJc w:val="left"/>
+      <w:pPr>
+        <w:ind w:left="1440" w:hanging="360"/>
+      </w:pPr>
+    </w:lvl>
+    <w:lvl w:ilvl="2" w:tplc="0409001B" w:tentative="1">
+      <w:start w:val="1"/>
+      <w:numFmt w:val="lowerRoman"/>
+      <w:lvlText w:val="%3."/>
+      <w:lvlJc w:val="right"/>
+      <w:pPr>
+        <w:ind w:left="2160" w:hanging="180"/>
+      </w:pPr>
+    </w:lvl>
+    <w:lvl w:ilvl="3" w:tplc="0409000F" w:tentative="1">
+      <w:start w:val="1"/>
+      <w:numFmt w:val="decimal"/>
+      <w:lvlText w:val="%4."/>
+      <w:lvlJc w:val="left"/>
+      <w:pPr>
+        <w:ind w:left="2880" w:hanging="360"/>
+      </w:pPr>
+    </w:lvl>
+    <w:lvl w:ilvl="4" w:tplc="04090019" w:tentative="1">
+      <w:start w:val="1"/>
+      <w:numFmt w:val="lowerLetter"/>
+      <w:lvlText w:val="%5."/>
+      <w:lvlJc w:val="left"/>
+      <w:pPr>
+        <w:ind w:left="3600" w:hanging="360"/>
+      </w:pPr>
+    </w:lvl>
+    <w:lvl w:ilvl="5" w:tplc="0409001B" w:tentative="1">
+      <w:start w:val="1"/>
+      <w:numFmt w:val="lowerRoman"/>
+      <w:lvlText w:val="%6."/>
+      <w:lvlJc w:val="right"/>
+      <w:pPr>
+        <w:ind w:left="4320" w:hanging="180"/>
+      </w:pPr>
+    </w:lvl>
+    <w:lvl w:ilvl="6" w:tplc="0409000F" w:tentative="1">
+      <w:start w:val="1"/>
+      <w:numFmt w:val="decimal"/>
+      <w:lvlText w:val="%7."/>
+      <w:lvlJc w:val="left"/>
+      <w:pPr>
+        <w:ind w:left="5040" w:hanging="360"/>
+      </w:pPr>
+    </w:lvl>
+    <w:lvl w:ilvl="7" w:tplc="04090019" w:tentative="1">
+      <w:start w:val="1"/>
+      <w:numFmt w:val="lowerLetter"/>
+      <w:lvlText w:val="%8."/>
+      <w:lvlJc w:val="left"/>
+      <w:pPr>
+        <w:ind w:left="5760" w:hanging="360"/>
+      </w:pPr>
+    </w:lvl>
+    <w:lvl w:ilvl="8" w:tplc="0409001B" w:tentative="1">
+      <w:start w:val="1"/>
+      <w:numFmt w:val="lowerRoman"/>
+      <w:lvlText w:val="%9."/>
+      <w:lvlJc w:val="right"/>
+      <w:pPr>
+        <w:ind w:left="6480" w:hanging="180"/>
+      </w:pPr>
+    </w:lvl>
+  </w:abstractNum>
   <w:num w:numId="1" w16cid:durableId="1375737548">
     <w:abstractNumId w:val="2"/>
   </w:num>
@@ -28077,6 +28600,9 @@
   </w:num>
   <w:num w:numId="3" w16cid:durableId="522477735">
     <w:abstractNumId w:val="0"/>
+  </w:num>
+  <w:num w:numId="4" w16cid:durableId="1330057850">
+    <w:abstractNumId w:val="3"/>
   </w:num>
 </w:numbering>
 </file>
@@ -28963,6 +29489,16 @@
     <w:basedOn w:val="DefaultParagraphFont"/>
     <w:rsid w:val="00BC0B7D"/>
   </w:style>
+  <w:style w:type="character" w:customStyle="1" w:styleId="hljs-keyword">
+    <w:name w:val="hljs-keyword"/>
+    <w:basedOn w:val="DefaultParagraphFont"/>
+    <w:rsid w:val="00E77009"/>
+  </w:style>
+  <w:style w:type="character" w:customStyle="1" w:styleId="hljs-operator">
+    <w:name w:val="hljs-operator"/>
+    <w:basedOn w:val="DefaultParagraphFont"/>
+    <w:rsid w:val="00E77009"/>
+  </w:style>
 </w:styles>
 </file>
 

</xml_diff>

<commit_message>
Done basic Header->profile page and search student-> view profile page
</commit_message>
<xml_diff>
--- a/in28minutes(instructions on using app and solving issues).docx
+++ b/in28minutes(instructions on using app and solving issues).docx
@@ -2968,7 +2968,7 @@
       <w:pPr>
         <w:pStyle w:val="Heading1"/>
       </w:pPr>
-      <w:bookmarkStart w:id="0" w:name="_Toc127992125"/>
+      <w:bookmarkStart w:id="0" w:name="_Toc132758560"/>
       <w:r>
         <w:t xml:space="preserve">Difference between in28 minutes </w:t>
       </w:r>
@@ -3003,7 +3003,7 @@
       <w:pPr>
         <w:pStyle w:val="Heading2"/>
       </w:pPr>
-      <w:bookmarkStart w:id="1" w:name="_Toc127992126"/>
+      <w:bookmarkStart w:id="1" w:name="_Toc132758561"/>
       <w:proofErr w:type="spellStart"/>
       <w:proofErr w:type="gramStart"/>
       <w:r>
@@ -3546,7 +3546,7 @@
       <w:pPr>
         <w:pStyle w:val="Heading2"/>
       </w:pPr>
-      <w:bookmarkStart w:id="2" w:name="_Toc127992127"/>
+      <w:bookmarkStart w:id="2" w:name="_Toc132758562"/>
       <w:proofErr w:type="spellStart"/>
       <w:r>
         <w:t>data.sql</w:t>
@@ -4325,7 +4325,7 @@
       <w:pPr>
         <w:pStyle w:val="Heading2"/>
       </w:pPr>
-      <w:bookmarkStart w:id="3" w:name="_Toc127992128"/>
+      <w:bookmarkStart w:id="3" w:name="_Toc132758563"/>
       <w:r>
         <w:lastRenderedPageBreak/>
         <w:t>pom.xml</w:t>
@@ -14664,7 +14664,7 @@
       <w:pPr>
         <w:pStyle w:val="Heading1"/>
       </w:pPr>
-      <w:bookmarkStart w:id="4" w:name="_Toc127992129"/>
+      <w:bookmarkStart w:id="4" w:name="_Toc132758564"/>
       <w:r>
         <w:lastRenderedPageBreak/>
         <w:t>How to use http client</w:t>
@@ -14756,7 +14756,7 @@
       <w:pPr>
         <w:pStyle w:val="Heading1"/>
       </w:pPr>
-      <w:bookmarkStart w:id="5" w:name="_Toc127992130"/>
+      <w:bookmarkStart w:id="5" w:name="_Toc132758565"/>
       <w:r>
         <w:t xml:space="preserve">When </w:t>
       </w:r>
@@ -14768,18 +14768,18 @@
       <w:r>
         <w:t xml:space="preserve"> keeps inserting records with pk starting from 1 whenever it restarts even though there’s already records inside.</w:t>
       </w:r>
+      <w:r>
+        <w:t xml:space="preserve"> </w:t>
+      </w:r>
+      <w:proofErr w:type="spellStart"/>
+      <w:r>
+        <w:t>Mysql</w:t>
+      </w:r>
+      <w:proofErr w:type="spellEnd"/>
+      <w:r>
+        <w:t xml:space="preserve"> docker</w:t>
+      </w:r>
       <w:bookmarkEnd w:id="5"/>
-      <w:r>
-        <w:t xml:space="preserve"> </w:t>
-      </w:r>
-      <w:proofErr w:type="spellStart"/>
-      <w:r>
-        <w:t>Mysql</w:t>
-      </w:r>
-      <w:proofErr w:type="spellEnd"/>
-      <w:r>
-        <w:t xml:space="preserve"> docker</w:t>
-      </w:r>
     </w:p>
     <w:p>
       <w:hyperlink r:id="rId14" w:history="1">
@@ -15016,7 +15016,7 @@
       <w:pPr>
         <w:pStyle w:val="Heading1"/>
       </w:pPr>
-      <w:bookmarkStart w:id="6" w:name="_Toc127992131"/>
+      <w:bookmarkStart w:id="6" w:name="_Toc132758566"/>
       <w:r>
         <w:lastRenderedPageBreak/>
         <w:t>Filename too long git bash</w:t>
@@ -15038,7 +15038,7 @@
       <w:pPr>
         <w:pStyle w:val="Heading1"/>
       </w:pPr>
-      <w:bookmarkStart w:id="7" w:name="_Toc127992132"/>
+      <w:bookmarkStart w:id="7" w:name="_Toc132758567"/>
       <w:r>
         <w:t xml:space="preserve">Run docker in </w:t>
       </w:r>
@@ -15046,16 +15046,16 @@
       <w:r>
         <w:t>cmd</w:t>
       </w:r>
+      <w:proofErr w:type="spellEnd"/>
+      <w:r>
+        <w:t xml:space="preserve"> </w:t>
+      </w:r>
+      <w:proofErr w:type="spellStart"/>
+      <w:proofErr w:type="gramStart"/>
+      <w:r>
+        <w:t>mysql</w:t>
+      </w:r>
       <w:bookmarkEnd w:id="7"/>
-      <w:proofErr w:type="spellEnd"/>
-      <w:r>
-        <w:t xml:space="preserve"> </w:t>
-      </w:r>
-      <w:proofErr w:type="spellStart"/>
-      <w:proofErr w:type="gramStart"/>
-      <w:r>
-        <w:t>mysql</w:t>
-      </w:r>
       <w:proofErr w:type="spellEnd"/>
       <w:proofErr w:type="gramEnd"/>
     </w:p>
@@ -15229,7 +15229,7 @@
       <w:pPr>
         <w:pStyle w:val="Heading1"/>
       </w:pPr>
-      <w:bookmarkStart w:id="8" w:name="_Toc127992133"/>
+      <w:bookmarkStart w:id="8" w:name="_Toc132758568"/>
       <w:r>
         <w:t xml:space="preserve">Check </w:t>
       </w:r>
@@ -15316,7 +15316,7 @@
       <w:pPr>
         <w:pStyle w:val="Heading1"/>
       </w:pPr>
-      <w:bookmarkStart w:id="9" w:name="_Toc127992134"/>
+      <w:bookmarkStart w:id="9" w:name="_Toc132758569"/>
       <w:r>
         <w:t xml:space="preserve">Creating AWS </w:t>
       </w:r>
@@ -15365,18 +15365,24 @@
       <w:pPr>
         <w:pStyle w:val="Heading1"/>
       </w:pPr>
-      <w:bookmarkStart w:id="10" w:name="_Toc127992135"/>
+      <w:bookmarkStart w:id="10" w:name="_Toc132758570"/>
       <w:r>
         <w:t>AWS deploying static front end</w:t>
       </w:r>
+      <w:r>
+        <w:t xml:space="preserve"> s3</w:t>
+      </w:r>
+      <w:r>
+        <w:t xml:space="preserve"> build</w:t>
+      </w:r>
+      <w:r>
+        <w:t xml:space="preserve"> front-end </w:t>
+      </w:r>
+      <w:proofErr w:type="gramStart"/>
+      <w:r>
+        <w:t>frontend</w:t>
+      </w:r>
       <w:bookmarkEnd w:id="10"/>
-      <w:r>
-        <w:t xml:space="preserve"> </w:t>
-      </w:r>
-      <w:proofErr w:type="gramStart"/>
-      <w:r>
-        <w:t>s3</w:t>
-      </w:r>
       <w:proofErr w:type="gramEnd"/>
     </w:p>
     <w:p>
@@ -15389,7 +15395,7 @@
       <w:pPr>
         <w:pStyle w:val="Heading1"/>
       </w:pPr>
-      <w:bookmarkStart w:id="11" w:name="_Toc127992136"/>
+      <w:bookmarkStart w:id="11" w:name="_Toc132758571"/>
       <w:r>
         <w:t>If “Docker engine stopped” error or runtime error when launching Docker desktop program</w:t>
       </w:r>
@@ -15419,7 +15425,7 @@
       <w:pPr>
         <w:pStyle w:val="Heading1"/>
       </w:pPr>
-      <w:bookmarkStart w:id="12" w:name="_Toc127992137"/>
+      <w:bookmarkStart w:id="12" w:name="_Toc132758572"/>
       <w:r>
         <w:t>How to create jar/war file</w:t>
       </w:r>
@@ -15937,7 +15943,7 @@
       <w:pPr>
         <w:pStyle w:val="Heading1"/>
       </w:pPr>
-      <w:bookmarkStart w:id="13" w:name="_Toc127992138"/>
+      <w:bookmarkStart w:id="13" w:name="_Toc132758573"/>
       <w:r>
         <w:t xml:space="preserve">Stuck at update loop page when setting </w:t>
       </w:r>
@@ -16620,7 +16626,7 @@
       <w:pPr>
         <w:pStyle w:val="Heading1"/>
       </w:pPr>
-      <w:bookmarkStart w:id="14" w:name="_Toc127992139"/>
+      <w:bookmarkStart w:id="14" w:name="_Toc132758574"/>
       <w:r>
         <w:t xml:space="preserve">404 not </w:t>
       </w:r>
@@ -16650,7 +16656,7 @@
       <w:pPr>
         <w:pStyle w:val="Heading1"/>
       </w:pPr>
-      <w:bookmarkStart w:id="15" w:name="_Toc127992140"/>
+      <w:bookmarkStart w:id="15" w:name="_Toc132758575"/>
       <w:r>
         <w:t>Postman</w:t>
       </w:r>
@@ -17257,7 +17263,7 @@
       <w:pPr>
         <w:pStyle w:val="Heading1"/>
       </w:pPr>
-      <w:bookmarkStart w:id="16" w:name="_Toc127992141"/>
+      <w:bookmarkStart w:id="16" w:name="_Toc132758576"/>
       <w:r>
         <w:t>Stashing changes</w:t>
       </w:r>
@@ -17278,7 +17284,7 @@
       <w:pPr>
         <w:pStyle w:val="Heading1"/>
       </w:pPr>
-      <w:bookmarkStart w:id="17" w:name="_Toc127992142"/>
+      <w:bookmarkStart w:id="17" w:name="_Toc132758577"/>
       <w:r>
         <w:t xml:space="preserve">AWS CORS no “Access-Control-Allow-Origin” </w:t>
       </w:r>
@@ -18298,7 +18304,7 @@
       <w:pPr>
         <w:pStyle w:val="Heading1"/>
       </w:pPr>
-      <w:bookmarkStart w:id="18" w:name="_Toc127992143"/>
+      <w:bookmarkStart w:id="18" w:name="_Toc132758578"/>
       <w:r>
         <w:t xml:space="preserve">Error </w:t>
       </w:r>
@@ -18340,7 +18346,7 @@
       <w:pPr>
         <w:pStyle w:val="Heading1"/>
       </w:pPr>
-      <w:bookmarkStart w:id="19" w:name="_Toc127992144"/>
+      <w:bookmarkStart w:id="19" w:name="_Toc132758579"/>
       <w:r>
         <w:t>(</w:t>
       </w:r>
@@ -18580,7 +18586,7 @@
       <w:pPr>
         <w:pStyle w:val="Heading1"/>
       </w:pPr>
-      <w:bookmarkStart w:id="20" w:name="_Toc127992145"/>
+      <w:bookmarkStart w:id="20" w:name="_Toc132758580"/>
       <w:r>
         <w:t>Setting up app on ec2 instead of through Elastic beanstalk</w:t>
       </w:r>
@@ -18619,7 +18625,7 @@
       <w:pPr>
         <w:pStyle w:val="Heading1"/>
       </w:pPr>
-      <w:bookmarkStart w:id="21" w:name="_Toc127992146"/>
+      <w:bookmarkStart w:id="21" w:name="_Toc132758581"/>
       <w:proofErr w:type="gramStart"/>
       <w:r>
         <w:t xml:space="preserve">UDEMY </w:t>
@@ -18663,7 +18669,7 @@
       <w:pPr>
         <w:pStyle w:val="Heading1"/>
       </w:pPr>
-      <w:bookmarkStart w:id="22" w:name="_Toc127992147"/>
+      <w:bookmarkStart w:id="22" w:name="_Toc132758582"/>
       <w:r>
         <w:t xml:space="preserve">React scripts start is not a command node </w:t>
       </w:r>
@@ -18803,7 +18809,7 @@
         </w:rPr>
       </w:pPr>
       <w:hyperlink r:id="rId39" w:history="1">
-        <w:bookmarkStart w:id="23" w:name="_Toc127992148"/>
+        <w:bookmarkStart w:id="23" w:name="_Toc132758583"/>
         <w:r>
           <w:rPr>
             <w:rStyle w:val="Hyperlink"/>
@@ -18929,7 +18935,7 @@
         </w:rPr>
       </w:pPr>
       <w:hyperlink r:id="rId40" w:history="1">
-        <w:bookmarkStart w:id="24" w:name="_Toc127992149"/>
+        <w:bookmarkStart w:id="24" w:name="_Toc132758584"/>
         <w:r>
           <w:rPr>
             <w:rStyle w:val="Hyperlink"/>
@@ -19048,7 +19054,7 @@
       <w:pPr>
         <w:pStyle w:val="Heading1"/>
       </w:pPr>
-      <w:bookmarkStart w:id="25" w:name="_Toc127992150"/>
+      <w:bookmarkStart w:id="25" w:name="_Toc132758585"/>
       <w:proofErr w:type="spellStart"/>
       <w:r>
         <w:t>Mysql</w:t>
@@ -19065,7 +19071,19 @@
           <w:rPr>
             <w:rStyle w:val="Hyperlink"/>
           </w:rPr>
-          <w:t>https://stackoverflow.com/questions/8923002/how-to-configure-maven-install-to-skip-tests-in-eclipse</w:t>
+          <w:t>https://stackoverfl</w:t>
+        </w:r>
+        <w:r>
+          <w:rPr>
+            <w:rStyle w:val="Hyperlink"/>
+          </w:rPr>
+          <w:t>o</w:t>
+        </w:r>
+        <w:r>
+          <w:rPr>
+            <w:rStyle w:val="Hyperlink"/>
+          </w:rPr>
+          <w:t>w.com/questions/8923002/how-to-configure-maven-install-to-skip-tests-in-eclipse</w:t>
         </w:r>
       </w:hyperlink>
     </w:p>
@@ -19074,7 +19092,7 @@
       <w:pPr>
         <w:pStyle w:val="Heading1"/>
       </w:pPr>
-      <w:bookmarkStart w:id="26" w:name="_Toc127992151"/>
+      <w:bookmarkStart w:id="26" w:name="_Toc132758586"/>
       <w:r>
         <w:t>Steps</w:t>
       </w:r>
@@ -23483,6 +23501,7 @@
       <w:pPr>
         <w:pStyle w:val="Heading1"/>
       </w:pPr>
+      <w:bookmarkStart w:id="27" w:name="_Toc132758587"/>
       <w:proofErr w:type="gramStart"/>
       <w:r>
         <w:t>.</w:t>
@@ -23504,6 +23523,7 @@
       <w:r>
         <w:t xml:space="preserve"> folder</w:t>
       </w:r>
+      <w:bookmarkEnd w:id="27"/>
     </w:p>
     <w:p>
       <w:r>
@@ -23514,6 +23534,7 @@
       <w:pPr>
         <w:pStyle w:val="Heading1"/>
       </w:pPr>
+      <w:bookmarkStart w:id="28" w:name="_Toc132758588"/>
       <w:r>
         <w:t xml:space="preserve">React not updating </w:t>
       </w:r>
@@ -23521,6 +23542,7 @@
       <w:r>
         <w:t>state</w:t>
       </w:r>
+      <w:bookmarkEnd w:id="28"/>
       <w:proofErr w:type="gramEnd"/>
     </w:p>
     <w:p>
@@ -23873,7 +23895,7 @@
       <w:pPr>
         <w:pStyle w:val="Heading1"/>
       </w:pPr>
-      <w:bookmarkStart w:id="27" w:name="_Toc127992152"/>
+      <w:bookmarkStart w:id="29" w:name="_Toc132758589"/>
       <w:r>
         <w:t xml:space="preserve">A brief description of what you ended up building - describe the different things it </w:t>
       </w:r>
@@ -23881,7 +23903,7 @@
       <w:r>
         <w:t>does</w:t>
       </w:r>
-      <w:bookmarkEnd w:id="27"/>
+      <w:bookmarkEnd w:id="29"/>
       <w:proofErr w:type="gramEnd"/>
     </w:p>
     <w:p>
@@ -23925,11 +23947,11 @@
       <w:pPr>
         <w:pStyle w:val="Heading1"/>
       </w:pPr>
-      <w:bookmarkStart w:id="28" w:name="_Toc127992153"/>
+      <w:bookmarkStart w:id="30" w:name="_Toc132758590"/>
       <w:r>
         <w:t>A list of your references</w:t>
       </w:r>
-      <w:bookmarkEnd w:id="28"/>
+      <w:bookmarkEnd w:id="30"/>
     </w:p>
     <w:p>
       <w:r>
@@ -23998,21 +24020,21 @@
       <w:pPr>
         <w:pStyle w:val="Heading2"/>
       </w:pPr>
-      <w:bookmarkStart w:id="29" w:name="_Toc127992154"/>
+      <w:bookmarkStart w:id="31" w:name="_Toc132758591"/>
       <w:r>
         <w:t>Development environment</w:t>
       </w:r>
-      <w:bookmarkEnd w:id="29"/>
+      <w:bookmarkEnd w:id="31"/>
     </w:p>
     <w:p>
       <w:pPr>
         <w:pStyle w:val="Heading3"/>
       </w:pPr>
-      <w:bookmarkStart w:id="30" w:name="_Toc127992155"/>
+      <w:bookmarkStart w:id="32" w:name="_Toc132758592"/>
       <w:r>
         <w:t>Java JDK 8</w:t>
       </w:r>
-      <w:bookmarkEnd w:id="30"/>
+      <w:bookmarkEnd w:id="32"/>
     </w:p>
     <w:p>
       <w:r>
@@ -24113,11 +24135,11 @@
       <w:pPr>
         <w:pStyle w:val="Heading3"/>
       </w:pPr>
-      <w:bookmarkStart w:id="31" w:name="_Toc127992156"/>
+      <w:bookmarkStart w:id="33" w:name="_Toc132758593"/>
       <w:r>
         <w:t>Eclipse IDE</w:t>
       </w:r>
-      <w:bookmarkEnd w:id="31"/>
+      <w:bookmarkEnd w:id="33"/>
       <w:r>
         <w:t xml:space="preserve"> </w:t>
       </w:r>
@@ -24229,11 +24251,11 @@
       <w:pPr>
         <w:pStyle w:val="Heading3"/>
       </w:pPr>
-      <w:bookmarkStart w:id="32" w:name="_Toc127992157"/>
+      <w:bookmarkStart w:id="34" w:name="_Toc132758594"/>
       <w:r>
         <w:t>Embedded Maven</w:t>
       </w:r>
-      <w:bookmarkEnd w:id="32"/>
+      <w:bookmarkEnd w:id="34"/>
     </w:p>
     <w:p>
       <w:r>
@@ -24340,7 +24362,7 @@
       <w:pPr>
         <w:pStyle w:val="Heading3"/>
       </w:pPr>
-      <w:bookmarkStart w:id="33" w:name="_Toc127992158"/>
+      <w:bookmarkStart w:id="35" w:name="_Toc132758595"/>
       <w:r>
         <w:t xml:space="preserve">Visual Studio code, Node </w:t>
       </w:r>
@@ -24352,7 +24374,7 @@
       <w:r>
         <w:t xml:space="preserve"> and Node Package Manager (NPM)</w:t>
       </w:r>
-      <w:bookmarkEnd w:id="33"/>
+      <w:bookmarkEnd w:id="35"/>
     </w:p>
     <w:p>
       <w:r>
@@ -24536,11 +24558,11 @@
       <w:pPr>
         <w:pStyle w:val="Heading3"/>
       </w:pPr>
-      <w:bookmarkStart w:id="34" w:name="_Toc127992159"/>
+      <w:bookmarkStart w:id="36" w:name="_Toc132758596"/>
       <w:r>
         <w:t>Other problems</w:t>
       </w:r>
-      <w:bookmarkEnd w:id="34"/>
+      <w:bookmarkEnd w:id="36"/>
       <w:r>
         <w:t xml:space="preserve"> </w:t>
       </w:r>
@@ -24554,11 +24576,11 @@
       <w:pPr>
         <w:pStyle w:val="Heading2"/>
       </w:pPr>
-      <w:bookmarkStart w:id="35" w:name="_Toc127992160"/>
+      <w:bookmarkStart w:id="37" w:name="_Toc132758597"/>
       <w:r>
         <w:t>Code</w:t>
       </w:r>
-      <w:bookmarkEnd w:id="35"/>
+      <w:bookmarkEnd w:id="37"/>
     </w:p>
     <w:p>
       <w:r>
@@ -24773,11 +24795,11 @@
       <w:pPr>
         <w:pStyle w:val="Heading2"/>
       </w:pPr>
-      <w:bookmarkStart w:id="36" w:name="_Toc127992161"/>
+      <w:bookmarkStart w:id="38" w:name="_Toc132758598"/>
       <w:r>
         <w:t>Build &amp; Deploy</w:t>
       </w:r>
-      <w:bookmarkEnd w:id="36"/>
+      <w:bookmarkEnd w:id="38"/>
     </w:p>
     <w:p>
       <w:r>
@@ -24941,32 +24963,32 @@
       <w:pPr>
         <w:pStyle w:val="Heading2"/>
       </w:pPr>
-      <w:bookmarkStart w:id="37" w:name="_Toc127992162"/>
+      <w:bookmarkStart w:id="39" w:name="_Toc132758599"/>
       <w:r>
         <w:t>Test</w:t>
       </w:r>
-      <w:bookmarkEnd w:id="37"/>
+      <w:bookmarkEnd w:id="39"/>
     </w:p>
     <w:p>
       <w:pPr>
         <w:pStyle w:val="Heading1"/>
       </w:pPr>
-      <w:bookmarkStart w:id="38" w:name="_Toc127992163"/>
+      <w:bookmarkStart w:id="40" w:name="_Toc132758600"/>
       <w:r>
         <w:t>URLs and instructions</w:t>
       </w:r>
-      <w:bookmarkEnd w:id="38"/>
+      <w:bookmarkEnd w:id="40"/>
     </w:p>
     <w:p/>
     <w:p>
       <w:pPr>
         <w:pStyle w:val="Heading1"/>
       </w:pPr>
-      <w:bookmarkStart w:id="39" w:name="_Toc127992164"/>
+      <w:bookmarkStart w:id="41" w:name="_Toc132758601"/>
       <w:r>
         <w:t>Revision control history</w:t>
       </w:r>
-      <w:bookmarkEnd w:id="39"/>
+      <w:bookmarkEnd w:id="41"/>
     </w:p>
     <w:p>
       <w:r>
@@ -25007,6 +25029,7 @@
       <w:pPr>
         <w:pStyle w:val="Heading1"/>
       </w:pPr>
+      <w:bookmarkStart w:id="42" w:name="_Toc132758602"/>
       <w:r>
         <w:t xml:space="preserve">Get data type of </w:t>
       </w:r>
@@ -25014,6 +25037,7 @@
       <w:r>
         <w:t>column</w:t>
       </w:r>
+      <w:bookmarkEnd w:id="42"/>
       <w:proofErr w:type="gramEnd"/>
       <w:r>
         <w:t xml:space="preserve"> </w:t>
@@ -25021,26 +25045,6 @@
     </w:p>
     <w:p>
       <w:pPr>
-        <w:tabs>
-          <w:tab w:val="left" w:pos="916"/>
-          <w:tab w:val="left" w:pos="1832"/>
-          <w:tab w:val="left" w:pos="2748"/>
-          <w:tab w:val="left" w:pos="3664"/>
-          <w:tab w:val="left" w:pos="4580"/>
-          <w:tab w:val="left" w:pos="5496"/>
-          <w:tab w:val="left" w:pos="6412"/>
-          <w:tab w:val="left" w:pos="7328"/>
-          <w:tab w:val="left" w:pos="8244"/>
-          <w:tab w:val="left" w:pos="9160"/>
-          <w:tab w:val="left" w:pos="10076"/>
-          <w:tab w:val="left" w:pos="10992"/>
-          <w:tab w:val="left" w:pos="11908"/>
-          <w:tab w:val="left" w:pos="12824"/>
-          <w:tab w:val="left" w:pos="13740"/>
-          <w:tab w:val="left" w:pos="14656"/>
-        </w:tabs>
-        <w:spacing w:after="0" w:line="240" w:lineRule="auto"/>
-        <w:textAlignment w:val="baseline"/>
         <w:rPr>
           <w:rFonts w:ascii="inherit" w:eastAsia="Times New Roman" w:hAnsi="inherit" w:cs="Courier New"/>
           <w:sz w:val="20"/>
@@ -25057,39 +25061,11 @@
           <w:bdr w:val="none" w:sz="0" w:space="0" w:color="auto" w:frame="1"/>
           <w:lang w:eastAsia="zh-CN"/>
         </w:rPr>
-        <w:t xml:space="preserve">SELECT DATA_TYPE FROM INFORMATION_SCHEMA.COLUMNS </w:t>
-      </w:r>
-    </w:p>
-    <w:p>
-      <w:pPr>
-        <w:tabs>
-          <w:tab w:val="left" w:pos="916"/>
-          <w:tab w:val="left" w:pos="1832"/>
-          <w:tab w:val="left" w:pos="2748"/>
-          <w:tab w:val="left" w:pos="3664"/>
-          <w:tab w:val="left" w:pos="4580"/>
-          <w:tab w:val="left" w:pos="5496"/>
-          <w:tab w:val="left" w:pos="6412"/>
-          <w:tab w:val="left" w:pos="7328"/>
-          <w:tab w:val="left" w:pos="8244"/>
-          <w:tab w:val="left" w:pos="9160"/>
-          <w:tab w:val="left" w:pos="10076"/>
-          <w:tab w:val="left" w:pos="10992"/>
-          <w:tab w:val="left" w:pos="11908"/>
-          <w:tab w:val="left" w:pos="12824"/>
-          <w:tab w:val="left" w:pos="13740"/>
-          <w:tab w:val="left" w:pos="14656"/>
-        </w:tabs>
-        <w:spacing w:after="0" w:line="240" w:lineRule="auto"/>
-        <w:textAlignment w:val="baseline"/>
-        <w:rPr>
-          <w:rFonts w:ascii="var(--ff-mono)" w:eastAsia="Times New Roman" w:hAnsi="var(--ff-mono)" w:cs="Courier New"/>
-          <w:sz w:val="20"/>
-          <w:szCs w:val="20"/>
-          <w:lang w:eastAsia="zh-CN"/>
-        </w:rPr>
-      </w:pPr>
-      <w:r>
+        <w:t xml:space="preserve">SELECT DATA_TYPE, COLUMN_NAME FROM INFORMATION_SCHEMA.COLUMNS </w:t>
+      </w:r>
+    </w:p>
+    <w:p>
+      <w:pPr>
         <w:rPr>
           <w:rFonts w:ascii="inherit" w:eastAsia="Times New Roman" w:hAnsi="inherit" w:cs="Courier New"/>
           <w:sz w:val="20"/>
@@ -25097,9 +25073,7 @@
           <w:bdr w:val="none" w:sz="0" w:space="0" w:color="auto" w:frame="1"/>
           <w:lang w:eastAsia="zh-CN"/>
         </w:rPr>
-        <w:t xml:space="preserve">  WHERE </w:t>
-      </w:r>
-      <w:proofErr w:type="spellStart"/>
+      </w:pPr>
       <w:r>
         <w:rPr>
           <w:rFonts w:ascii="inherit" w:eastAsia="Times New Roman" w:hAnsi="inherit" w:cs="Courier New"/>
@@ -25108,9 +25082,9 @@
           <w:bdr w:val="none" w:sz="0" w:space="0" w:color="auto" w:frame="1"/>
           <w:lang w:eastAsia="zh-CN"/>
         </w:rPr>
-        <w:t>table_name</w:t>
-      </w:r>
-      <w:proofErr w:type="spellEnd"/>
+        <w:t xml:space="preserve">  WHERE </w:t>
+      </w:r>
+      <w:proofErr w:type="spellStart"/>
       <w:r>
         <w:rPr>
           <w:rFonts w:ascii="inherit" w:eastAsia="Times New Roman" w:hAnsi="inherit" w:cs="Courier New"/>
@@ -25119,9 +25093,9 @@
           <w:bdr w:val="none" w:sz="0" w:space="0" w:color="auto" w:frame="1"/>
           <w:lang w:eastAsia="zh-CN"/>
         </w:rPr>
-        <w:t xml:space="preserve"> = '</w:t>
-      </w:r>
-      <w:proofErr w:type="spellStart"/>
+        <w:t>table_name</w:t>
+      </w:r>
+      <w:proofErr w:type="spellEnd"/>
       <w:r>
         <w:rPr>
           <w:rFonts w:ascii="inherit" w:eastAsia="Times New Roman" w:hAnsi="inherit" w:cs="Courier New"/>
@@ -25130,9 +25104,9 @@
           <w:bdr w:val="none" w:sz="0" w:space="0" w:color="auto" w:frame="1"/>
           <w:lang w:eastAsia="zh-CN"/>
         </w:rPr>
-        <w:t>tbl_name</w:t>
-      </w:r>
-      <w:proofErr w:type="spellEnd"/>
+        <w:t xml:space="preserve"> = '</w:t>
+      </w:r>
+      <w:proofErr w:type="spellStart"/>
       <w:r>
         <w:rPr>
           <w:rFonts w:ascii="inherit" w:eastAsia="Times New Roman" w:hAnsi="inherit" w:cs="Courier New"/>
@@ -25141,9 +25115,9 @@
           <w:bdr w:val="none" w:sz="0" w:space="0" w:color="auto" w:frame="1"/>
           <w:lang w:eastAsia="zh-CN"/>
         </w:rPr>
-        <w:t>' AND COLUMN_NAME = '</w:t>
-      </w:r>
-      <w:proofErr w:type="spellStart"/>
+        <w:t>application_user</w:t>
+      </w:r>
+      <w:proofErr w:type="spellEnd"/>
       <w:r>
         <w:rPr>
           <w:rFonts w:ascii="inherit" w:eastAsia="Times New Roman" w:hAnsi="inherit" w:cs="Courier New"/>
@@ -25152,11 +25126,11 @@
           <w:bdr w:val="none" w:sz="0" w:space="0" w:color="auto" w:frame="1"/>
           <w:lang w:eastAsia="zh-CN"/>
         </w:rPr>
-        <w:t>col_name</w:t>
-      </w:r>
-      <w:proofErr w:type="spellEnd"/>
-      <w:proofErr w:type="gramStart"/>
-      <w:r>
+        <w:t>'</w:t>
+      </w:r>
+    </w:p>
+    <w:p>
+      <w:pPr>
         <w:rPr>
           <w:rFonts w:ascii="inherit" w:eastAsia="Times New Roman" w:hAnsi="inherit" w:cs="Courier New"/>
           <w:sz w:val="20"/>
@@ -25164,11 +25138,175 @@
           <w:bdr w:val="none" w:sz="0" w:space="0" w:color="auto" w:frame="1"/>
           <w:lang w:eastAsia="zh-CN"/>
         </w:rPr>
-        <w:t>';</w:t>
+      </w:pPr>
+    </w:p>
+    <w:p>
+      <w:pPr>
+        <w:rPr>
+          <w:rFonts w:ascii="inherit" w:eastAsia="Times New Roman" w:hAnsi="inherit" w:cs="Courier New"/>
+          <w:sz w:val="20"/>
+          <w:szCs w:val="20"/>
+          <w:bdr w:val="none" w:sz="0" w:space="0" w:color="auto" w:frame="1"/>
+          <w:lang w:eastAsia="zh-CN"/>
+        </w:rPr>
+      </w:pPr>
+    </w:p>
+    <w:p>
+      <w:pPr>
+        <w:pStyle w:val="Heading1"/>
+      </w:pPr>
+      <w:bookmarkStart w:id="43" w:name="_Toc132758603"/>
+      <w:proofErr w:type="spellStart"/>
+      <w:r>
+        <w:t>A</w:t>
+      </w:r>
+      <w:r>
+        <w:t>cess</w:t>
+      </w:r>
+      <w:proofErr w:type="spellEnd"/>
+      <w:r>
+        <w:t xml:space="preserve"> to </w:t>
+      </w:r>
+      <w:proofErr w:type="spellStart"/>
+      <w:r>
+        <w:t>XMLHttpRequest</w:t>
+      </w:r>
+      <w:proofErr w:type="spellEnd"/>
+      <w:r>
+        <w:t xml:space="preserve"> at 'http://localhost:5000/application_user/get/usingEmail/student1@gmail.com' from origin 'http://mooc-app-front-end.s3-website-us-east-1.amazonaws.com' has been blocked by CORS policy: The request client is not a secure </w:t>
+      </w:r>
+      <w:proofErr w:type="gramStart"/>
+      <w:r>
+        <w:t>context</w:t>
       </w:r>
       <w:proofErr w:type="gramEnd"/>
+      <w:r>
+        <w:t xml:space="preserve"> and the resource is in more-private address space `local`.</w:t>
+      </w:r>
+      <w:bookmarkEnd w:id="43"/>
+    </w:p>
+    <w:p>
+      <w:pPr>
+        <w:rPr>
+          <w:rStyle w:val="Hyperlink"/>
+          <w:rFonts w:ascii="Segoe UI" w:hAnsi="Segoe UI" w:cs="Segoe UI"/>
+          <w:sz w:val="18"/>
+          <w:szCs w:val="18"/>
+          <w:shd w:val="clear" w:color="auto" w:fill="FFFFFF"/>
+        </w:rPr>
+      </w:pPr>
+      <w:r>
+        <w:rPr>
+          <w:rFonts w:ascii="Consolas" w:hAnsi="Consolas"/>
+          <w:color w:val="232629"/>
+          <w:sz w:val="20"/>
+          <w:szCs w:val="20"/>
+          <w:shd w:val="clear" w:color="auto" w:fill="E3E6E8"/>
+        </w:rPr>
+        <w:t xml:space="preserve">edge://flags/#block-insecure-private-network-requests and disable </w:t>
+      </w:r>
+      <w:proofErr w:type="gramStart"/>
+      <w:r>
+        <w:rPr>
+          <w:rFonts w:ascii="Consolas" w:hAnsi="Consolas"/>
+          <w:color w:val="232629"/>
+          <w:sz w:val="20"/>
+          <w:szCs w:val="20"/>
+          <w:shd w:val="clear" w:color="auto" w:fill="E3E6E8"/>
+        </w:rPr>
+        <w:t>it</w:t>
+      </w:r>
+      <w:proofErr w:type="gramEnd"/>
+    </w:p>
+    <w:p>
+      <w:pPr>
+        <w:rPr>
+          <w:color w:val="FF0000"/>
+        </w:rPr>
+      </w:pPr>
+    </w:p>
+    <w:p>
+      <w:pPr>
+        <w:pStyle w:val="Heading1"/>
+        <w:rPr>
+          <w:rStyle w:val="Hyperlink"/>
+        </w:rPr>
+      </w:pPr>
+      <w:bookmarkStart w:id="44" w:name="_Toc132758604"/>
+      <w:r>
+        <w:rPr>
+          <w:rStyle w:val="Hyperlink"/>
+        </w:rPr>
+        <w:t xml:space="preserve">Spring boot in ec2 shuts down or exits after a while or certain </w:t>
+      </w:r>
+      <w:proofErr w:type="gramStart"/>
+      <w:r>
+        <w:rPr>
+          <w:rStyle w:val="Hyperlink"/>
+        </w:rPr>
+        <w:t>time</w:t>
+      </w:r>
+      <w:bookmarkEnd w:id="44"/>
+      <w:proofErr w:type="gramEnd"/>
+    </w:p>
+    <w:p>
+      <w:r>
+        <w:t>https://linuxize.com/post/linux-nohup-command/</w:t>
+      </w:r>
+    </w:p>
+    <w:p>
+      <w:r>
+        <w:t xml:space="preserve">Run below </w:t>
+      </w:r>
+      <w:proofErr w:type="gramStart"/>
+      <w:r>
+        <w:t>commands</w:t>
+      </w:r>
+      <w:proofErr w:type="gramEnd"/>
+    </w:p>
+    <w:p>
+      <w:proofErr w:type="spellStart"/>
+      <w:r>
+        <w:t>nohup</w:t>
+      </w:r>
+      <w:proofErr w:type="spellEnd"/>
+      <w:r>
+        <w:t xml:space="preserve"> java -jar 05-restful-web-services-full-stack-bankend-0.0.1-SNAPSHOT.jar.2 &amp;</w:t>
+      </w:r>
     </w:p>
     <w:p/>
+    <w:p>
+      <w:r>
+        <w:t>(</w:t>
+      </w:r>
+      <w:proofErr w:type="gramStart"/>
+      <w:r>
+        <w:t>if</w:t>
+      </w:r>
+      <w:proofErr w:type="gramEnd"/>
+      <w:r>
+        <w:t xml:space="preserve"> want to kill process) kill -9 24147 (process number will be outputted once previous command is run)</w:t>
+      </w:r>
+    </w:p>
+    <w:p/>
+    <w:p>
+      <w:r>
+        <w:t xml:space="preserve">ls to continue after running </w:t>
+      </w:r>
+      <w:proofErr w:type="spellStart"/>
+      <w:r>
+        <w:t>nohup</w:t>
+      </w:r>
+      <w:proofErr w:type="spellEnd"/>
+      <w:r>
+        <w:t xml:space="preserve"> in background and console </w:t>
+      </w:r>
+      <w:proofErr w:type="gramStart"/>
+      <w:r>
+        <w:t>pauses</w:t>
+      </w:r>
+      <w:proofErr w:type="gramEnd"/>
+    </w:p>
     <w:p>
       <w:pPr>
         <w:rPr>
@@ -25222,6 +25360,7 @@
             <w:rPr>
               <w:rFonts w:eastAsiaTheme="minorEastAsia"/>
               <w:noProof/>
+              <w:lang w:eastAsia="zh-CN"/>
             </w:rPr>
           </w:pPr>
           <w:r>
@@ -25233,7 +25372,7 @@
           <w:r>
             <w:fldChar w:fldCharType="separate"/>
           </w:r>
-          <w:hyperlink w:anchor="_Toc127992125" w:history="1">
+          <w:hyperlink w:anchor="_Toc132758560" w:history="1">
             <w:r>
               <w:rPr>
                 <w:rStyle w:val="Hyperlink"/>
@@ -25260,7 +25399,7 @@
                 <w:noProof/>
                 <w:webHidden/>
               </w:rPr>
-              <w:instrText xml:space="preserve"> PAGEREF _Toc127992125 \h </w:instrText>
+              <w:instrText xml:space="preserve"> PAGEREF _Toc132758560 \h </w:instrText>
             </w:r>
             <w:r>
               <w:rPr>
@@ -25300,9 +25439,10 @@
             <w:rPr>
               <w:rFonts w:eastAsiaTheme="minorEastAsia"/>
               <w:noProof/>
+              <w:lang w:eastAsia="zh-CN"/>
             </w:rPr>
           </w:pPr>
-          <w:hyperlink w:anchor="_Toc127992126" w:history="1">
+          <w:hyperlink w:anchor="_Toc132758561" w:history="1">
             <w:r>
               <w:rPr>
                 <w:rStyle w:val="Hyperlink"/>
@@ -25329,7 +25469,7 @@
                 <w:noProof/>
                 <w:webHidden/>
               </w:rPr>
-              <w:instrText xml:space="preserve"> PAGEREF _Toc127992126 \h </w:instrText>
+              <w:instrText xml:space="preserve"> PAGEREF _Toc132758561 \h </w:instrText>
             </w:r>
             <w:r>
               <w:rPr>
@@ -25349,7 +25489,7 @@
                 <w:noProof/>
                 <w:webHidden/>
               </w:rPr>
-              <w:t>22</w:t>
+              <w:t>5</w:t>
             </w:r>
             <w:r>
               <w:rPr>
@@ -25369,9 +25509,10 @@
             <w:rPr>
               <w:rFonts w:eastAsiaTheme="minorEastAsia"/>
               <w:noProof/>
+              <w:lang w:eastAsia="zh-CN"/>
             </w:rPr>
           </w:pPr>
-          <w:hyperlink w:anchor="_Toc127992127" w:history="1">
+          <w:hyperlink w:anchor="_Toc132758562" w:history="1">
             <w:r>
               <w:rPr>
                 <w:rStyle w:val="Hyperlink"/>
@@ -25398,7 +25539,7 @@
                 <w:noProof/>
                 <w:webHidden/>
               </w:rPr>
-              <w:instrText xml:space="preserve"> PAGEREF _Toc127992127 \h </w:instrText>
+              <w:instrText xml:space="preserve"> PAGEREF _Toc132758562 \h </w:instrText>
             </w:r>
             <w:r>
               <w:rPr>
@@ -25418,7 +25559,7 @@
                 <w:noProof/>
                 <w:webHidden/>
               </w:rPr>
-              <w:t>22</w:t>
+              <w:t>5</w:t>
             </w:r>
             <w:r>
               <w:rPr>
@@ -25438,9 +25579,10 @@
             <w:rPr>
               <w:rFonts w:eastAsiaTheme="minorEastAsia"/>
               <w:noProof/>
+              <w:lang w:eastAsia="zh-CN"/>
             </w:rPr>
           </w:pPr>
-          <w:hyperlink w:anchor="_Toc127992128" w:history="1">
+          <w:hyperlink w:anchor="_Toc132758563" w:history="1">
             <w:r>
               <w:rPr>
                 <w:rStyle w:val="Hyperlink"/>
@@ -25467,7 +25609,7 @@
                 <w:noProof/>
                 <w:webHidden/>
               </w:rPr>
-              <w:instrText xml:space="preserve"> PAGEREF _Toc127992128 \h </w:instrText>
+              <w:instrText xml:space="preserve"> PAGEREF _Toc132758563 \h </w:instrText>
             </w:r>
             <w:r>
               <w:rPr>
@@ -25487,7 +25629,7 @@
                 <w:noProof/>
                 <w:webHidden/>
               </w:rPr>
-              <w:t>22</w:t>
+              <w:t>6</w:t>
             </w:r>
             <w:r>
               <w:rPr>
@@ -25507,9 +25649,10 @@
             <w:rPr>
               <w:rFonts w:eastAsiaTheme="minorEastAsia"/>
               <w:noProof/>
+              <w:lang w:eastAsia="zh-CN"/>
             </w:rPr>
           </w:pPr>
-          <w:hyperlink w:anchor="_Toc127992129" w:history="1">
+          <w:hyperlink w:anchor="_Toc132758564" w:history="1">
             <w:r>
               <w:rPr>
                 <w:rStyle w:val="Hyperlink"/>
@@ -25536,7 +25679,7 @@
                 <w:noProof/>
                 <w:webHidden/>
               </w:rPr>
-              <w:instrText xml:space="preserve"> PAGEREF _Toc127992129 \h </w:instrText>
+              <w:instrText xml:space="preserve"> PAGEREF _Toc132758564 \h </w:instrText>
             </w:r>
             <w:r>
               <w:rPr>
@@ -25556,7 +25699,7 @@
                 <w:noProof/>
                 <w:webHidden/>
               </w:rPr>
-              <w:t>5</w:t>
+              <w:t>9</w:t>
             </w:r>
             <w:r>
               <w:rPr>
@@ -25576,15 +25719,16 @@
             <w:rPr>
               <w:rFonts w:eastAsiaTheme="minorEastAsia"/>
               <w:noProof/>
+              <w:lang w:eastAsia="zh-CN"/>
             </w:rPr>
           </w:pPr>
-          <w:hyperlink w:anchor="_Toc127992130" w:history="1">
+          <w:hyperlink w:anchor="_Toc132758565" w:history="1">
             <w:r>
               <w:rPr>
                 <w:rStyle w:val="Hyperlink"/>
                 <w:noProof/>
               </w:rPr>
-              <w:t>When Hibernate keeps inserting records with pk starting from 1 whenever it restarts even though there’s already records inside.</w:t>
+              <w:t>When Hibernate keeps inserting records with pk starting from 1 whenever it restarts even though there’s already records inside. Mysql docker</w:t>
             </w:r>
             <w:r>
               <w:rPr>
@@ -25605,7 +25749,7 @@
                 <w:noProof/>
                 <w:webHidden/>
               </w:rPr>
-              <w:instrText xml:space="preserve"> PAGEREF _Toc127992130 \h </w:instrText>
+              <w:instrText xml:space="preserve"> PAGEREF _Toc132758565 \h </w:instrText>
             </w:r>
             <w:r>
               <w:rPr>
@@ -25625,7 +25769,7 @@
                 <w:noProof/>
                 <w:webHidden/>
               </w:rPr>
-              <w:t>6</w:t>
+              <w:t>9</w:t>
             </w:r>
             <w:r>
               <w:rPr>
@@ -25645,9 +25789,10 @@
             <w:rPr>
               <w:rFonts w:eastAsiaTheme="minorEastAsia"/>
               <w:noProof/>
+              <w:lang w:eastAsia="zh-CN"/>
             </w:rPr>
           </w:pPr>
-          <w:hyperlink w:anchor="_Toc127992131" w:history="1">
+          <w:hyperlink w:anchor="_Toc132758566" w:history="1">
             <w:r>
               <w:rPr>
                 <w:rStyle w:val="Hyperlink"/>
@@ -25674,7 +25819,7 @@
                 <w:noProof/>
                 <w:webHidden/>
               </w:rPr>
-              <w:instrText xml:space="preserve"> PAGEREF _Toc127992131 \h </w:instrText>
+              <w:instrText xml:space="preserve"> PAGEREF _Toc132758566 \h </w:instrText>
             </w:r>
             <w:r>
               <w:rPr>
@@ -25694,7 +25839,7 @@
                 <w:noProof/>
                 <w:webHidden/>
               </w:rPr>
-              <w:t>6</w:t>
+              <w:t>10</w:t>
             </w:r>
             <w:r>
               <w:rPr>
@@ -25714,15 +25859,16 @@
             <w:rPr>
               <w:rFonts w:eastAsiaTheme="minorEastAsia"/>
               <w:noProof/>
+              <w:lang w:eastAsia="zh-CN"/>
             </w:rPr>
           </w:pPr>
-          <w:hyperlink w:anchor="_Toc127992132" w:history="1">
+          <w:hyperlink w:anchor="_Toc132758567" w:history="1">
             <w:r>
               <w:rPr>
                 <w:rStyle w:val="Hyperlink"/>
                 <w:noProof/>
               </w:rPr>
-              <w:t>Run docker in cmd</w:t>
+              <w:t>Run docker in cmd mysql</w:t>
             </w:r>
             <w:r>
               <w:rPr>
@@ -25743,7 +25889,7 @@
                 <w:noProof/>
                 <w:webHidden/>
               </w:rPr>
-              <w:instrText xml:space="preserve"> PAGEREF _Toc127992132 \h </w:instrText>
+              <w:instrText xml:space="preserve"> PAGEREF _Toc132758567 \h </w:instrText>
             </w:r>
             <w:r>
               <w:rPr>
@@ -25763,7 +25909,7 @@
                 <w:noProof/>
                 <w:webHidden/>
               </w:rPr>
-              <w:t>6</w:t>
+              <w:t>10</w:t>
             </w:r>
             <w:r>
               <w:rPr>
@@ -25783,9 +25929,10 @@
             <w:rPr>
               <w:rFonts w:eastAsiaTheme="minorEastAsia"/>
               <w:noProof/>
+              <w:lang w:eastAsia="zh-CN"/>
             </w:rPr>
           </w:pPr>
-          <w:hyperlink w:anchor="_Toc127992133" w:history="1">
+          <w:hyperlink w:anchor="_Toc132758568" w:history="1">
             <w:r>
               <w:rPr>
                 <w:rStyle w:val="Hyperlink"/>
@@ -25812,7 +25959,7 @@
                 <w:noProof/>
                 <w:webHidden/>
               </w:rPr>
-              <w:instrText xml:space="preserve"> PAGEREF _Toc127992133 \h </w:instrText>
+              <w:instrText xml:space="preserve"> PAGEREF _Toc132758568 \h </w:instrText>
             </w:r>
             <w:r>
               <w:rPr>
@@ -25832,7 +25979,7 @@
                 <w:noProof/>
                 <w:webHidden/>
               </w:rPr>
-              <w:t>6</w:t>
+              <w:t>10</w:t>
             </w:r>
             <w:r>
               <w:rPr>
@@ -25852,15 +25999,16 @@
             <w:rPr>
               <w:rFonts w:eastAsiaTheme="minorEastAsia"/>
               <w:noProof/>
+              <w:lang w:eastAsia="zh-CN"/>
             </w:rPr>
           </w:pPr>
-          <w:hyperlink w:anchor="_Toc127992134" w:history="1">
+          <w:hyperlink w:anchor="_Toc132758569" w:history="1">
             <w:r>
               <w:rPr>
                 <w:rStyle w:val="Hyperlink"/>
                 <w:noProof/>
               </w:rPr>
-              <w:t>Creating AWS EBS environment</w:t>
+              <w:t>Creating AWS Elastic Beanstalk environment</w:t>
             </w:r>
             <w:r>
               <w:rPr>
@@ -25881,7 +26029,7 @@
                 <w:noProof/>
                 <w:webHidden/>
               </w:rPr>
-              <w:instrText xml:space="preserve"> PAGEREF _Toc127992134 \h </w:instrText>
+              <w:instrText xml:space="preserve"> PAGEREF _Toc132758569 \h </w:instrText>
             </w:r>
             <w:r>
               <w:rPr>
@@ -25901,7 +26049,7 @@
                 <w:noProof/>
                 <w:webHidden/>
               </w:rPr>
-              <w:t>7</w:t>
+              <w:t>10</w:t>
             </w:r>
             <w:r>
               <w:rPr>
@@ -25921,15 +26069,16 @@
             <w:rPr>
               <w:rFonts w:eastAsiaTheme="minorEastAsia"/>
               <w:noProof/>
+              <w:lang w:eastAsia="zh-CN"/>
             </w:rPr>
           </w:pPr>
-          <w:hyperlink w:anchor="_Toc127992135" w:history="1">
+          <w:hyperlink w:anchor="_Toc132758570" w:history="1">
             <w:r>
               <w:rPr>
                 <w:rStyle w:val="Hyperlink"/>
                 <w:noProof/>
               </w:rPr>
-              <w:t>AWS deploying static front end</w:t>
+              <w:t>AWS deploying static front end s3 build front-end frontend</w:t>
             </w:r>
             <w:r>
               <w:rPr>
@@ -25950,7 +26099,7 @@
                 <w:noProof/>
                 <w:webHidden/>
               </w:rPr>
-              <w:instrText xml:space="preserve"> PAGEREF _Toc127992135 \h </w:instrText>
+              <w:instrText xml:space="preserve"> PAGEREF _Toc132758570 \h </w:instrText>
             </w:r>
             <w:r>
               <w:rPr>
@@ -25970,7 +26119,7 @@
                 <w:noProof/>
                 <w:webHidden/>
               </w:rPr>
-              <w:t>7</w:t>
+              <w:t>11</w:t>
             </w:r>
             <w:r>
               <w:rPr>
@@ -25990,9 +26139,10 @@
             <w:rPr>
               <w:rFonts w:eastAsiaTheme="minorEastAsia"/>
               <w:noProof/>
+              <w:lang w:eastAsia="zh-CN"/>
             </w:rPr>
           </w:pPr>
-          <w:hyperlink w:anchor="_Toc127992136" w:history="1">
+          <w:hyperlink w:anchor="_Toc132758571" w:history="1">
             <w:r>
               <w:rPr>
                 <w:rStyle w:val="Hyperlink"/>
@@ -26019,7 +26169,7 @@
                 <w:noProof/>
                 <w:webHidden/>
               </w:rPr>
-              <w:instrText xml:space="preserve"> PAGEREF _Toc127992136 \h </w:instrText>
+              <w:instrText xml:space="preserve"> PAGEREF _Toc132758571 \h </w:instrText>
             </w:r>
             <w:r>
               <w:rPr>
@@ -26039,7 +26189,7 @@
                 <w:noProof/>
                 <w:webHidden/>
               </w:rPr>
-              <w:t>7</w:t>
+              <w:t>11</w:t>
             </w:r>
             <w:r>
               <w:rPr>
@@ -26059,9 +26209,10 @@
             <w:rPr>
               <w:rFonts w:eastAsiaTheme="minorEastAsia"/>
               <w:noProof/>
+              <w:lang w:eastAsia="zh-CN"/>
             </w:rPr>
           </w:pPr>
-          <w:hyperlink w:anchor="_Toc127992137" w:history="1">
+          <w:hyperlink w:anchor="_Toc132758572" w:history="1">
             <w:r>
               <w:rPr>
                 <w:rStyle w:val="Hyperlink"/>
@@ -26088,7 +26239,7 @@
                 <w:noProof/>
                 <w:webHidden/>
               </w:rPr>
-              <w:instrText xml:space="preserve"> PAGEREF _Toc127992137 \h </w:instrText>
+              <w:instrText xml:space="preserve"> PAGEREF _Toc132758572 \h </w:instrText>
             </w:r>
             <w:r>
               <w:rPr>
@@ -26108,7 +26259,7 @@
                 <w:noProof/>
                 <w:webHidden/>
               </w:rPr>
-              <w:t>7</w:t>
+              <w:t>11</w:t>
             </w:r>
             <w:r>
               <w:rPr>
@@ -26128,9 +26279,10 @@
             <w:rPr>
               <w:rFonts w:eastAsiaTheme="minorEastAsia"/>
               <w:noProof/>
+              <w:lang w:eastAsia="zh-CN"/>
             </w:rPr>
           </w:pPr>
-          <w:hyperlink w:anchor="_Toc127992138" w:history="1">
+          <w:hyperlink w:anchor="_Toc132758573" w:history="1">
             <w:r>
               <w:rPr>
                 <w:rStyle w:val="Hyperlink"/>
@@ -26157,7 +26309,7 @@
                 <w:noProof/>
                 <w:webHidden/>
               </w:rPr>
-              <w:instrText xml:space="preserve"> PAGEREF _Toc127992138 \h </w:instrText>
+              <w:instrText xml:space="preserve"> PAGEREF _Toc132758573 \h </w:instrText>
             </w:r>
             <w:r>
               <w:rPr>
@@ -26177,7 +26329,7 @@
                 <w:noProof/>
                 <w:webHidden/>
               </w:rPr>
-              <w:t>9</w:t>
+              <w:t>13</w:t>
             </w:r>
             <w:r>
               <w:rPr>
@@ -26197,9 +26349,10 @@
             <w:rPr>
               <w:rFonts w:eastAsiaTheme="minorEastAsia"/>
               <w:noProof/>
+              <w:lang w:eastAsia="zh-CN"/>
             </w:rPr>
           </w:pPr>
-          <w:hyperlink w:anchor="_Toc127992139" w:history="1">
+          <w:hyperlink w:anchor="_Toc132758574" w:history="1">
             <w:r>
               <w:rPr>
                 <w:rStyle w:val="Hyperlink"/>
@@ -26226,7 +26379,7 @@
                 <w:noProof/>
                 <w:webHidden/>
               </w:rPr>
-              <w:instrText xml:space="preserve"> PAGEREF _Toc127992139 \h </w:instrText>
+              <w:instrText xml:space="preserve"> PAGEREF _Toc132758574 \h </w:instrText>
             </w:r>
             <w:r>
               <w:rPr>
@@ -26246,7 +26399,7 @@
                 <w:noProof/>
                 <w:webHidden/>
               </w:rPr>
-              <w:t>9</w:t>
+              <w:t>15</w:t>
             </w:r>
             <w:r>
               <w:rPr>
@@ -26266,9 +26419,10 @@
             <w:rPr>
               <w:rFonts w:eastAsiaTheme="minorEastAsia"/>
               <w:noProof/>
+              <w:lang w:eastAsia="zh-CN"/>
             </w:rPr>
           </w:pPr>
-          <w:hyperlink w:anchor="_Toc127992140" w:history="1">
+          <w:hyperlink w:anchor="_Toc132758575" w:history="1">
             <w:r>
               <w:rPr>
                 <w:rStyle w:val="Hyperlink"/>
@@ -26295,7 +26449,7 @@
                 <w:noProof/>
                 <w:webHidden/>
               </w:rPr>
-              <w:instrText xml:space="preserve"> PAGEREF _Toc127992140 \h </w:instrText>
+              <w:instrText xml:space="preserve"> PAGEREF _Toc132758575 \h </w:instrText>
             </w:r>
             <w:r>
               <w:rPr>
@@ -26315,7 +26469,7 @@
                 <w:noProof/>
                 <w:webHidden/>
               </w:rPr>
-              <w:t>9</w:t>
+              <w:t>15</w:t>
             </w:r>
             <w:r>
               <w:rPr>
@@ -26335,9 +26489,10 @@
             <w:rPr>
               <w:rFonts w:eastAsiaTheme="minorEastAsia"/>
               <w:noProof/>
+              <w:lang w:eastAsia="zh-CN"/>
             </w:rPr>
           </w:pPr>
-          <w:hyperlink w:anchor="_Toc127992141" w:history="1">
+          <w:hyperlink w:anchor="_Toc132758576" w:history="1">
             <w:r>
               <w:rPr>
                 <w:rStyle w:val="Hyperlink"/>
@@ -26364,7 +26519,7 @@
                 <w:noProof/>
                 <w:webHidden/>
               </w:rPr>
-              <w:instrText xml:space="preserve"> PAGEREF _Toc127992141 \h </w:instrText>
+              <w:instrText xml:space="preserve"> PAGEREF _Toc132758576 \h </w:instrText>
             </w:r>
             <w:r>
               <w:rPr>
@@ -26384,7 +26539,7 @@
                 <w:noProof/>
                 <w:webHidden/>
               </w:rPr>
-              <w:t>10</w:t>
+              <w:t>16</w:t>
             </w:r>
             <w:r>
               <w:rPr>
@@ -26404,9 +26559,10 @@
             <w:rPr>
               <w:rFonts w:eastAsiaTheme="minorEastAsia"/>
               <w:noProof/>
+              <w:lang w:eastAsia="zh-CN"/>
             </w:rPr>
           </w:pPr>
-          <w:hyperlink w:anchor="_Toc127992142" w:history="1">
+          <w:hyperlink w:anchor="_Toc132758577" w:history="1">
             <w:r>
               <w:rPr>
                 <w:rStyle w:val="Hyperlink"/>
@@ -26433,7 +26589,7 @@
                 <w:noProof/>
                 <w:webHidden/>
               </w:rPr>
-              <w:instrText xml:space="preserve"> PAGEREF _Toc127992142 \h </w:instrText>
+              <w:instrText xml:space="preserve"> PAGEREF _Toc132758577 \h </w:instrText>
             </w:r>
             <w:r>
               <w:rPr>
@@ -26453,7 +26609,7 @@
                 <w:noProof/>
                 <w:webHidden/>
               </w:rPr>
-              <w:t>10</w:t>
+              <w:t>16</w:t>
             </w:r>
             <w:r>
               <w:rPr>
@@ -26473,15 +26629,16 @@
             <w:rPr>
               <w:rFonts w:eastAsiaTheme="minorEastAsia"/>
               <w:noProof/>
+              <w:lang w:eastAsia="zh-CN"/>
             </w:rPr>
           </w:pPr>
-          <w:hyperlink w:anchor="_Toc127992143" w:history="1">
+          <w:hyperlink w:anchor="_Toc132758578" w:history="1">
             <w:r>
               <w:rPr>
                 <w:rStyle w:val="Hyperlink"/>
                 <w:noProof/>
               </w:rPr>
-              <w:t>Error 404 not found code no such key aws s3 ebs when refreshing</w:t>
+              <w:t>Error 404 not found code no such key aws s3 Elastic Beanstalk when refreshing</w:t>
             </w:r>
             <w:r>
               <w:rPr>
@@ -26502,7 +26659,7 @@
                 <w:noProof/>
                 <w:webHidden/>
               </w:rPr>
-              <w:instrText xml:space="preserve"> PAGEREF _Toc127992143 \h </w:instrText>
+              <w:instrText xml:space="preserve"> PAGEREF _Toc132758578 \h </w:instrText>
             </w:r>
             <w:r>
               <w:rPr>
@@ -26522,7 +26679,7 @@
                 <w:noProof/>
                 <w:webHidden/>
               </w:rPr>
-              <w:t>12</w:t>
+              <w:t>18</w:t>
             </w:r>
             <w:r>
               <w:rPr>
@@ -26542,9 +26699,10 @@
             <w:rPr>
               <w:rFonts w:eastAsiaTheme="minorEastAsia"/>
               <w:noProof/>
+              <w:lang w:eastAsia="zh-CN"/>
             </w:rPr>
           </w:pPr>
-          <w:hyperlink w:anchor="_Toc127992144" w:history="1">
+          <w:hyperlink w:anchor="_Toc132758579" w:history="1">
             <w:r>
               <w:rPr>
                 <w:rStyle w:val="Hyperlink"/>
@@ -26571,7 +26729,7 @@
                 <w:noProof/>
                 <w:webHidden/>
               </w:rPr>
-              <w:instrText xml:space="preserve"> PAGEREF _Toc127992144 \h </w:instrText>
+              <w:instrText xml:space="preserve"> PAGEREF _Toc132758579 \h </w:instrText>
             </w:r>
             <w:r>
               <w:rPr>
@@ -26591,7 +26749,7 @@
                 <w:noProof/>
                 <w:webHidden/>
               </w:rPr>
-              <w:t>12</w:t>
+              <w:t>18</w:t>
             </w:r>
             <w:r>
               <w:rPr>
@@ -26611,9 +26769,10 @@
             <w:rPr>
               <w:rFonts w:eastAsiaTheme="minorEastAsia"/>
               <w:noProof/>
+              <w:lang w:eastAsia="zh-CN"/>
             </w:rPr>
           </w:pPr>
-          <w:hyperlink w:anchor="_Toc127992145" w:history="1">
+          <w:hyperlink w:anchor="_Toc132758580" w:history="1">
             <w:r>
               <w:rPr>
                 <w:rStyle w:val="Hyperlink"/>
@@ -26640,7 +26799,7 @@
                 <w:noProof/>
                 <w:webHidden/>
               </w:rPr>
-              <w:instrText xml:space="preserve"> PAGEREF _Toc127992145 \h </w:instrText>
+              <w:instrText xml:space="preserve"> PAGEREF _Toc132758580 \h </w:instrText>
             </w:r>
             <w:r>
               <w:rPr>
@@ -26660,7 +26819,7 @@
                 <w:noProof/>
                 <w:webHidden/>
               </w:rPr>
-              <w:t>14</w:t>
+              <w:t>20</w:t>
             </w:r>
             <w:r>
               <w:rPr>
@@ -26680,9 +26839,10 @@
             <w:rPr>
               <w:rFonts w:eastAsiaTheme="minorEastAsia"/>
               <w:noProof/>
+              <w:lang w:eastAsia="zh-CN"/>
             </w:rPr>
           </w:pPr>
-          <w:hyperlink w:anchor="_Toc127992146" w:history="1">
+          <w:hyperlink w:anchor="_Toc132758581" w:history="1">
             <w:r>
               <w:rPr>
                 <w:rStyle w:val="Hyperlink"/>
@@ -26709,7 +26869,7 @@
                 <w:noProof/>
                 <w:webHidden/>
               </w:rPr>
-              <w:instrText xml:space="preserve"> PAGEREF _Toc127992146 \h </w:instrText>
+              <w:instrText xml:space="preserve"> PAGEREF _Toc132758581 \h </w:instrText>
             </w:r>
             <w:r>
               <w:rPr>
@@ -26729,7 +26889,7 @@
                 <w:noProof/>
                 <w:webHidden/>
               </w:rPr>
-              <w:t>14</w:t>
+              <w:t>20</w:t>
             </w:r>
             <w:r>
               <w:rPr>
@@ -26749,9 +26909,10 @@
             <w:rPr>
               <w:rFonts w:eastAsiaTheme="minorEastAsia"/>
               <w:noProof/>
+              <w:lang w:eastAsia="zh-CN"/>
             </w:rPr>
           </w:pPr>
-          <w:hyperlink w:anchor="_Toc127992147" w:history="1">
+          <w:hyperlink w:anchor="_Toc132758582" w:history="1">
             <w:r>
               <w:rPr>
                 <w:rStyle w:val="Hyperlink"/>
@@ -26778,7 +26939,7 @@
                 <w:noProof/>
                 <w:webHidden/>
               </w:rPr>
-              <w:instrText xml:space="preserve"> PAGEREF _Toc127992147 \h </w:instrText>
+              <w:instrText xml:space="preserve"> PAGEREF _Toc132758582 \h </w:instrText>
             </w:r>
             <w:r>
               <w:rPr>
@@ -26798,7 +26959,7 @@
                 <w:noProof/>
                 <w:webHidden/>
               </w:rPr>
-              <w:t>14</w:t>
+              <w:t>20</w:t>
             </w:r>
             <w:r>
               <w:rPr>
@@ -26818,9 +26979,10 @@
             <w:rPr>
               <w:rFonts w:eastAsiaTheme="minorEastAsia"/>
               <w:noProof/>
+              <w:lang w:eastAsia="zh-CN"/>
             </w:rPr>
           </w:pPr>
-          <w:hyperlink w:anchor="_Toc127992148" w:history="1">
+          <w:hyperlink w:anchor="_Toc132758583" w:history="1">
             <w:r>
               <w:rPr>
                 <w:rStyle w:val="Hyperlink"/>
@@ -26859,7 +27021,7 @@
                 <w:noProof/>
                 <w:webHidden/>
               </w:rPr>
-              <w:instrText xml:space="preserve"> PAGEREF _Toc127992148 \h </w:instrText>
+              <w:instrText xml:space="preserve"> PAGEREF _Toc132758583 \h </w:instrText>
             </w:r>
             <w:r>
               <w:rPr>
@@ -26879,7 +27041,7 @@
                 <w:noProof/>
                 <w:webHidden/>
               </w:rPr>
-              <w:t>14</w:t>
+              <w:t>21</w:t>
             </w:r>
             <w:r>
               <w:rPr>
@@ -26899,9 +27061,10 @@
             <w:rPr>
               <w:rFonts w:eastAsiaTheme="minorEastAsia"/>
               <w:noProof/>
+              <w:lang w:eastAsia="zh-CN"/>
             </w:rPr>
           </w:pPr>
-          <w:hyperlink w:anchor="_Toc127992149" w:history="1">
+          <w:hyperlink w:anchor="_Toc132758584" w:history="1">
             <w:r>
               <w:rPr>
                 <w:rStyle w:val="Hyperlink"/>
@@ -26940,7 +27103,7 @@
                 <w:noProof/>
                 <w:webHidden/>
               </w:rPr>
-              <w:instrText xml:space="preserve"> PAGEREF _Toc127992149 \h </w:instrText>
+              <w:instrText xml:space="preserve"> PAGEREF _Toc132758584 \h </w:instrText>
             </w:r>
             <w:r>
               <w:rPr>
@@ -26960,7 +27123,7 @@
                 <w:noProof/>
                 <w:webHidden/>
               </w:rPr>
-              <w:t>14</w:t>
+              <w:t>21</w:t>
             </w:r>
             <w:r>
               <w:rPr>
@@ -26980,9 +27143,10 @@
             <w:rPr>
               <w:rFonts w:eastAsiaTheme="minorEastAsia"/>
               <w:noProof/>
+              <w:lang w:eastAsia="zh-CN"/>
             </w:rPr>
           </w:pPr>
-          <w:hyperlink w:anchor="_Toc127992150" w:history="1">
+          <w:hyperlink w:anchor="_Toc132758585" w:history="1">
             <w:r>
               <w:rPr>
                 <w:rStyle w:val="Hyperlink"/>
@@ -27009,7 +27173,7 @@
                 <w:noProof/>
                 <w:webHidden/>
               </w:rPr>
-              <w:instrText xml:space="preserve"> PAGEREF _Toc127992150 \h </w:instrText>
+              <w:instrText xml:space="preserve"> PAGEREF _Toc132758585 \h </w:instrText>
             </w:r>
             <w:r>
               <w:rPr>
@@ -27029,7 +27193,7 @@
                 <w:noProof/>
                 <w:webHidden/>
               </w:rPr>
-              <w:t>15</w:t>
+              <w:t>21</w:t>
             </w:r>
             <w:r>
               <w:rPr>
@@ -27049,9 +27213,10 @@
             <w:rPr>
               <w:rFonts w:eastAsiaTheme="minorEastAsia"/>
               <w:noProof/>
+              <w:lang w:eastAsia="zh-CN"/>
             </w:rPr>
           </w:pPr>
-          <w:hyperlink w:anchor="_Toc127992151" w:history="1">
+          <w:hyperlink w:anchor="_Toc132758586" w:history="1">
             <w:r>
               <w:rPr>
                 <w:rStyle w:val="Hyperlink"/>
@@ -27078,7 +27243,7 @@
                 <w:noProof/>
                 <w:webHidden/>
               </w:rPr>
-              <w:instrText xml:space="preserve"> PAGEREF _Toc127992151 \h </w:instrText>
+              <w:instrText xml:space="preserve"> PAGEREF _Toc132758586 \h </w:instrText>
             </w:r>
             <w:r>
               <w:rPr>
@@ -27098,7 +27263,7 @@
                 <w:noProof/>
                 <w:webHidden/>
               </w:rPr>
-              <w:t>15</w:t>
+              <w:t>21</w:t>
             </w:r>
             <w:r>
               <w:rPr>
@@ -27118,15 +27283,16 @@
             <w:rPr>
               <w:rFonts w:eastAsiaTheme="minorEastAsia"/>
               <w:noProof/>
+              <w:lang w:eastAsia="zh-CN"/>
             </w:rPr>
           </w:pPr>
-          <w:hyperlink w:anchor="_Toc127992152" w:history="1">
+          <w:hyperlink w:anchor="_Toc132758587" w:history="1">
             <w:r>
               <w:rPr>
                 <w:rStyle w:val="Hyperlink"/>
                 <w:noProof/>
               </w:rPr>
-              <w:t>A brief description of what you ended up building - describe the different things it does</w:t>
+              <w:t>.gitignore file not ignoring node_module folder</w:t>
             </w:r>
             <w:r>
               <w:rPr>
@@ -27147,7 +27313,7 @@
                 <w:noProof/>
                 <w:webHidden/>
               </w:rPr>
-              <w:instrText xml:space="preserve"> PAGEREF _Toc127992152 \h </w:instrText>
+              <w:instrText xml:space="preserve"> PAGEREF _Toc132758587 \h </w:instrText>
             </w:r>
             <w:r>
               <w:rPr>
@@ -27167,7 +27333,7 @@
                 <w:noProof/>
                 <w:webHidden/>
               </w:rPr>
-              <w:t>18</w:t>
+              <w:t>24</w:t>
             </w:r>
             <w:r>
               <w:rPr>
@@ -27187,14 +27353,155 @@
             <w:rPr>
               <w:rFonts w:eastAsiaTheme="minorEastAsia"/>
               <w:noProof/>
+              <w:lang w:eastAsia="zh-CN"/>
             </w:rPr>
           </w:pPr>
-          <w:hyperlink w:anchor="_Toc127992153" w:history="1">
+          <w:hyperlink w:anchor="_Toc132758588" w:history="1">
             <w:r>
               <w:rPr>
                 <w:rStyle w:val="Hyperlink"/>
                 <w:noProof/>
               </w:rPr>
+              <w:t>React not updating state</w:t>
+            </w:r>
+            <w:r>
+              <w:rPr>
+                <w:noProof/>
+                <w:webHidden/>
+              </w:rPr>
+              <w:tab/>
+            </w:r>
+            <w:r>
+              <w:rPr>
+                <w:noProof/>
+                <w:webHidden/>
+              </w:rPr>
+              <w:fldChar w:fldCharType="begin"/>
+            </w:r>
+            <w:r>
+              <w:rPr>
+                <w:noProof/>
+                <w:webHidden/>
+              </w:rPr>
+              <w:instrText xml:space="preserve"> PAGEREF _Toc132758588 \h </w:instrText>
+            </w:r>
+            <w:r>
+              <w:rPr>
+                <w:noProof/>
+                <w:webHidden/>
+              </w:rPr>
+            </w:r>
+            <w:r>
+              <w:rPr>
+                <w:noProof/>
+                <w:webHidden/>
+              </w:rPr>
+              <w:fldChar w:fldCharType="separate"/>
+            </w:r>
+            <w:r>
+              <w:rPr>
+                <w:noProof/>
+                <w:webHidden/>
+              </w:rPr>
+              <w:t>24</w:t>
+            </w:r>
+            <w:r>
+              <w:rPr>
+                <w:noProof/>
+                <w:webHidden/>
+              </w:rPr>
+              <w:fldChar w:fldCharType="end"/>
+            </w:r>
+          </w:hyperlink>
+        </w:p>
+        <w:p>
+          <w:pPr>
+            <w:pStyle w:val="TOC1"/>
+            <w:tabs>
+              <w:tab w:val="right" w:leader="dot" w:pos="9350"/>
+            </w:tabs>
+            <w:rPr>
+              <w:rFonts w:eastAsiaTheme="minorEastAsia"/>
+              <w:noProof/>
+              <w:lang w:eastAsia="zh-CN"/>
+            </w:rPr>
+          </w:pPr>
+          <w:hyperlink w:anchor="_Toc132758589" w:history="1">
+            <w:r>
+              <w:rPr>
+                <w:rStyle w:val="Hyperlink"/>
+                <w:noProof/>
+              </w:rPr>
+              <w:t>A brief description of what you ended up building - describe the different things it does</w:t>
+            </w:r>
+            <w:r>
+              <w:rPr>
+                <w:noProof/>
+                <w:webHidden/>
+              </w:rPr>
+              <w:tab/>
+            </w:r>
+            <w:r>
+              <w:rPr>
+                <w:noProof/>
+                <w:webHidden/>
+              </w:rPr>
+              <w:fldChar w:fldCharType="begin"/>
+            </w:r>
+            <w:r>
+              <w:rPr>
+                <w:noProof/>
+                <w:webHidden/>
+              </w:rPr>
+              <w:instrText xml:space="preserve"> PAGEREF _Toc132758589 \h </w:instrText>
+            </w:r>
+            <w:r>
+              <w:rPr>
+                <w:noProof/>
+                <w:webHidden/>
+              </w:rPr>
+            </w:r>
+            <w:r>
+              <w:rPr>
+                <w:noProof/>
+                <w:webHidden/>
+              </w:rPr>
+              <w:fldChar w:fldCharType="separate"/>
+            </w:r>
+            <w:r>
+              <w:rPr>
+                <w:noProof/>
+                <w:webHidden/>
+              </w:rPr>
+              <w:t>25</w:t>
+            </w:r>
+            <w:r>
+              <w:rPr>
+                <w:noProof/>
+                <w:webHidden/>
+              </w:rPr>
+              <w:fldChar w:fldCharType="end"/>
+            </w:r>
+          </w:hyperlink>
+        </w:p>
+        <w:p>
+          <w:pPr>
+            <w:pStyle w:val="TOC1"/>
+            <w:tabs>
+              <w:tab w:val="right" w:leader="dot" w:pos="9350"/>
+            </w:tabs>
+            <w:rPr>
+              <w:rFonts w:eastAsiaTheme="minorEastAsia"/>
+              <w:noProof/>
+              <w:lang w:eastAsia="zh-CN"/>
+            </w:rPr>
+          </w:pPr>
+          <w:hyperlink w:anchor="_Toc132758590" w:history="1">
+            <w:r>
+              <w:rPr>
+                <w:rStyle w:val="Hyperlink"/>
+                <w:noProof/>
+              </w:rPr>
               <w:t>A list of your references</w:t>
             </w:r>
             <w:r>
@@ -27216,7 +27523,7 @@
                 <w:noProof/>
                 <w:webHidden/>
               </w:rPr>
-              <w:instrText xml:space="preserve"> PAGEREF _Toc127992153 \h </w:instrText>
+              <w:instrText xml:space="preserve"> PAGEREF _Toc132758590 \h </w:instrText>
             </w:r>
             <w:r>
               <w:rPr>
@@ -27236,7 +27543,7 @@
                 <w:noProof/>
                 <w:webHidden/>
               </w:rPr>
-              <w:t>18</w:t>
+              <w:t>25</w:t>
             </w:r>
             <w:r>
               <w:rPr>
@@ -27256,9 +27563,10 @@
             <w:rPr>
               <w:rFonts w:eastAsiaTheme="minorEastAsia"/>
               <w:noProof/>
+              <w:lang w:eastAsia="zh-CN"/>
             </w:rPr>
           </w:pPr>
-          <w:hyperlink w:anchor="_Toc127992154" w:history="1">
+          <w:hyperlink w:anchor="_Toc132758591" w:history="1">
             <w:r>
               <w:rPr>
                 <w:rStyle w:val="Hyperlink"/>
@@ -27285,7 +27593,7 @@
                 <w:noProof/>
                 <w:webHidden/>
               </w:rPr>
-              <w:instrText xml:space="preserve"> PAGEREF _Toc127992154 \h </w:instrText>
+              <w:instrText xml:space="preserve"> PAGEREF _Toc132758591 \h </w:instrText>
             </w:r>
             <w:r>
               <w:rPr>
@@ -27305,7 +27613,7 @@
                 <w:noProof/>
                 <w:webHidden/>
               </w:rPr>
-              <w:t>18</w:t>
+              <w:t>25</w:t>
             </w:r>
             <w:r>
               <w:rPr>
@@ -27325,9 +27633,10 @@
             <w:rPr>
               <w:rFonts w:eastAsiaTheme="minorEastAsia"/>
               <w:noProof/>
+              <w:lang w:eastAsia="zh-CN"/>
             </w:rPr>
           </w:pPr>
-          <w:hyperlink w:anchor="_Toc127992155" w:history="1">
+          <w:hyperlink w:anchor="_Toc132758592" w:history="1">
             <w:r>
               <w:rPr>
                 <w:rStyle w:val="Hyperlink"/>
@@ -27354,7 +27663,7 @@
                 <w:noProof/>
                 <w:webHidden/>
               </w:rPr>
-              <w:instrText xml:space="preserve"> PAGEREF _Toc127992155 \h </w:instrText>
+              <w:instrText xml:space="preserve"> PAGEREF _Toc132758592 \h </w:instrText>
             </w:r>
             <w:r>
               <w:rPr>
@@ -27374,7 +27683,7 @@
                 <w:noProof/>
                 <w:webHidden/>
               </w:rPr>
-              <w:t>18</w:t>
+              <w:t>25</w:t>
             </w:r>
             <w:r>
               <w:rPr>
@@ -27394,9 +27703,10 @@
             <w:rPr>
               <w:rFonts w:eastAsiaTheme="minorEastAsia"/>
               <w:noProof/>
+              <w:lang w:eastAsia="zh-CN"/>
             </w:rPr>
           </w:pPr>
-          <w:hyperlink w:anchor="_Toc127992156" w:history="1">
+          <w:hyperlink w:anchor="_Toc132758593" w:history="1">
             <w:r>
               <w:rPr>
                 <w:rStyle w:val="Hyperlink"/>
@@ -27423,7 +27733,7 @@
                 <w:noProof/>
                 <w:webHidden/>
               </w:rPr>
-              <w:instrText xml:space="preserve"> PAGEREF _Toc127992156 \h </w:instrText>
+              <w:instrText xml:space="preserve"> PAGEREF _Toc132758593 \h </w:instrText>
             </w:r>
             <w:r>
               <w:rPr>
@@ -27443,7 +27753,7 @@
                 <w:noProof/>
                 <w:webHidden/>
               </w:rPr>
-              <w:t>18</w:t>
+              <w:t>26</w:t>
             </w:r>
             <w:r>
               <w:rPr>
@@ -27463,9 +27773,10 @@
             <w:rPr>
               <w:rFonts w:eastAsiaTheme="minorEastAsia"/>
               <w:noProof/>
+              <w:lang w:eastAsia="zh-CN"/>
             </w:rPr>
           </w:pPr>
-          <w:hyperlink w:anchor="_Toc127992157" w:history="1">
+          <w:hyperlink w:anchor="_Toc132758594" w:history="1">
             <w:r>
               <w:rPr>
                 <w:rStyle w:val="Hyperlink"/>
@@ -27492,7 +27803,7 @@
                 <w:noProof/>
                 <w:webHidden/>
               </w:rPr>
-              <w:instrText xml:space="preserve"> PAGEREF _Toc127992157 \h </w:instrText>
+              <w:instrText xml:space="preserve"> PAGEREF _Toc132758594 \h </w:instrText>
             </w:r>
             <w:r>
               <w:rPr>
@@ -27512,7 +27823,7 @@
                 <w:noProof/>
                 <w:webHidden/>
               </w:rPr>
-              <w:t>19</w:t>
+              <w:t>26</w:t>
             </w:r>
             <w:r>
               <w:rPr>
@@ -27532,9 +27843,10 @@
             <w:rPr>
               <w:rFonts w:eastAsiaTheme="minorEastAsia"/>
               <w:noProof/>
+              <w:lang w:eastAsia="zh-CN"/>
             </w:rPr>
           </w:pPr>
-          <w:hyperlink w:anchor="_Toc127992158" w:history="1">
+          <w:hyperlink w:anchor="_Toc132758595" w:history="1">
             <w:r>
               <w:rPr>
                 <w:rStyle w:val="Hyperlink"/>
@@ -27561,7 +27873,7 @@
                 <w:noProof/>
                 <w:webHidden/>
               </w:rPr>
-              <w:instrText xml:space="preserve"> PAGEREF _Toc127992158 \h </w:instrText>
+              <w:instrText xml:space="preserve"> PAGEREF _Toc132758595 \h </w:instrText>
             </w:r>
             <w:r>
               <w:rPr>
@@ -27581,7 +27893,7 @@
                 <w:noProof/>
                 <w:webHidden/>
               </w:rPr>
-              <w:t>20</w:t>
+              <w:t>27</w:t>
             </w:r>
             <w:r>
               <w:rPr>
@@ -27601,9 +27913,10 @@
             <w:rPr>
               <w:rFonts w:eastAsiaTheme="minorEastAsia"/>
               <w:noProof/>
+              <w:lang w:eastAsia="zh-CN"/>
             </w:rPr>
           </w:pPr>
-          <w:hyperlink w:anchor="_Toc127992159" w:history="1">
+          <w:hyperlink w:anchor="_Toc132758596" w:history="1">
             <w:r>
               <w:rPr>
                 <w:rStyle w:val="Hyperlink"/>
@@ -27630,7 +27943,7 @@
                 <w:noProof/>
                 <w:webHidden/>
               </w:rPr>
-              <w:instrText xml:space="preserve"> PAGEREF _Toc127992159 \h </w:instrText>
+              <w:instrText xml:space="preserve"> PAGEREF _Toc132758596 \h </w:instrText>
             </w:r>
             <w:r>
               <w:rPr>
@@ -27650,7 +27963,7 @@
                 <w:noProof/>
                 <w:webHidden/>
               </w:rPr>
-              <w:t>20</w:t>
+              <w:t>28</w:t>
             </w:r>
             <w:r>
               <w:rPr>
@@ -27670,9 +27983,10 @@
             <w:rPr>
               <w:rFonts w:eastAsiaTheme="minorEastAsia"/>
               <w:noProof/>
+              <w:lang w:eastAsia="zh-CN"/>
             </w:rPr>
           </w:pPr>
-          <w:hyperlink w:anchor="_Toc127992160" w:history="1">
+          <w:hyperlink w:anchor="_Toc132758597" w:history="1">
             <w:r>
               <w:rPr>
                 <w:rStyle w:val="Hyperlink"/>
@@ -27699,7 +28013,7 @@
                 <w:noProof/>
                 <w:webHidden/>
               </w:rPr>
-              <w:instrText xml:space="preserve"> PAGEREF _Toc127992160 \h </w:instrText>
+              <w:instrText xml:space="preserve"> PAGEREF _Toc132758597 \h </w:instrText>
             </w:r>
             <w:r>
               <w:rPr>
@@ -27719,7 +28033,7 @@
                 <w:noProof/>
                 <w:webHidden/>
               </w:rPr>
-              <w:t>20</w:t>
+              <w:t>28</w:t>
             </w:r>
             <w:r>
               <w:rPr>
@@ -27739,9 +28053,10 @@
             <w:rPr>
               <w:rFonts w:eastAsiaTheme="minorEastAsia"/>
               <w:noProof/>
+              <w:lang w:eastAsia="zh-CN"/>
             </w:rPr>
           </w:pPr>
-          <w:hyperlink w:anchor="_Toc127992161" w:history="1">
+          <w:hyperlink w:anchor="_Toc132758598" w:history="1">
             <w:r>
               <w:rPr>
                 <w:rStyle w:val="Hyperlink"/>
@@ -27768,7 +28083,7 @@
                 <w:noProof/>
                 <w:webHidden/>
               </w:rPr>
-              <w:instrText xml:space="preserve"> PAGEREF _Toc127992161 \h </w:instrText>
+              <w:instrText xml:space="preserve"> PAGEREF _Toc132758598 \h </w:instrText>
             </w:r>
             <w:r>
               <w:rPr>
@@ -27788,7 +28103,7 @@
                 <w:noProof/>
                 <w:webHidden/>
               </w:rPr>
-              <w:t>21</w:t>
+              <w:t>29</w:t>
             </w:r>
             <w:r>
               <w:rPr>
@@ -27808,9 +28123,10 @@
             <w:rPr>
               <w:rFonts w:eastAsiaTheme="minorEastAsia"/>
               <w:noProof/>
+              <w:lang w:eastAsia="zh-CN"/>
             </w:rPr>
           </w:pPr>
-          <w:hyperlink w:anchor="_Toc127992162" w:history="1">
+          <w:hyperlink w:anchor="_Toc132758599" w:history="1">
             <w:r>
               <w:rPr>
                 <w:rStyle w:val="Hyperlink"/>
@@ -27837,7 +28153,7 @@
                 <w:noProof/>
                 <w:webHidden/>
               </w:rPr>
-              <w:instrText xml:space="preserve"> PAGEREF _Toc127992162 \h </w:instrText>
+              <w:instrText xml:space="preserve"> PAGEREF _Toc132758599 \h </w:instrText>
             </w:r>
             <w:r>
               <w:rPr>
@@ -27857,7 +28173,7 @@
                 <w:noProof/>
                 <w:webHidden/>
               </w:rPr>
-              <w:t>22</w:t>
+              <w:t>29</w:t>
             </w:r>
             <w:r>
               <w:rPr>
@@ -27877,9 +28193,10 @@
             <w:rPr>
               <w:rFonts w:eastAsiaTheme="minorEastAsia"/>
               <w:noProof/>
+              <w:lang w:eastAsia="zh-CN"/>
             </w:rPr>
           </w:pPr>
-          <w:hyperlink w:anchor="_Toc127992163" w:history="1">
+          <w:hyperlink w:anchor="_Toc132758600" w:history="1">
             <w:r>
               <w:rPr>
                 <w:rStyle w:val="Hyperlink"/>
@@ -27906,7 +28223,7 @@
                 <w:noProof/>
                 <w:webHidden/>
               </w:rPr>
-              <w:instrText xml:space="preserve"> PAGEREF _Toc127992163 \h </w:instrText>
+              <w:instrText xml:space="preserve"> PAGEREF _Toc132758600 \h </w:instrText>
             </w:r>
             <w:r>
               <w:rPr>
@@ -27926,7 +28243,7 @@
                 <w:noProof/>
                 <w:webHidden/>
               </w:rPr>
-              <w:t>22</w:t>
+              <w:t>29</w:t>
             </w:r>
             <w:r>
               <w:rPr>
@@ -27946,9 +28263,10 @@
             <w:rPr>
               <w:rFonts w:eastAsiaTheme="minorEastAsia"/>
               <w:noProof/>
+              <w:lang w:eastAsia="zh-CN"/>
             </w:rPr>
           </w:pPr>
-          <w:hyperlink w:anchor="_Toc127992164" w:history="1">
+          <w:hyperlink w:anchor="_Toc132758601" w:history="1">
             <w:r>
               <w:rPr>
                 <w:rStyle w:val="Hyperlink"/>
@@ -27975,7 +28293,7 @@
                 <w:noProof/>
                 <w:webHidden/>
               </w:rPr>
-              <w:instrText xml:space="preserve"> PAGEREF _Toc127992164 \h </w:instrText>
+              <w:instrText xml:space="preserve"> PAGEREF _Toc132758601 \h </w:instrText>
             </w:r>
             <w:r>
               <w:rPr>
@@ -27995,7 +28313,287 @@
                 <w:noProof/>
                 <w:webHidden/>
               </w:rPr>
-              <w:t>22</w:t>
+              <w:t>29</w:t>
+            </w:r>
+            <w:r>
+              <w:rPr>
+                <w:noProof/>
+                <w:webHidden/>
+              </w:rPr>
+              <w:fldChar w:fldCharType="end"/>
+            </w:r>
+          </w:hyperlink>
+        </w:p>
+        <w:p>
+          <w:pPr>
+            <w:pStyle w:val="TOC1"/>
+            <w:tabs>
+              <w:tab w:val="right" w:leader="dot" w:pos="9350"/>
+            </w:tabs>
+            <w:rPr>
+              <w:rFonts w:eastAsiaTheme="minorEastAsia"/>
+              <w:noProof/>
+              <w:lang w:eastAsia="zh-CN"/>
+            </w:rPr>
+          </w:pPr>
+          <w:hyperlink w:anchor="_Toc132758602" w:history="1">
+            <w:r>
+              <w:rPr>
+                <w:rStyle w:val="Hyperlink"/>
+                <w:noProof/>
+              </w:rPr>
+              <w:t>Get data type of column</w:t>
+            </w:r>
+            <w:r>
+              <w:rPr>
+                <w:noProof/>
+                <w:webHidden/>
+              </w:rPr>
+              <w:tab/>
+            </w:r>
+            <w:r>
+              <w:rPr>
+                <w:noProof/>
+                <w:webHidden/>
+              </w:rPr>
+              <w:fldChar w:fldCharType="begin"/>
+            </w:r>
+            <w:r>
+              <w:rPr>
+                <w:noProof/>
+                <w:webHidden/>
+              </w:rPr>
+              <w:instrText xml:space="preserve"> PAGEREF _Toc132758602 \h </w:instrText>
+            </w:r>
+            <w:r>
+              <w:rPr>
+                <w:noProof/>
+                <w:webHidden/>
+              </w:rPr>
+            </w:r>
+            <w:r>
+              <w:rPr>
+                <w:noProof/>
+                <w:webHidden/>
+              </w:rPr>
+              <w:fldChar w:fldCharType="separate"/>
+            </w:r>
+            <w:r>
+              <w:rPr>
+                <w:noProof/>
+                <w:webHidden/>
+              </w:rPr>
+              <w:t>30</w:t>
+            </w:r>
+            <w:r>
+              <w:rPr>
+                <w:noProof/>
+                <w:webHidden/>
+              </w:rPr>
+              <w:fldChar w:fldCharType="end"/>
+            </w:r>
+          </w:hyperlink>
+        </w:p>
+        <w:p>
+          <w:pPr>
+            <w:pStyle w:val="TOC1"/>
+            <w:tabs>
+              <w:tab w:val="right" w:leader="dot" w:pos="9350"/>
+            </w:tabs>
+            <w:rPr>
+              <w:rFonts w:eastAsiaTheme="minorEastAsia"/>
+              <w:noProof/>
+              <w:lang w:eastAsia="zh-CN"/>
+            </w:rPr>
+          </w:pPr>
+          <w:hyperlink w:anchor="_Toc132758603" w:history="1">
+            <w:r>
+              <w:rPr>
+                <w:rStyle w:val="Hyperlink"/>
+                <w:noProof/>
+              </w:rPr>
+              <w:t>Acess to XMLHttpRequest at 'http://localhost:5000/application_user/get/usingEmail/student1@gmail.com' from origin 'http://mooc-app-front-end.s3-website-us-east-1.amazonaws.com' has been blocked by CORS policy: The request client is not a secure context and the resource is in more-private address space `local`.</w:t>
+            </w:r>
+            <w:r>
+              <w:rPr>
+                <w:noProof/>
+                <w:webHidden/>
+              </w:rPr>
+              <w:tab/>
+            </w:r>
+            <w:r>
+              <w:rPr>
+                <w:noProof/>
+                <w:webHidden/>
+              </w:rPr>
+              <w:fldChar w:fldCharType="begin"/>
+            </w:r>
+            <w:r>
+              <w:rPr>
+                <w:noProof/>
+                <w:webHidden/>
+              </w:rPr>
+              <w:instrText xml:space="preserve"> PAGEREF _Toc132758603 \h </w:instrText>
+            </w:r>
+            <w:r>
+              <w:rPr>
+                <w:noProof/>
+                <w:webHidden/>
+              </w:rPr>
+            </w:r>
+            <w:r>
+              <w:rPr>
+                <w:noProof/>
+                <w:webHidden/>
+              </w:rPr>
+              <w:fldChar w:fldCharType="separate"/>
+            </w:r>
+            <w:r>
+              <w:rPr>
+                <w:noProof/>
+                <w:webHidden/>
+              </w:rPr>
+              <w:t>30</w:t>
+            </w:r>
+            <w:r>
+              <w:rPr>
+                <w:noProof/>
+                <w:webHidden/>
+              </w:rPr>
+              <w:fldChar w:fldCharType="end"/>
+            </w:r>
+          </w:hyperlink>
+        </w:p>
+        <w:p>
+          <w:pPr>
+            <w:pStyle w:val="TOC1"/>
+            <w:tabs>
+              <w:tab w:val="right" w:leader="dot" w:pos="9350"/>
+            </w:tabs>
+            <w:rPr>
+              <w:rFonts w:eastAsiaTheme="minorEastAsia"/>
+              <w:noProof/>
+              <w:lang w:eastAsia="zh-CN"/>
+            </w:rPr>
+          </w:pPr>
+          <w:hyperlink w:anchor="_Toc132758604" w:history="1">
+            <w:r>
+              <w:rPr>
+                <w:rStyle w:val="Hyperlink"/>
+                <w:noProof/>
+              </w:rPr>
+              <w:t>Spring boot in ec2 shuts down or exits after a while or certain time</w:t>
+            </w:r>
+            <w:r>
+              <w:rPr>
+                <w:noProof/>
+                <w:webHidden/>
+              </w:rPr>
+              <w:tab/>
+            </w:r>
+            <w:r>
+              <w:rPr>
+                <w:noProof/>
+                <w:webHidden/>
+              </w:rPr>
+              <w:fldChar w:fldCharType="begin"/>
+            </w:r>
+            <w:r>
+              <w:rPr>
+                <w:noProof/>
+                <w:webHidden/>
+              </w:rPr>
+              <w:instrText xml:space="preserve"> PAGEREF _Toc132758604 \h </w:instrText>
+            </w:r>
+            <w:r>
+              <w:rPr>
+                <w:noProof/>
+                <w:webHidden/>
+              </w:rPr>
+            </w:r>
+            <w:r>
+              <w:rPr>
+                <w:noProof/>
+                <w:webHidden/>
+              </w:rPr>
+              <w:fldChar w:fldCharType="separate"/>
+            </w:r>
+            <w:r>
+              <w:rPr>
+                <w:noProof/>
+                <w:webHidden/>
+              </w:rPr>
+              <w:t>30</w:t>
+            </w:r>
+            <w:r>
+              <w:rPr>
+                <w:noProof/>
+                <w:webHidden/>
+              </w:rPr>
+              <w:fldChar w:fldCharType="end"/>
+            </w:r>
+          </w:hyperlink>
+        </w:p>
+        <w:p>
+          <w:pPr>
+            <w:pStyle w:val="TOC1"/>
+            <w:tabs>
+              <w:tab w:val="right" w:leader="dot" w:pos="9350"/>
+            </w:tabs>
+            <w:rPr>
+              <w:rFonts w:eastAsiaTheme="minorEastAsia"/>
+              <w:noProof/>
+              <w:lang w:eastAsia="zh-CN"/>
+            </w:rPr>
+          </w:pPr>
+          <w:hyperlink w:anchor="_Toc132758605" w:history="1">
+            <w:r>
+              <w:rPr>
+                <w:rStyle w:val="Hyperlink"/>
+                <w:noProof/>
+              </w:rPr>
+              <w:t>Local references/Notes</w:t>
+            </w:r>
+            <w:r>
+              <w:rPr>
+                <w:noProof/>
+                <w:webHidden/>
+              </w:rPr>
+              <w:tab/>
+            </w:r>
+            <w:r>
+              <w:rPr>
+                <w:noProof/>
+                <w:webHidden/>
+              </w:rPr>
+              <w:fldChar w:fldCharType="begin"/>
+            </w:r>
+            <w:r>
+              <w:rPr>
+                <w:noProof/>
+                <w:webHidden/>
+              </w:rPr>
+              <w:instrText xml:space="preserve"> PAGEREF _Toc132758605 \h </w:instrText>
+            </w:r>
+            <w:r>
+              <w:rPr>
+                <w:noProof/>
+                <w:webHidden/>
+              </w:rPr>
+            </w:r>
+            <w:r>
+              <w:rPr>
+                <w:noProof/>
+                <w:webHidden/>
+              </w:rPr>
+              <w:fldChar w:fldCharType="separate"/>
+            </w:r>
+            <w:r>
+              <w:rPr>
+                <w:noProof/>
+                <w:webHidden/>
+              </w:rPr>
+              <w:t>35</w:t>
             </w:r>
             <w:r>
               <w:rPr>
@@ -28018,121 +28616,16 @@
         </w:p>
       </w:sdtContent>
     </w:sdt>
-    <w:p/>
-    <w:p/>
-    <w:p/>
-    <w:p/>
-    <w:p/>
-    <w:p/>
-    <w:p/>
-    <w:p/>
-    <w:p/>
-    <w:p/>
-    <w:p/>
-    <w:p/>
-    <w:p/>
-    <w:p/>
-    <w:p/>
-    <w:p/>
-    <w:p/>
-    <w:p/>
-    <w:p/>
-    <w:p/>
-    <w:p/>
-    <w:p/>
-    <w:p/>
-    <w:p/>
-    <w:p/>
-    <w:p/>
-    <w:p/>
-    <w:p/>
-    <w:p/>
-    <w:p/>
-    <w:p/>
-    <w:p/>
-    <w:p/>
-    <w:p/>
-    <w:p/>
-    <w:p/>
-    <w:p/>
-    <w:p/>
-    <w:p/>
-    <w:p/>
-    <w:p/>
-    <w:p/>
-    <w:p/>
-    <w:p/>
-    <w:p/>
-    <w:p/>
-    <w:p/>
-    <w:p/>
-    <w:p/>
-    <w:p/>
-    <w:p/>
-    <w:p/>
-    <w:p/>
-    <w:p/>
-    <w:p/>
-    <w:p/>
-    <w:p/>
-    <w:p/>
-    <w:p/>
-    <w:p/>
-    <w:p/>
-    <w:p/>
-    <w:p/>
-    <w:p/>
-    <w:p/>
-    <w:p/>
-    <w:p/>
-    <w:p/>
-    <w:p/>
-    <w:p/>
-    <w:p/>
-    <w:p/>
-    <w:p/>
-    <w:p/>
-    <w:p/>
-    <w:p/>
-    <w:p/>
-    <w:p/>
-    <w:p/>
-    <w:p/>
-    <w:p/>
-    <w:p/>
-    <w:p/>
-    <w:p/>
-    <w:p/>
-    <w:p/>
-    <w:p/>
-    <w:p/>
-    <w:p/>
-    <w:p/>
-    <w:p/>
-    <w:p/>
-    <w:p/>
-    <w:p/>
-    <w:p/>
     <w:p>
       <w:pPr>
         <w:pStyle w:val="Heading1"/>
       </w:pPr>
-    </w:p>
-    <w:p/>
-    <w:p>
-      <w:pPr>
-        <w:rPr>
-          <w:sz w:val="96"/>
-          <w:szCs w:val="96"/>
-        </w:rPr>
-      </w:pPr>
-      <w:r>
-        <w:rPr>
-          <w:sz w:val="96"/>
-          <w:szCs w:val="96"/>
-        </w:rPr>
+      <w:bookmarkStart w:id="45" w:name="_Hlk132758606"/>
+      <w:bookmarkStart w:id="46" w:name="_Toc132758605"/>
+      <w:r>
         <w:t>Local references/Notes</w:t>
       </w:r>
+      <w:bookmarkEnd w:id="46"/>
     </w:p>
     <w:p>
       <w:pPr>
@@ -28185,6 +28678,7 @@
         <w:t>C:\moocs\DevOps Project - CICD with Git Jenkins Ansible Kubernetes</w:t>
       </w:r>
     </w:p>
+    <w:bookmarkEnd w:id="45"/>
     <w:p/>
     <w:p/>
     <w:p/>

</xml_diff>

<commit_message>
Working version before addition of OAuth code for login
</commit_message>
<xml_diff>
--- a/in28minutes(instructions on using app and solving issues).docx
+++ b/in28minutes(instructions on using app and solving issues).docx
@@ -15117,8 +15117,13 @@
       </w:r>
     </w:p>
     <w:p>
-      <w:r>
-        <w:t>Docker container list --all (to view all, not only running containers)</w:t>
+      <w:bookmarkStart w:id="8" w:name="_Hlk133035721"/>
+      <w:r>
+        <w:t xml:space="preserve">Docker container list --all </w:t>
+      </w:r>
+      <w:bookmarkEnd w:id="8"/>
+      <w:r>
+        <w:t>(to view all, not only running containers)</w:t>
       </w:r>
     </w:p>
     <w:p>
@@ -15148,6 +15153,7 @@
       </w:r>
     </w:p>
     <w:p>
+      <w:bookmarkStart w:id="9" w:name="_Hlk133035859"/>
       <w:r>
         <w:t>docker run --detach --env MYSQL_ROOT_PASSWORD=</w:t>
       </w:r>
@@ -15203,6 +15209,7 @@
         <w:t xml:space="preserve"> --publish 3306:3306 mysql:5.7</w:t>
       </w:r>
     </w:p>
+    <w:bookmarkEnd w:id="9"/>
     <w:p/>
     <w:p>
       <w:r>
@@ -15229,7 +15236,7 @@
       <w:pPr>
         <w:pStyle w:val="Heading1"/>
       </w:pPr>
-      <w:bookmarkStart w:id="8" w:name="_Toc132758568"/>
+      <w:bookmarkStart w:id="10" w:name="_Toc132758568"/>
       <w:r>
         <w:t xml:space="preserve">Check </w:t>
       </w:r>
@@ -15249,7 +15256,7 @@
       <w:r>
         <w:t xml:space="preserve"> shell (search for program)</w:t>
       </w:r>
-      <w:bookmarkEnd w:id="8"/>
+      <w:bookmarkEnd w:id="10"/>
     </w:p>
     <w:p>
       <w:r>
@@ -15316,7 +15323,7 @@
       <w:pPr>
         <w:pStyle w:val="Heading1"/>
       </w:pPr>
-      <w:bookmarkStart w:id="9" w:name="_Toc132758569"/>
+      <w:bookmarkStart w:id="11" w:name="_Toc132758569"/>
       <w:r>
         <w:t xml:space="preserve">Creating AWS </w:t>
       </w:r>
@@ -15326,7 +15333,7 @@
       <w:r>
         <w:t xml:space="preserve"> environment</w:t>
       </w:r>
-      <w:bookmarkEnd w:id="9"/>
+      <w:bookmarkEnd w:id="11"/>
     </w:p>
     <w:p>
       <w:r>
@@ -15365,7 +15372,7 @@
       <w:pPr>
         <w:pStyle w:val="Heading1"/>
       </w:pPr>
-      <w:bookmarkStart w:id="10" w:name="_Toc132758570"/>
+      <w:bookmarkStart w:id="12" w:name="_Toc132758570"/>
       <w:r>
         <w:t>AWS deploying static front end</w:t>
       </w:r>
@@ -15382,7 +15389,7 @@
       <w:r>
         <w:t>frontend</w:t>
       </w:r>
-      <w:bookmarkEnd w:id="10"/>
+      <w:bookmarkEnd w:id="12"/>
       <w:proofErr w:type="gramEnd"/>
     </w:p>
     <w:p>
@@ -15395,11 +15402,11 @@
       <w:pPr>
         <w:pStyle w:val="Heading1"/>
       </w:pPr>
-      <w:bookmarkStart w:id="11" w:name="_Toc132758571"/>
+      <w:bookmarkStart w:id="13" w:name="_Toc132758571"/>
       <w:r>
         <w:t>If “Docker engine stopped” error or runtime error when launching Docker desktop program</w:t>
       </w:r>
-      <w:bookmarkEnd w:id="11"/>
+      <w:bookmarkEnd w:id="13"/>
     </w:p>
     <w:p>
       <w:r>
@@ -15425,11 +15432,11 @@
       <w:pPr>
         <w:pStyle w:val="Heading1"/>
       </w:pPr>
-      <w:bookmarkStart w:id="12" w:name="_Toc132758572"/>
+      <w:bookmarkStart w:id="14" w:name="_Toc132758572"/>
       <w:r>
         <w:t>How to create jar/war file</w:t>
       </w:r>
-      <w:bookmarkEnd w:id="12"/>
+      <w:bookmarkEnd w:id="14"/>
     </w:p>
     <w:p>
       <w:r>
@@ -15943,7 +15950,7 @@
       <w:pPr>
         <w:pStyle w:val="Heading1"/>
       </w:pPr>
-      <w:bookmarkStart w:id="13" w:name="_Toc132758573"/>
+      <w:bookmarkStart w:id="15" w:name="_Toc132758573"/>
       <w:r>
         <w:t xml:space="preserve">Stuck at update loop page when setting </w:t>
       </w:r>
@@ -15951,7 +15958,7 @@
       <w:r>
         <w:t>budgets</w:t>
       </w:r>
-      <w:bookmarkEnd w:id="13"/>
+      <w:bookmarkEnd w:id="15"/>
       <w:proofErr w:type="gramEnd"/>
     </w:p>
     <w:p>
@@ -16626,7 +16633,7 @@
       <w:pPr>
         <w:pStyle w:val="Heading1"/>
       </w:pPr>
-      <w:bookmarkStart w:id="14" w:name="_Toc132758574"/>
+      <w:bookmarkStart w:id="16" w:name="_Toc132758574"/>
       <w:r>
         <w:t xml:space="preserve">404 not </w:t>
       </w:r>
@@ -16634,7 +16641,7 @@
       <w:r>
         <w:t>found</w:t>
       </w:r>
-      <w:bookmarkEnd w:id="14"/>
+      <w:bookmarkEnd w:id="16"/>
       <w:proofErr w:type="gramEnd"/>
     </w:p>
     <w:p>
@@ -16656,11 +16663,11 @@
       <w:pPr>
         <w:pStyle w:val="Heading1"/>
       </w:pPr>
-      <w:bookmarkStart w:id="15" w:name="_Toc132758575"/>
+      <w:bookmarkStart w:id="17" w:name="_Toc132758575"/>
       <w:r>
         <w:t>Postman</w:t>
       </w:r>
-      <w:bookmarkEnd w:id="15"/>
+      <w:bookmarkEnd w:id="17"/>
     </w:p>
     <w:p/>
     <w:p>
@@ -17263,11 +17270,11 @@
       <w:pPr>
         <w:pStyle w:val="Heading1"/>
       </w:pPr>
-      <w:bookmarkStart w:id="16" w:name="_Toc132758576"/>
+      <w:bookmarkStart w:id="18" w:name="_Toc132758576"/>
       <w:r>
         <w:t>Stashing changes</w:t>
       </w:r>
-      <w:bookmarkEnd w:id="16"/>
+      <w:bookmarkEnd w:id="18"/>
     </w:p>
     <w:p>
       <w:hyperlink r:id="rId28" w:anchor="stashing-your-work" w:history="1">
@@ -17284,7 +17291,7 @@
       <w:pPr>
         <w:pStyle w:val="Heading1"/>
       </w:pPr>
-      <w:bookmarkStart w:id="17" w:name="_Toc132758577"/>
+      <w:bookmarkStart w:id="19" w:name="_Toc132758577"/>
       <w:r>
         <w:t xml:space="preserve">AWS CORS no “Access-Control-Allow-Origin” </w:t>
       </w:r>
@@ -17292,7 +17299,7 @@
       <w:r>
         <w:t>error</w:t>
       </w:r>
-      <w:bookmarkEnd w:id="17"/>
+      <w:bookmarkEnd w:id="19"/>
       <w:proofErr w:type="gramEnd"/>
     </w:p>
     <w:p>
@@ -18304,7 +18311,7 @@
       <w:pPr>
         <w:pStyle w:val="Heading1"/>
       </w:pPr>
-      <w:bookmarkStart w:id="18" w:name="_Toc132758578"/>
+      <w:bookmarkStart w:id="20" w:name="_Toc132758578"/>
       <w:r>
         <w:t xml:space="preserve">Error </w:t>
       </w:r>
@@ -18329,7 +18336,7 @@
       <w:r>
         <w:t>refreshing</w:t>
       </w:r>
-      <w:bookmarkEnd w:id="18"/>
+      <w:bookmarkEnd w:id="20"/>
       <w:proofErr w:type="gramEnd"/>
     </w:p>
     <w:p>
@@ -18346,7 +18353,7 @@
       <w:pPr>
         <w:pStyle w:val="Heading1"/>
       </w:pPr>
-      <w:bookmarkStart w:id="19" w:name="_Toc132758579"/>
+      <w:bookmarkStart w:id="21" w:name="_Toc132758579"/>
       <w:r>
         <w:t>(</w:t>
       </w:r>
@@ -18358,7 +18365,7 @@
       <w:r>
         <w:t>, EBS environment) how to prevent EC2 instance from being terminated once automatically stopped by alerts from budget.</w:t>
       </w:r>
-      <w:bookmarkEnd w:id="19"/>
+      <w:bookmarkEnd w:id="21"/>
       <w:r>
         <w:t xml:space="preserve"> </w:t>
       </w:r>
@@ -18586,11 +18593,11 @@
       <w:pPr>
         <w:pStyle w:val="Heading1"/>
       </w:pPr>
-      <w:bookmarkStart w:id="20" w:name="_Toc132758580"/>
+      <w:bookmarkStart w:id="22" w:name="_Toc132758580"/>
       <w:r>
         <w:t>Setting up app on ec2 instead of through Elastic beanstalk</w:t>
       </w:r>
-      <w:bookmarkEnd w:id="20"/>
+      <w:bookmarkEnd w:id="22"/>
     </w:p>
     <w:p>
       <w:r>
@@ -18625,7 +18632,7 @@
       <w:pPr>
         <w:pStyle w:val="Heading1"/>
       </w:pPr>
-      <w:bookmarkStart w:id="21" w:name="_Toc132758581"/>
+      <w:bookmarkStart w:id="23" w:name="_Toc132758581"/>
       <w:proofErr w:type="gramStart"/>
       <w:r>
         <w:t xml:space="preserve">UDEMY </w:t>
@@ -18637,7 +18644,7 @@
       <w:r>
         <w:t>MySQL, Docker, REST API, H2, CORS)</w:t>
       </w:r>
-      <w:bookmarkEnd w:id="21"/>
+      <w:bookmarkEnd w:id="23"/>
     </w:p>
     <w:p>
       <w:r>
@@ -18669,7 +18676,7 @@
       <w:pPr>
         <w:pStyle w:val="Heading1"/>
       </w:pPr>
-      <w:bookmarkStart w:id="22" w:name="_Toc132758582"/>
+      <w:bookmarkStart w:id="24" w:name="_Toc132758582"/>
       <w:r>
         <w:t xml:space="preserve">React scripts start is not a command node </w:t>
       </w:r>
@@ -18678,7 +18685,7 @@
       <w:r>
         <w:t>js</w:t>
       </w:r>
-      <w:bookmarkEnd w:id="22"/>
+      <w:bookmarkEnd w:id="24"/>
       <w:proofErr w:type="spellEnd"/>
       <w:proofErr w:type="gramEnd"/>
     </w:p>
@@ -18809,7 +18816,7 @@
         </w:rPr>
       </w:pPr>
       <w:hyperlink r:id="rId39" w:history="1">
-        <w:bookmarkStart w:id="23" w:name="_Toc132758583"/>
+        <w:bookmarkStart w:id="25" w:name="_Toc132758583"/>
         <w:r>
           <w:rPr>
             <w:rStyle w:val="Hyperlink"/>
@@ -18858,7 +18865,7 @@
         </w:rPr>
         <w:t>node_modules</w:t>
       </w:r>
-      <w:bookmarkEnd w:id="23"/>
+      <w:bookmarkEnd w:id="25"/>
       <w:proofErr w:type="spellEnd"/>
     </w:p>
     <w:p/>
@@ -18935,7 +18942,7 @@
         </w:rPr>
       </w:pPr>
       <w:hyperlink r:id="rId40" w:history="1">
-        <w:bookmarkStart w:id="24" w:name="_Toc132758584"/>
+        <w:bookmarkStart w:id="26" w:name="_Toc132758584"/>
         <w:r>
           <w:rPr>
             <w:rStyle w:val="Hyperlink"/>
@@ -18984,7 +18991,7 @@
         </w:rPr>
         <w:t>node_modules</w:t>
       </w:r>
-      <w:bookmarkEnd w:id="24"/>
+      <w:bookmarkEnd w:id="26"/>
       <w:proofErr w:type="spellEnd"/>
     </w:p>
     <w:p/>
@@ -19054,7 +19061,7 @@
       <w:pPr>
         <w:pStyle w:val="Heading1"/>
       </w:pPr>
-      <w:bookmarkStart w:id="25" w:name="_Toc132758585"/>
+      <w:bookmarkStart w:id="27" w:name="_Toc132758585"/>
       <w:proofErr w:type="spellStart"/>
       <w:r>
         <w:t>Mysql</w:t>
@@ -19063,7 +19070,7 @@
       <w:r>
         <w:t xml:space="preserve"> connection failed when building war (how to skip tests when building war in eclipse)</w:t>
       </w:r>
-      <w:bookmarkEnd w:id="25"/>
+      <w:bookmarkEnd w:id="27"/>
     </w:p>
     <w:p>
       <w:hyperlink r:id="rId41" w:history="1">
@@ -19080,11 +19087,11 @@
       <w:pPr>
         <w:pStyle w:val="Heading1"/>
       </w:pPr>
-      <w:bookmarkStart w:id="26" w:name="_Toc132758586"/>
+      <w:bookmarkStart w:id="28" w:name="_Toc132758586"/>
       <w:r>
         <w:t>Steps</w:t>
       </w:r>
-      <w:bookmarkEnd w:id="26"/>
+      <w:bookmarkEnd w:id="28"/>
     </w:p>
     <w:p>
       <w:r>
@@ -19350,6 +19357,157 @@
       </w:r>
     </w:p>
     <w:p>
+      <w:pPr>
+        <w:rPr>
+          <w:color w:val="FF0000"/>
+        </w:rPr>
+      </w:pPr>
+    </w:p>
+    <w:p>
+      <w:pPr>
+        <w:rPr>
+          <w:color w:val="FF0000"/>
+          <w:highlight w:val="yellow"/>
+        </w:rPr>
+      </w:pPr>
+      <w:r>
+        <w:rPr>
+          <w:color w:val="FF0000"/>
+          <w:highlight w:val="yellow"/>
+        </w:rPr>
+        <w:t>For now (</w:t>
+      </w:r>
+      <w:r>
+        <w:rPr>
+          <w:color w:val="FF0000"/>
+          <w:highlight w:val="yellow"/>
+        </w:rPr>
+        <w:t>12/5/2023</w:t>
+      </w:r>
+      <w:r>
+        <w:rPr>
+          <w:color w:val="FF0000"/>
+          <w:highlight w:val="yellow"/>
+        </w:rPr>
+        <w:t xml:space="preserve">) </w:t>
+      </w:r>
+    </w:p>
+    <w:p>
+      <w:pPr>
+        <w:rPr>
+          <w:color w:val="FF0000"/>
+          <w:highlight w:val="yellow"/>
+        </w:rPr>
+      </w:pPr>
+      <w:r>
+        <w:rPr>
+          <w:color w:val="FF0000"/>
+          <w:highlight w:val="yellow"/>
+        </w:rPr>
+        <w:t xml:space="preserve"> front end run </w:t>
+      </w:r>
+      <w:proofErr w:type="spellStart"/>
+      <w:r>
+        <w:rPr>
+          <w:color w:val="FF0000"/>
+          <w:highlight w:val="yellow"/>
+        </w:rPr>
+        <w:t>npm</w:t>
+      </w:r>
+      <w:proofErr w:type="spellEnd"/>
+      <w:r>
+        <w:rPr>
+          <w:color w:val="FF0000"/>
+          <w:highlight w:val="yellow"/>
+        </w:rPr>
+        <w:t xml:space="preserve"> </w:t>
+      </w:r>
+      <w:proofErr w:type="gramStart"/>
+      <w:r>
+        <w:rPr>
+          <w:color w:val="FF0000"/>
+          <w:highlight w:val="yellow"/>
+        </w:rPr>
+        <w:t>start</w:t>
+      </w:r>
+      <w:proofErr w:type="gramEnd"/>
+      <w:r>
+        <w:rPr>
+          <w:color w:val="FF0000"/>
+          <w:highlight w:val="yellow"/>
+        </w:rPr>
+        <w:t xml:space="preserve"> </w:t>
+      </w:r>
+    </w:p>
+    <w:p>
+      <w:pPr>
+        <w:rPr>
+          <w:color w:val="FF0000"/>
+        </w:rPr>
+      </w:pPr>
+      <w:r>
+        <w:rPr>
+          <w:color w:val="FF0000"/>
+          <w:highlight w:val="yellow"/>
+        </w:rPr>
+        <w:t xml:space="preserve">at </w:t>
+      </w:r>
+      <w:r>
+        <w:rPr>
+          <w:color w:val="FF0000"/>
+        </w:rPr>
+        <w:t>C:\Users\WJ\Desktop\Work 2023-05-12\Project\</w:t>
+      </w:r>
+      <w:proofErr w:type="spellStart"/>
+      <w:r>
+        <w:rPr>
+          <w:color w:val="FF0000"/>
+        </w:rPr>
+        <w:t>mooc</w:t>
+      </w:r>
+      <w:proofErr w:type="spellEnd"/>
+      <w:r>
+        <w:rPr>
+          <w:color w:val="FF0000"/>
+        </w:rPr>
+        <w:t>-app</w:t>
+      </w:r>
+      <w:r>
+        <w:rPr>
+          <w:color w:val="FF0000"/>
+        </w:rPr>
+        <w:t xml:space="preserve"> </w:t>
+      </w:r>
+    </w:p>
+    <w:p>
+      <w:pPr>
+        <w:rPr>
+          <w:color w:val="FF0000"/>
+        </w:rPr>
+      </w:pPr>
+      <w:r>
+        <w:rPr>
+          <w:color w:val="FF0000"/>
+          <w:highlight w:val="yellow"/>
+        </w:rPr>
+        <w:t xml:space="preserve">and backend run eclipse at </w:t>
+      </w:r>
+    </w:p>
+    <w:p>
+      <w:pPr>
+        <w:rPr>
+          <w:color w:val="FF0000"/>
+        </w:rPr>
+      </w:pPr>
+      <w:r>
+        <w:rPr>
+          <w:color w:val="FF0000"/>
+        </w:rPr>
+        <w:t>C:\Users\WJ\Desktop\Work 2023-05-12\Project\05-spring-boot-react-full-stack-h2-for-MAS\restful-web-services-for-MAS</w:t>
+      </w:r>
+    </w:p>
+    <w:p/>
+    <w:p>
       <w:r>
         <w:t xml:space="preserve">Add </w:t>
       </w:r>
@@ -20327,6 +20485,7 @@
     </w:p>
     <w:p>
       <w:r>
+        <w:lastRenderedPageBreak/>
         <w:t xml:space="preserve">Delete all JWT </w:t>
       </w:r>
       <w:proofErr w:type="gramStart"/>
@@ -20565,7 +20724,6 @@
           <w:sz w:val="20"/>
           <w:szCs w:val="20"/>
         </w:rPr>
-        <w:lastRenderedPageBreak/>
         <w:t>delete</w:t>
       </w:r>
       <w:r>
@@ -23254,7 +23412,6 @@
           <w:sz w:val="20"/>
           <w:szCs w:val="20"/>
         </w:rPr>
-        <w:lastRenderedPageBreak/>
         <w:t>insert</w:t>
       </w:r>
       <w:r>
@@ -23489,7 +23646,7 @@
       <w:pPr>
         <w:pStyle w:val="Heading1"/>
       </w:pPr>
-      <w:bookmarkStart w:id="27" w:name="_Toc132758587"/>
+      <w:bookmarkStart w:id="29" w:name="_Toc132758587"/>
       <w:proofErr w:type="gramStart"/>
       <w:r>
         <w:t>.</w:t>
@@ -23511,7 +23668,7 @@
       <w:r>
         <w:t xml:space="preserve"> folder</w:t>
       </w:r>
-      <w:bookmarkEnd w:id="27"/>
+      <w:bookmarkEnd w:id="29"/>
     </w:p>
     <w:p>
       <w:r>
@@ -23522,7 +23679,7 @@
       <w:pPr>
         <w:pStyle w:val="Heading1"/>
       </w:pPr>
-      <w:bookmarkStart w:id="28" w:name="_Toc132758588"/>
+      <w:bookmarkStart w:id="30" w:name="_Toc132758588"/>
       <w:r>
         <w:t xml:space="preserve">React not updating </w:t>
       </w:r>
@@ -23530,7 +23687,7 @@
       <w:r>
         <w:t>state</w:t>
       </w:r>
-      <w:bookmarkEnd w:id="28"/>
+      <w:bookmarkEnd w:id="30"/>
       <w:proofErr w:type="gramEnd"/>
     </w:p>
     <w:p>
@@ -23886,6 +24043,7 @@
     </w:p>
     <w:p>
       <w:r>
+        <w:lastRenderedPageBreak/>
         <w:t xml:space="preserve">see </w:t>
       </w:r>
       <w:r>
@@ -23909,7 +24067,6 @@
         <w:pStyle w:val="Heading1"/>
       </w:pPr>
       <w:r>
-        <w:lastRenderedPageBreak/>
         <w:t>Inserting datetime value manually into MySQL database</w:t>
       </w:r>
     </w:p>
@@ -23937,6 +24094,42 @@
       <w:pPr>
         <w:pStyle w:val="Heading1"/>
       </w:pPr>
+      <w:r>
+        <w:t xml:space="preserve">Create cumulative sum graph using d3 </w:t>
+      </w:r>
+      <w:proofErr w:type="gramStart"/>
+      <w:r>
+        <w:t>methods</w:t>
+      </w:r>
+      <w:proofErr w:type="gramEnd"/>
+    </w:p>
+    <w:p>
+      <w:hyperlink r:id="rId45" w:history="1">
+        <w:r>
+          <w:rPr>
+            <w:rStyle w:val="Hyperlink"/>
+          </w:rPr>
+          <w:t>https://stackoverflow.com/questions/69555979/how-to-cumulate-d3-rollup-data-by-year</w:t>
+        </w:r>
+      </w:hyperlink>
+    </w:p>
+    <w:p>
+      <w:pPr>
+        <w:rPr>
+          <w:lang w:val="en-MY"/>
+        </w:rPr>
+      </w:pPr>
+      <w:hyperlink r:id="rId46" w:history="1">
+        <w:r>
+          <w:rPr>
+            <w:rStyle w:val="Hyperlink"/>
+          </w:rPr>
+          <w:t>https://observablehq.com/@d3/d3-cumsum</w:t>
+        </w:r>
+      </w:hyperlink>
+      <w:r>
+        <w:tab/>
+      </w:r>
     </w:p>
     <w:p/>
     <w:p/>
@@ -23955,6 +24148,7 @@
         <w:pStyle w:val="Title"/>
       </w:pPr>
       <w:r>
+        <w:lastRenderedPageBreak/>
         <w:t xml:space="preserve">CS 8803 MAS: First Programming </w:t>
       </w:r>
       <w:proofErr w:type="gramStart"/>
@@ -23985,7 +24179,7 @@
       <w:pPr>
         <w:pStyle w:val="Heading1"/>
       </w:pPr>
-      <w:bookmarkStart w:id="29" w:name="_Toc132758589"/>
+      <w:bookmarkStart w:id="31" w:name="_Toc132758589"/>
       <w:r>
         <w:t xml:space="preserve">A brief description of what you ended up building - describe the different things it </w:t>
       </w:r>
@@ -23993,7 +24187,7 @@
       <w:r>
         <w:t>does</w:t>
       </w:r>
-      <w:bookmarkEnd w:id="29"/>
+      <w:bookmarkEnd w:id="31"/>
       <w:proofErr w:type="gramEnd"/>
     </w:p>
     <w:p>
@@ -24014,11 +24208,7 @@
       </w:r>
       <w:proofErr w:type="gramEnd"/>
       <w:r>
-        <w:t xml:space="preserve"> that displays comments by instructors. My final </w:t>
-      </w:r>
-      <w:r>
-        <w:lastRenderedPageBreak/>
-        <w:t xml:space="preserve">goal is to build a </w:t>
+        <w:t xml:space="preserve"> that displays comments by instructors. My final goal is to build a </w:t>
       </w:r>
       <w:proofErr w:type="spellStart"/>
       <w:r>
@@ -24041,11 +24231,11 @@
       <w:pPr>
         <w:pStyle w:val="Heading1"/>
       </w:pPr>
-      <w:bookmarkStart w:id="30" w:name="_Toc132758590"/>
+      <w:bookmarkStart w:id="32" w:name="_Toc132758590"/>
       <w:r>
         <w:t>A list of your references</w:t>
       </w:r>
-      <w:bookmarkEnd w:id="30"/>
+      <w:bookmarkEnd w:id="32"/>
     </w:p>
     <w:p>
       <w:r>
@@ -24114,27 +24304,27 @@
       <w:pPr>
         <w:pStyle w:val="Heading2"/>
       </w:pPr>
-      <w:bookmarkStart w:id="31" w:name="_Toc132758591"/>
+      <w:bookmarkStart w:id="33" w:name="_Toc132758591"/>
       <w:r>
         <w:t>Development environment</w:t>
       </w:r>
-      <w:bookmarkEnd w:id="31"/>
+      <w:bookmarkEnd w:id="33"/>
     </w:p>
     <w:p>
       <w:pPr>
         <w:pStyle w:val="Heading3"/>
       </w:pPr>
-      <w:bookmarkStart w:id="32" w:name="_Toc132758592"/>
+      <w:bookmarkStart w:id="34" w:name="_Toc132758592"/>
       <w:r>
         <w:t>Java JDK 8</w:t>
       </w:r>
-      <w:bookmarkEnd w:id="32"/>
+      <w:bookmarkEnd w:id="34"/>
     </w:p>
     <w:p>
       <w:r>
         <w:t xml:space="preserve">Tutorial link: </w:t>
       </w:r>
-      <w:hyperlink r:id="rId45" w:history="1">
+      <w:hyperlink r:id="rId47" w:history="1">
         <w:r>
           <w:rPr>
             <w:rStyle w:val="Hyperlink"/>
@@ -24172,7 +24362,7 @@
                     <pic:cNvPicPr/>
                   </pic:nvPicPr>
                   <pic:blipFill>
-                    <a:blip r:embed="rId46"/>
+                    <a:blip r:embed="rId48"/>
                     <a:stretch>
                       <a:fillRect/>
                     </a:stretch>
@@ -24195,7 +24385,7 @@
       <w:r>
         <w:t xml:space="preserve">Web page containing link to download Java SE 8 Update 45 (search for “8u45” on the page): </w:t>
       </w:r>
-      <w:hyperlink r:id="rId47" w:history="1">
+      <w:hyperlink r:id="rId49" w:history="1">
         <w:r>
           <w:rPr>
             <w:rStyle w:val="Hyperlink"/>
@@ -24228,11 +24418,12 @@
       <w:pPr>
         <w:pStyle w:val="Heading3"/>
       </w:pPr>
-      <w:bookmarkStart w:id="33" w:name="_Toc132758593"/>
-      <w:r>
+      <w:bookmarkStart w:id="35" w:name="_Toc132758593"/>
+      <w:r>
+        <w:lastRenderedPageBreak/>
         <w:t>Eclipse IDE</w:t>
       </w:r>
-      <w:bookmarkEnd w:id="33"/>
+      <w:bookmarkEnd w:id="35"/>
       <w:r>
         <w:t xml:space="preserve"> </w:t>
       </w:r>
@@ -24251,7 +24442,6 @@
           <w:rStyle w:val="Hyperlink"/>
           <w:noProof/>
         </w:rPr>
-        <w:lastRenderedPageBreak/>
         <w:drawing>
           <wp:anchor distT="0" distB="0" distL="114300" distR="114300" simplePos="0" relativeHeight="251673600" behindDoc="0" locked="0" layoutInCell="1" allowOverlap="1" wp14:anchorId="7B4954EB" wp14:editId="2D84B127">
             <wp:simplePos x="0" y="0"/>
@@ -24278,7 +24468,7 @@
                     </pic:cNvPicPr>
                   </pic:nvPicPr>
                   <pic:blipFill>
-                    <a:blip r:embed="rId48">
+                    <a:blip r:embed="rId50">
                       <a:extLst>
                         <a:ext uri="{28A0092B-C50C-407E-A947-70E740481C1C}">
                           <a14:useLocalDpi xmlns:a14="http://schemas.microsoft.com/office/drawing/2010/main" val="0"/>
@@ -24318,7 +24508,7 @@
       <w:r>
         <w:t xml:space="preserve">Web page containing link to download Eclipse IDE for Enterprise Java and Web Developers (also known as Eclipse IDE for Java EE Developers in the tutorial video): </w:t>
       </w:r>
-      <w:hyperlink r:id="rId49" w:anchor="ogy/epp/downloads/release/2022-06/R/eclipse-jee-2022-06-R-win32-x86_64.zip" w:history="1">
+      <w:hyperlink r:id="rId51" w:anchor="ogy/epp/downloads/release/2022-06/R/eclipse-jee-2022-06-R-win32-x86_64.zip" w:history="1">
         <w:r>
           <w:rPr>
             <w:rStyle w:val="Hyperlink"/>
@@ -24345,17 +24535,17 @@
       <w:pPr>
         <w:pStyle w:val="Heading3"/>
       </w:pPr>
-      <w:bookmarkStart w:id="34" w:name="_Toc132758594"/>
+      <w:bookmarkStart w:id="36" w:name="_Toc132758594"/>
       <w:r>
         <w:t>Embedded Maven</w:t>
       </w:r>
-      <w:bookmarkEnd w:id="34"/>
+      <w:bookmarkEnd w:id="36"/>
     </w:p>
     <w:p>
       <w:r>
         <w:t xml:space="preserve">Tutorial link: </w:t>
       </w:r>
-      <w:hyperlink r:id="rId50" w:history="1">
+      <w:hyperlink r:id="rId52" w:history="1">
         <w:r>
           <w:rPr>
             <w:rStyle w:val="Hyperlink"/>
@@ -24395,7 +24585,7 @@
                     </pic:cNvPicPr>
                   </pic:nvPicPr>
                   <pic:blipFill>
-                    <a:blip r:embed="rId51">
+                    <a:blip r:embed="rId53">
                       <a:extLst>
                         <a:ext uri="{28A0092B-C50C-407E-A947-70E740481C1C}">
                           <a14:useLocalDpi xmlns:a14="http://schemas.microsoft.com/office/drawing/2010/main" val="0"/>
@@ -24455,9 +24645,8 @@
       <w:pPr>
         <w:pStyle w:val="Heading3"/>
       </w:pPr>
-      <w:bookmarkStart w:id="35" w:name="_Toc132758595"/>
-      <w:r>
-        <w:lastRenderedPageBreak/>
+      <w:bookmarkStart w:id="37" w:name="_Toc132758595"/>
+      <w:r>
         <w:t xml:space="preserve">Visual Studio code, Node </w:t>
       </w:r>
       <w:proofErr w:type="gramStart"/>
@@ -24468,7 +24657,7 @@
       <w:r>
         <w:t xml:space="preserve"> and Node Package Manager (NPM)</w:t>
       </w:r>
-      <w:bookmarkEnd w:id="35"/>
+      <w:bookmarkEnd w:id="37"/>
     </w:p>
     <w:p>
       <w:r>
@@ -24501,7 +24690,7 @@
                     </pic:cNvPicPr>
                   </pic:nvPicPr>
                   <pic:blipFill>
-                    <a:blip r:embed="rId52">
+                    <a:blip r:embed="rId54">
                       <a:extLst>
                         <a:ext uri="{28A0092B-C50C-407E-A947-70E740481C1C}">
                           <a14:useLocalDpi xmlns:a14="http://schemas.microsoft.com/office/drawing/2010/main" val="0"/>
@@ -24543,7 +24732,7 @@
       <w:r>
         <w:t xml:space="preserve">Tutorial link: </w:t>
       </w:r>
-      <w:hyperlink r:id="rId53" w:history="1">
+      <w:hyperlink r:id="rId55" w:history="1">
         <w:r>
           <w:rPr>
             <w:rStyle w:val="Hyperlink"/>
@@ -24601,7 +24790,7 @@
                     <pic:cNvPicPr/>
                   </pic:nvPicPr>
                   <pic:blipFill>
-                    <a:blip r:embed="rId54"/>
+                    <a:blip r:embed="rId56"/>
                     <a:stretch>
                       <a:fillRect/>
                     </a:stretch>
@@ -24651,11 +24840,11 @@
       <w:pPr>
         <w:pStyle w:val="Heading3"/>
       </w:pPr>
-      <w:bookmarkStart w:id="36" w:name="_Toc132758596"/>
+      <w:bookmarkStart w:id="38" w:name="_Toc132758596"/>
       <w:r>
         <w:t>Other problems</w:t>
       </w:r>
-      <w:bookmarkEnd w:id="36"/>
+      <w:bookmarkEnd w:id="38"/>
       <w:r>
         <w:t xml:space="preserve"> </w:t>
       </w:r>
@@ -24669,11 +24858,12 @@
       <w:pPr>
         <w:pStyle w:val="Heading2"/>
       </w:pPr>
-      <w:bookmarkStart w:id="37" w:name="_Toc132758597"/>
-      <w:r>
+      <w:bookmarkStart w:id="39" w:name="_Toc132758597"/>
+      <w:r>
+        <w:lastRenderedPageBreak/>
         <w:t>Code</w:t>
       </w:r>
-      <w:bookmarkEnd w:id="37"/>
+      <w:bookmarkEnd w:id="39"/>
     </w:p>
     <w:p>
       <w:r>
@@ -24685,7 +24875,7 @@
       <w:r>
         <w:t xml:space="preserve">” by in28minutes on Udemy): </w:t>
       </w:r>
-      <w:hyperlink r:id="rId55" w:anchor="content" w:history="1">
+      <w:hyperlink r:id="rId57" w:anchor="content" w:history="1">
         <w:r>
           <w:rPr>
             <w:rStyle w:val="Hyperlink"/>
@@ -24702,7 +24892,6 @@
         <w:rPr>
           <w:noProof/>
         </w:rPr>
-        <w:lastRenderedPageBreak/>
         <w:drawing>
           <wp:anchor distT="0" distB="0" distL="114300" distR="114300" simplePos="0" relativeHeight="251677696" behindDoc="0" locked="0" layoutInCell="1" allowOverlap="1" wp14:anchorId="2C95A81A" wp14:editId="045EC7BD">
             <wp:simplePos x="0" y="0"/>
@@ -24727,7 +24916,7 @@
                     <pic:cNvPicPr/>
                   </pic:nvPicPr>
                   <pic:blipFill>
-                    <a:blip r:embed="rId56"/>
+                    <a:blip r:embed="rId58"/>
                     <a:stretch>
                       <a:fillRect/>
                     </a:stretch>
@@ -24756,7 +24945,7 @@
       <w:r>
         <w:t xml:space="preserve">This is the GitHub repository provided for reference by the instructor: </w:t>
       </w:r>
-      <w:hyperlink r:id="rId57" w:history="1">
+      <w:hyperlink r:id="rId59" w:history="1">
         <w:r>
           <w:rPr>
             <w:rStyle w:val="Hyperlink"/>
@@ -24823,7 +25012,7 @@
                     <pic:cNvPicPr/>
                   </pic:nvPicPr>
                   <pic:blipFill>
-                    <a:blip r:embed="rId58"/>
+                    <a:blip r:embed="rId60"/>
                     <a:stretch>
                       <a:fillRect/>
                     </a:stretch>
@@ -24888,11 +25077,11 @@
       <w:pPr>
         <w:pStyle w:val="Heading2"/>
       </w:pPr>
-      <w:bookmarkStart w:id="38" w:name="_Toc132758598"/>
+      <w:bookmarkStart w:id="40" w:name="_Toc132758598"/>
       <w:r>
         <w:t>Build &amp; Deploy</w:t>
       </w:r>
-      <w:bookmarkEnd w:id="38"/>
+      <w:bookmarkEnd w:id="40"/>
     </w:p>
     <w:p>
       <w:r>
@@ -24964,6 +25153,7 @@
     </w:p>
     <w:p>
       <w:r>
+        <w:lastRenderedPageBreak/>
         <w:t xml:space="preserve">Learn about React Router framework that redirects user to page depending on state. </w:t>
       </w:r>
       <w:proofErr w:type="spellStart"/>
@@ -25016,7 +25206,6 @@
     </w:p>
     <w:p>
       <w:r>
-        <w:lastRenderedPageBreak/>
         <w:t xml:space="preserve">Learned about </w:t>
       </w:r>
       <w:proofErr w:type="spellStart"/>
@@ -25057,32 +25246,32 @@
       <w:pPr>
         <w:pStyle w:val="Heading2"/>
       </w:pPr>
-      <w:bookmarkStart w:id="39" w:name="_Toc132758599"/>
+      <w:bookmarkStart w:id="41" w:name="_Toc132758599"/>
       <w:r>
         <w:t>Test</w:t>
       </w:r>
-      <w:bookmarkEnd w:id="39"/>
+      <w:bookmarkEnd w:id="41"/>
     </w:p>
     <w:p>
       <w:pPr>
         <w:pStyle w:val="Heading1"/>
       </w:pPr>
-      <w:bookmarkStart w:id="40" w:name="_Toc132758600"/>
+      <w:bookmarkStart w:id="42" w:name="_Toc132758600"/>
       <w:r>
         <w:t>URLs and instructions</w:t>
       </w:r>
-      <w:bookmarkEnd w:id="40"/>
+      <w:bookmarkEnd w:id="42"/>
     </w:p>
     <w:p/>
     <w:p>
       <w:pPr>
         <w:pStyle w:val="Heading1"/>
       </w:pPr>
-      <w:bookmarkStart w:id="41" w:name="_Toc132758601"/>
+      <w:bookmarkStart w:id="43" w:name="_Toc132758601"/>
       <w:r>
         <w:t>Revision control history</w:t>
       </w:r>
-      <w:bookmarkEnd w:id="41"/>
+      <w:bookmarkEnd w:id="43"/>
     </w:p>
     <w:p>
       <w:r>
@@ -25122,7 +25311,7 @@
       <w:pPr>
         <w:pStyle w:val="Heading1"/>
       </w:pPr>
-      <w:bookmarkStart w:id="42" w:name="_Toc132758602"/>
+      <w:bookmarkStart w:id="44" w:name="_Toc132758602"/>
       <w:r>
         <w:t xml:space="preserve">Get data type of </w:t>
       </w:r>
@@ -25130,7 +25319,7 @@
       <w:r>
         <w:t>column</w:t>
       </w:r>
-      <w:bookmarkEnd w:id="42"/>
+      <w:bookmarkEnd w:id="44"/>
       <w:proofErr w:type="gramEnd"/>
       <w:r>
         <w:t xml:space="preserve"> </w:t>
@@ -25154,11 +25343,10 @@
           <w:bdr w:val="none" w:sz="0" w:space="0" w:color="auto" w:frame="1"/>
           <w:lang w:eastAsia="zh-CN"/>
         </w:rPr>
-        <w:t xml:space="preserve">SELECT DATA_TYPE, COLUMN_NAME FROM INFORMATION_SCHEMA.COLUMNS </w:t>
-      </w:r>
-    </w:p>
-    <w:p>
-      <w:pPr>
+        <w:t>SELECT DATA_TYPE, COLUMN_NAME FROM INFORMATION_</w:t>
+      </w:r>
+      <w:proofErr w:type="gramStart"/>
+      <w:r>
         <w:rPr>
           <w:rFonts w:ascii="inherit" w:eastAsia="Times New Roman" w:hAnsi="inherit" w:cs="Courier New"/>
           <w:sz w:val="20"/>
@@ -25166,7 +25354,9 @@
           <w:bdr w:val="none" w:sz="0" w:space="0" w:color="auto" w:frame="1"/>
           <w:lang w:eastAsia="zh-CN"/>
         </w:rPr>
-      </w:pPr>
+        <w:t>SCHEMA.COLUMNS  WHERE</w:t>
+      </w:r>
+      <w:proofErr w:type="gramEnd"/>
       <w:r>
         <w:rPr>
           <w:rFonts w:ascii="inherit" w:eastAsia="Times New Roman" w:hAnsi="inherit" w:cs="Courier New"/>
@@ -25175,7 +25365,7 @@
           <w:bdr w:val="none" w:sz="0" w:space="0" w:color="auto" w:frame="1"/>
           <w:lang w:eastAsia="zh-CN"/>
         </w:rPr>
-        <w:t xml:space="preserve">  WHERE </w:t>
+        <w:t xml:space="preserve"> </w:t>
       </w:r>
       <w:proofErr w:type="spellStart"/>
       <w:r>
@@ -25197,10 +25387,11 @@
           <w:bdr w:val="none" w:sz="0" w:space="0" w:color="auto" w:frame="1"/>
           <w:lang w:eastAsia="zh-CN"/>
         </w:rPr>
-        <w:t xml:space="preserve"> = '</w:t>
-      </w:r>
-      <w:proofErr w:type="spellStart"/>
-      <w:r>
+        <w:t xml:space="preserve"> = 'feedback';</w:t>
+      </w:r>
+    </w:p>
+    <w:p>
+      <w:pPr>
         <w:rPr>
           <w:rFonts w:ascii="inherit" w:eastAsia="Times New Roman" w:hAnsi="inherit" w:cs="Courier New"/>
           <w:sz w:val="20"/>
@@ -25208,47 +25399,13 @@
           <w:bdr w:val="none" w:sz="0" w:space="0" w:color="auto" w:frame="1"/>
           <w:lang w:eastAsia="zh-CN"/>
         </w:rPr>
-        <w:t>application_user</w:t>
-      </w:r>
-      <w:proofErr w:type="spellEnd"/>
-      <w:r>
-        <w:rPr>
-          <w:rFonts w:ascii="inherit" w:eastAsia="Times New Roman" w:hAnsi="inherit" w:cs="Courier New"/>
-          <w:sz w:val="20"/>
-          <w:szCs w:val="20"/>
-          <w:bdr w:val="none" w:sz="0" w:space="0" w:color="auto" w:frame="1"/>
-          <w:lang w:eastAsia="zh-CN"/>
-        </w:rPr>
-        <w:t>'</w:t>
-      </w:r>
-    </w:p>
-    <w:p>
-      <w:pPr>
-        <w:rPr>
-          <w:rFonts w:ascii="inherit" w:eastAsia="Times New Roman" w:hAnsi="inherit" w:cs="Courier New"/>
-          <w:sz w:val="20"/>
-          <w:szCs w:val="20"/>
-          <w:bdr w:val="none" w:sz="0" w:space="0" w:color="auto" w:frame="1"/>
-          <w:lang w:eastAsia="zh-CN"/>
-        </w:rPr>
-      </w:pPr>
-    </w:p>
-    <w:p>
-      <w:pPr>
-        <w:rPr>
-          <w:rFonts w:ascii="inherit" w:eastAsia="Times New Roman" w:hAnsi="inherit" w:cs="Courier New"/>
-          <w:sz w:val="20"/>
-          <w:szCs w:val="20"/>
-          <w:bdr w:val="none" w:sz="0" w:space="0" w:color="auto" w:frame="1"/>
-          <w:lang w:eastAsia="zh-CN"/>
-        </w:rPr>
       </w:pPr>
     </w:p>
     <w:p>
       <w:pPr>
         <w:pStyle w:val="Heading1"/>
       </w:pPr>
-      <w:bookmarkStart w:id="43" w:name="_Toc132758603"/>
+      <w:bookmarkStart w:id="45" w:name="_Toc132758603"/>
       <w:proofErr w:type="spellStart"/>
       <w:r>
         <w:t>A</w:t>
@@ -25276,7 +25433,7 @@
       <w:r>
         <w:t xml:space="preserve"> and the resource is in more-private address space `local`.</w:t>
       </w:r>
-      <w:bookmarkEnd w:id="43"/>
+      <w:bookmarkEnd w:id="45"/>
     </w:p>
     <w:p>
       <w:pPr>
@@ -25325,7 +25482,7 @@
           <w:rStyle w:val="Hyperlink"/>
         </w:rPr>
       </w:pPr>
-      <w:bookmarkStart w:id="44" w:name="_Toc132758604"/>
+      <w:bookmarkStart w:id="46" w:name="_Toc132758604"/>
       <w:r>
         <w:rPr>
           <w:rStyle w:val="Hyperlink"/>
@@ -25339,7 +25496,7 @@
         </w:rPr>
         <w:t>time</w:t>
       </w:r>
-      <w:bookmarkEnd w:id="44"/>
+      <w:bookmarkEnd w:id="46"/>
       <w:proofErr w:type="gramEnd"/>
     </w:p>
     <w:p>
@@ -25360,6 +25517,7 @@
     <w:p>
       <w:proofErr w:type="spellStart"/>
       <w:r>
+        <w:lastRenderedPageBreak/>
         <w:t>nohup</w:t>
       </w:r>
       <w:proofErr w:type="spellEnd"/>
@@ -25370,7 +25528,6 @@
     <w:p/>
     <w:p>
       <w:r>
-        <w:lastRenderedPageBreak/>
         <w:t>(</w:t>
       </w:r>
       <w:proofErr w:type="gramStart"/>
@@ -28714,12 +28871,13 @@
       <w:pPr>
         <w:pStyle w:val="Heading1"/>
       </w:pPr>
-      <w:bookmarkStart w:id="45" w:name="_Toc132758605"/>
-      <w:bookmarkStart w:id="46" w:name="_Hlk132758606"/>
-      <w:r>
+      <w:bookmarkStart w:id="47" w:name="_Toc132758605"/>
+      <w:bookmarkStart w:id="48" w:name="_Hlk132758606"/>
+      <w:r>
+        <w:lastRenderedPageBreak/>
         <w:t>Local references/Notes</w:t>
       </w:r>
-      <w:bookmarkEnd w:id="45"/>
+      <w:bookmarkEnd w:id="47"/>
     </w:p>
     <w:p>
       <w:pPr>
@@ -28758,7 +28916,6 @@
         </w:numPr>
       </w:pPr>
       <w:r>
-        <w:lastRenderedPageBreak/>
         <w:t xml:space="preserve">CI/CD CICD Jenkins Git Ansible </w:t>
       </w:r>
       <w:proofErr w:type="gramStart"/>
@@ -28773,7 +28930,7 @@
         <w:t>C:\moocs\DevOps Project - CICD with Git Jenkins Ansible Kubernetes</w:t>
       </w:r>
     </w:p>
-    <w:bookmarkEnd w:id="46"/>
+    <w:bookmarkEnd w:id="48"/>
     <w:p/>
     <w:p/>
     <w:p/>

</xml_diff>

<commit_message>
Added files to create Docker image (see https://onedrive.live.com/view.aspx?resid=B5C7479FF28A6A32%21406&id=documents&wd=target%28Project%20related%20notes.one%7C2D90FC29-71EE-4D14-9003-4633C7E46871%2FDevOps%20Project%20-%20CICD%20with%20Git%20Jenkins%20Ansible%20Kubernetes%7C4E4EE4BE-BADF-416A-9F0C-6229DE3136D5%2F%29 onenote:https://d.docs.live.net/b5c7479ff28a6a32/Documents/Work%20related/Project%20related%20notes.one#DevOps%20Project%20-%20CICD%20with%20Git%20Jenkins%20Ansible%20Kubernetes&section-id={2D90FC29-71EE-4D14-9003-4633C7E46871}&page-id={4E4EE4BE-BADF-416A-9F0C-6229DE3136D5}&object-id={628D9348-F9B3-0FB5-3EED-F96B072A63CA}&11
</commit_message>
<xml_diff>
--- a/in28minutes(instructions on using app and solving issues).docx
+++ b/in28minutes(instructions on using app and solving issues).docx
@@ -1,6 +1,6 @@
 
 <file path=word/document.xml><?xml version="1.0" encoding="utf-8"?>
-<w:document xmlns:wpc="http://schemas.microsoft.com/office/word/2010/wordprocessingCanvas" xmlns:cx="http://schemas.microsoft.com/office/drawing/2014/chartex" xmlns:cx1="http://schemas.microsoft.com/office/drawing/2015/9/8/chartex" xmlns:cx2="http://schemas.microsoft.com/office/drawing/2015/10/21/chartex" xmlns:cx3="http://schemas.microsoft.com/office/drawing/2016/5/9/chartex" xmlns:cx4="http://schemas.microsoft.com/office/drawing/2016/5/10/chartex" xmlns:cx5="http://schemas.microsoft.com/office/drawing/2016/5/11/chartex" xmlns:cx6="http://schemas.microsoft.com/office/drawing/2016/5/12/chartex" xmlns:cx7="http://schemas.microsoft.com/office/drawing/2016/5/13/chartex" xmlns:cx8="http://schemas.microsoft.com/office/drawing/2016/5/14/chartex" xmlns:mc="http://schemas.openxmlformats.org/markup-compatibility/2006" xmlns:aink="http://schemas.microsoft.com/office/drawing/2016/ink" xmlns:am3d="http://schemas.microsoft.com/office/drawing/2017/model3d" xmlns:o="urn:schemas-microsoft-com:office:office" xmlns:oel="http://schemas.microsoft.com/office/2019/extlst" xmlns:r="http://schemas.openxmlformats.org/officeDocument/2006/relationships" xmlns:m="http://schemas.openxmlformats.org/officeDocument/2006/math" xmlns:v="urn:schemas-microsoft-com:vml" xmlns:wp14="http://schemas.microsoft.com/office/word/2010/wordprocessingDrawing" xmlns:wp="http://schemas.openxmlformats.org/drawingml/2006/wordprocessingDrawing" xmlns:w10="urn:schemas-microsoft-com:office:word" xmlns:w="http://schemas.openxmlformats.org/wordprocessingml/2006/main" xmlns:w14="http://schemas.microsoft.com/office/word/2010/wordml" xmlns:w15="http://schemas.microsoft.com/office/word/2012/wordml" xmlns:w16cex="http://schemas.microsoft.com/office/word/2018/wordml/cex" xmlns:w16cid="http://schemas.microsoft.com/office/word/2016/wordml/cid" xmlns:w16="http://schemas.microsoft.com/office/word/2018/wordml" xmlns:w16du="http://schemas.microsoft.com/office/word/2023/wordml/word16du" xmlns:w16sdtdh="http://schemas.microsoft.com/office/word/2020/wordml/sdtdatahash" xmlns:w16se="http://schemas.microsoft.com/office/word/2015/wordml/symex" xmlns:wpg="http://schemas.microsoft.com/office/word/2010/wordprocessingGroup" xmlns:wpi="http://schemas.microsoft.com/office/word/2010/wordprocessingInk" xmlns:wne="http://schemas.microsoft.com/office/word/2006/wordml" xmlns:wps="http://schemas.microsoft.com/office/word/2010/wordprocessingShape" mc:Ignorable="w14 w15 w16se w16cid w16 w16cex w16sdtdh wp14">
+<w:document xmlns:wpc="http://schemas.microsoft.com/office/word/2010/wordprocessingCanvas" xmlns:cx="http://schemas.microsoft.com/office/drawing/2014/chartex" xmlns:cx1="http://schemas.microsoft.com/office/drawing/2015/9/8/chartex" xmlns:cx2="http://schemas.microsoft.com/office/drawing/2015/10/21/chartex" xmlns:cx3="http://schemas.microsoft.com/office/drawing/2016/5/9/chartex" xmlns:cx4="http://schemas.microsoft.com/office/drawing/2016/5/10/chartex" xmlns:cx5="http://schemas.microsoft.com/office/drawing/2016/5/11/chartex" xmlns:cx6="http://schemas.microsoft.com/office/drawing/2016/5/12/chartex" xmlns:cx7="http://schemas.microsoft.com/office/drawing/2016/5/13/chartex" xmlns:cx8="http://schemas.microsoft.com/office/drawing/2016/5/14/chartex" xmlns:mc="http://schemas.openxmlformats.org/markup-compatibility/2006" xmlns:aink="http://schemas.microsoft.com/office/drawing/2016/ink" xmlns:am3d="http://schemas.microsoft.com/office/drawing/2017/model3d" xmlns:o="urn:schemas-microsoft-com:office:office" xmlns:oel="http://schemas.microsoft.com/office/2019/extlst" xmlns:r="http://schemas.openxmlformats.org/officeDocument/2006/relationships" xmlns:m="http://schemas.openxmlformats.org/officeDocument/2006/math" xmlns:v="urn:schemas-microsoft-com:vml" xmlns:wp14="http://schemas.microsoft.com/office/word/2010/wordprocessingDrawing" xmlns:wp="http://schemas.openxmlformats.org/drawingml/2006/wordprocessingDrawing" xmlns:w10="urn:schemas-microsoft-com:office:word" xmlns:w="http://schemas.openxmlformats.org/wordprocessingml/2006/main" xmlns:w14="http://schemas.microsoft.com/office/word/2010/wordml" xmlns:w15="http://schemas.microsoft.com/office/word/2012/wordml" xmlns:w16cex="http://schemas.microsoft.com/office/word/2018/wordml/cex" xmlns:w16cid="http://schemas.microsoft.com/office/word/2016/wordml/cid" xmlns:w16="http://schemas.microsoft.com/office/word/2018/wordml" xmlns:w16sdtdh="http://schemas.microsoft.com/office/word/2020/wordml/sdtdatahash" xmlns:w16se="http://schemas.microsoft.com/office/word/2015/wordml/symex" xmlns:wpg="http://schemas.microsoft.com/office/word/2010/wordprocessingGroup" xmlns:wpi="http://schemas.microsoft.com/office/word/2010/wordprocessingInk" xmlns:wne="http://schemas.microsoft.com/office/word/2006/wordml" xmlns:wps="http://schemas.microsoft.com/office/word/2010/wordprocessingShape" mc:Ignorable="w14 w15 w16se w16cid w16 w16cex w16sdtdh wp14">
   <w:body>
     <w:tbl>
       <w:tblPr>
@@ -15393,10 +15393,46 @@
       <w:proofErr w:type="gramEnd"/>
     </w:p>
     <w:p>
-      <w:r>
-        <w:t>https://www.udemy.com/course/deploy-java-spring-boot-to-aws-amazon-web-service/learn/lecture/15443858#overview</w:t>
-      </w:r>
-    </w:p>
+      <w:hyperlink r:id="rId17" w:history="1">
+        <w:r>
+          <w:rPr>
+            <w:rStyle w:val="Hyperlink"/>
+          </w:rPr>
+          <w:t>https://www.udemy.com/course/deploy-java-spring-boot-to-aws-amazon-web-service/learn/lecture/15443852#overview</w:t>
+        </w:r>
+      </w:hyperlink>
+    </w:p>
+    <w:p/>
+    <w:p>
+      <w:r>
+        <w:t>*</w:t>
+      </w:r>
+      <w:proofErr w:type="gramStart"/>
+      <w:r>
+        <w:t>just</w:t>
+      </w:r>
+      <w:proofErr w:type="gramEnd"/>
+      <w:r>
+        <w:t xml:space="preserve"> execute </w:t>
+      </w:r>
+      <w:proofErr w:type="spellStart"/>
+      <w:r>
+        <w:rPr>
+          <w:highlight w:val="yellow"/>
+          <w:u w:val="single"/>
+        </w:rPr>
+        <w:t>npm</w:t>
+      </w:r>
+      <w:proofErr w:type="spellEnd"/>
+      <w:r>
+        <w:rPr>
+          <w:highlight w:val="yellow"/>
+          <w:u w:val="single"/>
+        </w:rPr>
+        <w:t xml:space="preserve"> run build</w:t>
+      </w:r>
+    </w:p>
+    <w:p/>
     <w:p/>
     <w:p>
       <w:pPr>
@@ -15825,90 +15861,6 @@
             <wp:effectExtent l="0" t="0" r="0" b="0"/>
             <wp:wrapTopAndBottom/>
             <wp:docPr id="8" name="Picture 8"/>
-            <wp:cNvGraphicFramePr>
-              <a:graphicFrameLocks xmlns:a="http://schemas.openxmlformats.org/drawingml/2006/main" noChangeAspect="1"/>
-            </wp:cNvGraphicFramePr>
-            <a:graphic xmlns:a="http://schemas.openxmlformats.org/drawingml/2006/main">
-              <a:graphicData uri="http://schemas.openxmlformats.org/drawingml/2006/picture">
-                <pic:pic xmlns:pic="http://schemas.openxmlformats.org/drawingml/2006/picture">
-                  <pic:nvPicPr>
-                    <pic:cNvPr id="1" name=""/>
-                    <pic:cNvPicPr/>
-                  </pic:nvPicPr>
-                  <pic:blipFill>
-                    <a:blip r:embed="rId17"/>
-                    <a:stretch>
-                      <a:fillRect/>
-                    </a:stretch>
-                  </pic:blipFill>
-                  <pic:spPr>
-                    <a:xfrm>
-                      <a:off x="0" y="0"/>
-                      <a:ext cx="5943600" cy="3341370"/>
-                    </a:xfrm>
-                    <a:prstGeom prst="rect">
-                      <a:avLst/>
-                    </a:prstGeom>
-                  </pic:spPr>
-                </pic:pic>
-              </a:graphicData>
-            </a:graphic>
-          </wp:anchor>
-        </w:drawing>
-      </w:r>
-      <w:r>
-        <w:rPr>
-          <w:rFonts w:ascii="Consolas" w:hAnsi="Consolas" w:cs="Consolas"/>
-          <w:color w:val="000000"/>
-          <w:sz w:val="20"/>
-          <w:szCs w:val="20"/>
-        </w:rPr>
-        <w:t xml:space="preserve">Then “run as” “maven build” enter </w:t>
-      </w:r>
-      <w:r>
-        <w:rPr>
-          <w:rFonts w:ascii="Consolas" w:hAnsi="Consolas" w:cs="Consolas"/>
-          <w:i/>
-          <w:iCs/>
-          <w:color w:val="000000"/>
-          <w:sz w:val="20"/>
-          <w:szCs w:val="20"/>
-        </w:rPr>
-        <w:t>package</w:t>
-      </w:r>
-      <w:r>
-        <w:t xml:space="preserve"> in the </w:t>
-      </w:r>
-      <w:r>
-        <w:rPr>
-          <w:i/>
-          <w:iCs/>
-        </w:rPr>
-        <w:t xml:space="preserve">goals </w:t>
-      </w:r>
-      <w:r>
-        <w:t>field.</w:t>
-      </w:r>
-    </w:p>
-    <w:p/>
-    <w:p>
-      <w:r>
-        <w:rPr>
-          <w:noProof/>
-        </w:rPr>
-        <w:drawing>
-          <wp:anchor distT="0" distB="0" distL="114300" distR="114300" simplePos="0" relativeHeight="251667456" behindDoc="0" locked="0" layoutInCell="1" allowOverlap="1" wp14:anchorId="372C064E" wp14:editId="2EFAB4BB">
-            <wp:simplePos x="0" y="0"/>
-            <wp:positionH relativeFrom="margin">
-              <wp:align>right</wp:align>
-            </wp:positionH>
-            <wp:positionV relativeFrom="paragraph">
-              <wp:posOffset>287020</wp:posOffset>
-            </wp:positionV>
-            <wp:extent cx="5943600" cy="3341370"/>
-            <wp:effectExtent l="0" t="0" r="0" b="0"/>
-            <wp:wrapTopAndBottom/>
-            <wp:docPr id="9" name="Picture 9"/>
             <wp:cNvGraphicFramePr>
               <a:graphicFrameLocks xmlns:a="http://schemas.openxmlformats.org/drawingml/2006/main" noChangeAspect="1"/>
             </wp:cNvGraphicFramePr>
@@ -15940,6 +15892,90 @@
           </wp:anchor>
         </w:drawing>
       </w:r>
+      <w:r>
+        <w:rPr>
+          <w:rFonts w:ascii="Consolas" w:hAnsi="Consolas" w:cs="Consolas"/>
+          <w:color w:val="000000"/>
+          <w:sz w:val="20"/>
+          <w:szCs w:val="20"/>
+        </w:rPr>
+        <w:t xml:space="preserve">Then “run as” “maven build” enter </w:t>
+      </w:r>
+      <w:r>
+        <w:rPr>
+          <w:rFonts w:ascii="Consolas" w:hAnsi="Consolas" w:cs="Consolas"/>
+          <w:i/>
+          <w:iCs/>
+          <w:color w:val="000000"/>
+          <w:sz w:val="20"/>
+          <w:szCs w:val="20"/>
+        </w:rPr>
+        <w:t>package</w:t>
+      </w:r>
+      <w:r>
+        <w:t xml:space="preserve"> in the </w:t>
+      </w:r>
+      <w:r>
+        <w:rPr>
+          <w:i/>
+          <w:iCs/>
+        </w:rPr>
+        <w:t xml:space="preserve">goals </w:t>
+      </w:r>
+      <w:r>
+        <w:t>field.</w:t>
+      </w:r>
+    </w:p>
+    <w:p/>
+    <w:p>
+      <w:r>
+        <w:rPr>
+          <w:noProof/>
+        </w:rPr>
+        <w:drawing>
+          <wp:anchor distT="0" distB="0" distL="114300" distR="114300" simplePos="0" relativeHeight="251667456" behindDoc="0" locked="0" layoutInCell="1" allowOverlap="1" wp14:anchorId="372C064E" wp14:editId="2EFAB4BB">
+            <wp:simplePos x="0" y="0"/>
+            <wp:positionH relativeFrom="margin">
+              <wp:align>right</wp:align>
+            </wp:positionH>
+            <wp:positionV relativeFrom="paragraph">
+              <wp:posOffset>287020</wp:posOffset>
+            </wp:positionV>
+            <wp:extent cx="5943600" cy="3341370"/>
+            <wp:effectExtent l="0" t="0" r="0" b="0"/>
+            <wp:wrapTopAndBottom/>
+            <wp:docPr id="9" name="Picture 9"/>
+            <wp:cNvGraphicFramePr>
+              <a:graphicFrameLocks xmlns:a="http://schemas.openxmlformats.org/drawingml/2006/main" noChangeAspect="1"/>
+            </wp:cNvGraphicFramePr>
+            <a:graphic xmlns:a="http://schemas.openxmlformats.org/drawingml/2006/main">
+              <a:graphicData uri="http://schemas.openxmlformats.org/drawingml/2006/picture">
+                <pic:pic xmlns:pic="http://schemas.openxmlformats.org/drawingml/2006/picture">
+                  <pic:nvPicPr>
+                    <pic:cNvPr id="1" name=""/>
+                    <pic:cNvPicPr/>
+                  </pic:nvPicPr>
+                  <pic:blipFill>
+                    <a:blip r:embed="rId19"/>
+                    <a:stretch>
+                      <a:fillRect/>
+                    </a:stretch>
+                  </pic:blipFill>
+                  <pic:spPr>
+                    <a:xfrm>
+                      <a:off x="0" y="0"/>
+                      <a:ext cx="5943600" cy="3341370"/>
+                    </a:xfrm>
+                    <a:prstGeom prst="rect">
+                      <a:avLst/>
+                    </a:prstGeom>
+                  </pic:spPr>
+                </pic:pic>
+              </a:graphicData>
+            </a:graphic>
+          </wp:anchor>
+        </w:drawing>
+      </w:r>
     </w:p>
     <w:p>
       <w:pPr>
@@ -15990,7 +16026,7 @@
                     <pic:cNvPicPr/>
                   </pic:nvPicPr>
                   <pic:blipFill>
-                    <a:blip r:embed="rId19"/>
+                    <a:blip r:embed="rId20"/>
                     <a:stretch>
                       <a:fillRect/>
                     </a:stretch>
@@ -16044,7 +16080,7 @@
                     <pic:cNvPicPr/>
                   </pic:nvPicPr>
                   <pic:blipFill>
-                    <a:blip r:embed="rId20"/>
+                    <a:blip r:embed="rId21"/>
                     <a:stretch>
                       <a:fillRect/>
                     </a:stretch>
@@ -16578,7 +16614,7 @@
       </w:r>
     </w:p>
     <w:p>
-      <w:hyperlink r:id="rId21" w:history="1">
+      <w:hyperlink r:id="rId22" w:history="1">
         <w:r>
           <w:rPr>
             <w:rStyle w:val="Hyperlink"/>
@@ -16591,7 +16627,7 @@
       </w:r>
     </w:p>
     <w:p>
-      <w:hyperlink r:id="rId22" w:anchor="example-budgets-applySCP" w:history="1">
+      <w:hyperlink r:id="rId23" w:anchor="example-budgets-applySCP" w:history="1">
         <w:r>
           <w:rPr>
             <w:rStyle w:val="Hyperlink"/>
@@ -16604,7 +16640,7 @@
       </w:r>
     </w:p>
     <w:p>
-      <w:hyperlink r:id="rId23" w:anchor="embed-inline-policy-console" w:history="1">
+      <w:hyperlink r:id="rId24" w:anchor="embed-inline-policy-console" w:history="1">
         <w:r>
           <w:rPr>
             <w:rStyle w:val="Hyperlink"/>
@@ -16617,7 +16653,7 @@
       </w:r>
     </w:p>
     <w:p>
-      <w:hyperlink r:id="rId24" w:anchor="roles-managingrole_edit-trust-policy" w:history="1">
+      <w:hyperlink r:id="rId25" w:anchor="roles-managingrole_edit-trust-policy" w:history="1">
         <w:r>
           <w:rPr>
             <w:rStyle w:val="Hyperlink"/>
@@ -16645,7 +16681,7 @@
       <w:proofErr w:type="gramEnd"/>
     </w:p>
     <w:p>
-      <w:hyperlink r:id="rId25" w:history="1">
+      <w:hyperlink r:id="rId26" w:history="1">
         <w:r>
           <w:rPr>
             <w:rStyle w:val="Hyperlink"/>
@@ -17177,56 +17213,6 @@
             <wp:effectExtent l="0" t="0" r="0" b="0"/>
             <wp:wrapTopAndBottom/>
             <wp:docPr id="7" name="Picture 7"/>
-            <wp:cNvGraphicFramePr>
-              <a:graphicFrameLocks xmlns:a="http://schemas.openxmlformats.org/drawingml/2006/main" noChangeAspect="1"/>
-            </wp:cNvGraphicFramePr>
-            <a:graphic xmlns:a="http://schemas.openxmlformats.org/drawingml/2006/main">
-              <a:graphicData uri="http://schemas.openxmlformats.org/drawingml/2006/picture">
-                <pic:pic xmlns:pic="http://schemas.openxmlformats.org/drawingml/2006/picture">
-                  <pic:nvPicPr>
-                    <pic:cNvPr id="1" name=""/>
-                    <pic:cNvPicPr/>
-                  </pic:nvPicPr>
-                  <pic:blipFill>
-                    <a:blip r:embed="rId26"/>
-                    <a:stretch>
-                      <a:fillRect/>
-                    </a:stretch>
-                  </pic:blipFill>
-                  <pic:spPr>
-                    <a:xfrm>
-                      <a:off x="0" y="0"/>
-                      <a:ext cx="5943600" cy="3341370"/>
-                    </a:xfrm>
-                    <a:prstGeom prst="rect">
-                      <a:avLst/>
-                    </a:prstGeom>
-                  </pic:spPr>
-                </pic:pic>
-              </a:graphicData>
-            </a:graphic>
-          </wp:anchor>
-        </w:drawing>
-      </w:r>
-    </w:p>
-    <w:p>
-      <w:r>
-        <w:rPr>
-          <w:noProof/>
-        </w:rPr>
-        <w:drawing>
-          <wp:anchor distT="0" distB="0" distL="114300" distR="114300" simplePos="0" relativeHeight="251665408" behindDoc="0" locked="0" layoutInCell="1" allowOverlap="1" wp14:anchorId="504F6365" wp14:editId="10A5001F">
-            <wp:simplePos x="0" y="0"/>
-            <wp:positionH relativeFrom="margin">
-              <wp:posOffset>0</wp:posOffset>
-            </wp:positionH>
-            <wp:positionV relativeFrom="paragraph">
-              <wp:posOffset>284480</wp:posOffset>
-            </wp:positionV>
-            <wp:extent cx="5943600" cy="3341370"/>
-            <wp:effectExtent l="0" t="0" r="0" b="0"/>
-            <wp:wrapTopAndBottom/>
-            <wp:docPr id="6" name="Picture 6"/>
             <wp:cNvGraphicFramePr>
               <a:graphicFrameLocks xmlns:a="http://schemas.openxmlformats.org/drawingml/2006/main" noChangeAspect="1"/>
             </wp:cNvGraphicFramePr>
@@ -17260,6 +17246,56 @@
       </w:r>
     </w:p>
     <w:p>
+      <w:r>
+        <w:rPr>
+          <w:noProof/>
+        </w:rPr>
+        <w:drawing>
+          <wp:anchor distT="0" distB="0" distL="114300" distR="114300" simplePos="0" relativeHeight="251665408" behindDoc="0" locked="0" layoutInCell="1" allowOverlap="1" wp14:anchorId="504F6365" wp14:editId="10A5001F">
+            <wp:simplePos x="0" y="0"/>
+            <wp:positionH relativeFrom="margin">
+              <wp:posOffset>0</wp:posOffset>
+            </wp:positionH>
+            <wp:positionV relativeFrom="paragraph">
+              <wp:posOffset>284480</wp:posOffset>
+            </wp:positionV>
+            <wp:extent cx="5943600" cy="3341370"/>
+            <wp:effectExtent l="0" t="0" r="0" b="0"/>
+            <wp:wrapTopAndBottom/>
+            <wp:docPr id="6" name="Picture 6"/>
+            <wp:cNvGraphicFramePr>
+              <a:graphicFrameLocks xmlns:a="http://schemas.openxmlformats.org/drawingml/2006/main" noChangeAspect="1"/>
+            </wp:cNvGraphicFramePr>
+            <a:graphic xmlns:a="http://schemas.openxmlformats.org/drawingml/2006/main">
+              <a:graphicData uri="http://schemas.openxmlformats.org/drawingml/2006/picture">
+                <pic:pic xmlns:pic="http://schemas.openxmlformats.org/drawingml/2006/picture">
+                  <pic:nvPicPr>
+                    <pic:cNvPr id="1" name=""/>
+                    <pic:cNvPicPr/>
+                  </pic:nvPicPr>
+                  <pic:blipFill>
+                    <a:blip r:embed="rId28"/>
+                    <a:stretch>
+                      <a:fillRect/>
+                    </a:stretch>
+                  </pic:blipFill>
+                  <pic:spPr>
+                    <a:xfrm>
+                      <a:off x="0" y="0"/>
+                      <a:ext cx="5943600" cy="3341370"/>
+                    </a:xfrm>
+                    <a:prstGeom prst="rect">
+                      <a:avLst/>
+                    </a:prstGeom>
+                  </pic:spPr>
+                </pic:pic>
+              </a:graphicData>
+            </a:graphic>
+          </wp:anchor>
+        </w:drawing>
+      </w:r>
+    </w:p>
+    <w:p>
       <w:pPr>
         <w:rPr>
           <w:u w:val="single"/>
@@ -17277,7 +17313,7 @@
       <w:bookmarkEnd w:id="18"/>
     </w:p>
     <w:p>
-      <w:hyperlink r:id="rId28" w:anchor="stashing-your-work" w:history="1">
+      <w:hyperlink r:id="rId29" w:anchor="stashing-your-work" w:history="1">
         <w:r>
           <w:rPr>
             <w:rStyle w:val="Hyperlink"/>
@@ -18251,7 +18287,7 @@
     </w:p>
     <w:p/>
     <w:p>
-      <w:hyperlink r:id="rId29" w:history="1">
+      <w:hyperlink r:id="rId30" w:history="1">
         <w:r>
           <w:rPr>
             <w:rStyle w:val="Hyperlink"/>
@@ -18278,7 +18314,7 @@
       </w:r>
     </w:p>
     <w:p>
-      <w:hyperlink r:id="rId30" w:history="1">
+      <w:hyperlink r:id="rId31" w:history="1">
         <w:r>
           <w:rPr>
             <w:rStyle w:val="Hyperlink"/>
@@ -18288,7 +18324,7 @@
       </w:hyperlink>
     </w:p>
     <w:p>
-      <w:hyperlink r:id="rId31" w:history="1">
+      <w:hyperlink r:id="rId32" w:history="1">
         <w:r>
           <w:rPr>
             <w:rStyle w:val="Hyperlink"/>
@@ -18298,7 +18334,7 @@
       </w:hyperlink>
     </w:p>
     <w:p>
-      <w:hyperlink r:id="rId32" w:history="1">
+      <w:hyperlink r:id="rId33" w:history="1">
         <w:r>
           <w:rPr>
             <w:rStyle w:val="Hyperlink"/>
@@ -18340,7 +18376,7 @@
       <w:proofErr w:type="gramEnd"/>
     </w:p>
     <w:p>
-      <w:hyperlink r:id="rId33" w:history="1">
+      <w:hyperlink r:id="rId34" w:history="1">
         <w:r>
           <w:rPr>
             <w:rStyle w:val="Hyperlink"/>
@@ -18376,7 +18412,7 @@
       </w:r>
     </w:p>
     <w:p>
-      <w:hyperlink r:id="rId34" w:history="1">
+      <w:hyperlink r:id="rId35" w:history="1">
         <w:r>
           <w:rPr>
             <w:rStyle w:val="Hyperlink"/>
@@ -18386,7 +18422,7 @@
       </w:hyperlink>
     </w:p>
     <w:p>
-      <w:hyperlink r:id="rId35" w:history="1">
+      <w:hyperlink r:id="rId36" w:history="1">
         <w:r>
           <w:rPr>
             <w:rStyle w:val="Hyperlink"/>
@@ -18430,7 +18466,7 @@
                     <pic:cNvPicPr/>
                   </pic:nvPicPr>
                   <pic:blipFill>
-                    <a:blip r:embed="rId36"/>
+                    <a:blip r:embed="rId37"/>
                     <a:stretch>
                       <a:fillRect/>
                     </a:stretch>
@@ -18484,7 +18520,7 @@
                     <pic:cNvPicPr/>
                   </pic:nvPicPr>
                   <pic:blipFill>
-                    <a:blip r:embed="rId37"/>
+                    <a:blip r:embed="rId38"/>
                     <a:stretch>
                       <a:fillRect/>
                     </a:stretch>
@@ -18546,7 +18582,7 @@
                     <pic:cNvPicPr/>
                   </pic:nvPicPr>
                   <pic:blipFill>
-                    <a:blip r:embed="rId38"/>
+                    <a:blip r:embed="rId39"/>
                     <a:stretch>
                       <a:fillRect/>
                     </a:stretch>
@@ -18815,7 +18851,7 @@
           <w:color w:val="232629"/>
         </w:rPr>
       </w:pPr>
-      <w:hyperlink r:id="rId39" w:history="1">
+      <w:hyperlink r:id="rId40" w:history="1">
         <w:bookmarkStart w:id="25" w:name="_Toc132758583"/>
         <w:r>
           <w:rPr>
@@ -18941,7 +18977,7 @@
           <w:color w:val="232629"/>
         </w:rPr>
       </w:pPr>
-      <w:hyperlink r:id="rId40" w:history="1">
+      <w:hyperlink r:id="rId41" w:history="1">
         <w:bookmarkStart w:id="26" w:name="_Toc132758584"/>
         <w:r>
           <w:rPr>
@@ -19073,7 +19109,7 @@
       <w:bookmarkEnd w:id="27"/>
     </w:p>
     <w:p>
-      <w:hyperlink r:id="rId41" w:history="1">
+      <w:hyperlink r:id="rId42" w:history="1">
         <w:r>
           <w:rPr>
             <w:rStyle w:val="Hyperlink"/>
@@ -23696,7 +23732,7 @@
           <w:highlight w:val="red"/>
         </w:rPr>
       </w:pPr>
-      <w:hyperlink r:id="rId42" w:history="1">
+      <w:hyperlink r:id="rId43" w:history="1">
         <w:r>
           <w:rPr>
             <w:rStyle w:val="Hyperlink"/>
@@ -23975,7 +24011,7 @@
       </w:r>
     </w:p>
     <w:p>
-      <w:hyperlink r:id="rId43" w:history="1">
+      <w:hyperlink r:id="rId44" w:history="1">
         <w:r>
           <w:rPr>
             <w:rStyle w:val="Hyperlink"/>
@@ -23998,7 +24034,7 @@
       <w:proofErr w:type="gramEnd"/>
     </w:p>
     <w:p>
-      <w:hyperlink r:id="rId44" w:history="1">
+      <w:hyperlink r:id="rId45" w:history="1">
         <w:r>
           <w:rPr>
             <w:rStyle w:val="Hyperlink"/>
@@ -24104,7 +24140,7 @@
       <w:proofErr w:type="gramEnd"/>
     </w:p>
     <w:p>
-      <w:hyperlink r:id="rId45" w:history="1">
+      <w:hyperlink r:id="rId46" w:history="1">
         <w:r>
           <w:rPr>
             <w:rStyle w:val="Hyperlink"/>
@@ -24119,7 +24155,7 @@
           <w:lang w:val="en-MY"/>
         </w:rPr>
       </w:pPr>
-      <w:hyperlink r:id="rId46" w:history="1">
+      <w:hyperlink r:id="rId47" w:history="1">
         <w:r>
           <w:rPr>
             <w:rStyle w:val="Hyperlink"/>
@@ -24324,7 +24360,7 @@
       <w:r>
         <w:t xml:space="preserve">Tutorial link: </w:t>
       </w:r>
-      <w:hyperlink r:id="rId47" w:history="1">
+      <w:hyperlink r:id="rId48" w:history="1">
         <w:r>
           <w:rPr>
             <w:rStyle w:val="Hyperlink"/>
@@ -24362,7 +24398,7 @@
                     <pic:cNvPicPr/>
                   </pic:nvPicPr>
                   <pic:blipFill>
-                    <a:blip r:embed="rId48"/>
+                    <a:blip r:embed="rId49"/>
                     <a:stretch>
                       <a:fillRect/>
                     </a:stretch>
@@ -24385,7 +24421,7 @@
       <w:r>
         <w:t xml:space="preserve">Web page containing link to download Java SE 8 Update 45 (search for “8u45” on the page): </w:t>
       </w:r>
-      <w:hyperlink r:id="rId49" w:history="1">
+      <w:hyperlink r:id="rId50" w:history="1">
         <w:r>
           <w:rPr>
             <w:rStyle w:val="Hyperlink"/>
@@ -24468,7 +24504,7 @@
                     </pic:cNvPicPr>
                   </pic:nvPicPr>
                   <pic:blipFill>
-                    <a:blip r:embed="rId50">
+                    <a:blip r:embed="rId51">
                       <a:extLst>
                         <a:ext uri="{28A0092B-C50C-407E-A947-70E740481C1C}">
                           <a14:useLocalDpi xmlns:a14="http://schemas.microsoft.com/office/drawing/2010/main" val="0"/>
@@ -24508,7 +24544,7 @@
       <w:r>
         <w:t xml:space="preserve">Web page containing link to download Eclipse IDE for Enterprise Java and Web Developers (also known as Eclipse IDE for Java EE Developers in the tutorial video): </w:t>
       </w:r>
-      <w:hyperlink r:id="rId51" w:anchor="ogy/epp/downloads/release/2022-06/R/eclipse-jee-2022-06-R-win32-x86_64.zip" w:history="1">
+      <w:hyperlink r:id="rId52" w:anchor="ogy/epp/downloads/release/2022-06/R/eclipse-jee-2022-06-R-win32-x86_64.zip" w:history="1">
         <w:r>
           <w:rPr>
             <w:rStyle w:val="Hyperlink"/>
@@ -24545,7 +24581,7 @@
       <w:r>
         <w:t xml:space="preserve">Tutorial link: </w:t>
       </w:r>
-      <w:hyperlink r:id="rId52" w:history="1">
+      <w:hyperlink r:id="rId53" w:history="1">
         <w:r>
           <w:rPr>
             <w:rStyle w:val="Hyperlink"/>
@@ -24585,7 +24621,7 @@
                     </pic:cNvPicPr>
                   </pic:nvPicPr>
                   <pic:blipFill>
-                    <a:blip r:embed="rId53">
+                    <a:blip r:embed="rId54">
                       <a:extLst>
                         <a:ext uri="{28A0092B-C50C-407E-A947-70E740481C1C}">
                           <a14:useLocalDpi xmlns:a14="http://schemas.microsoft.com/office/drawing/2010/main" val="0"/>
@@ -24690,7 +24726,7 @@
                     </pic:cNvPicPr>
                   </pic:nvPicPr>
                   <pic:blipFill>
-                    <a:blip r:embed="rId54">
+                    <a:blip r:embed="rId55">
                       <a:extLst>
                         <a:ext uri="{28A0092B-C50C-407E-A947-70E740481C1C}">
                           <a14:useLocalDpi xmlns:a14="http://schemas.microsoft.com/office/drawing/2010/main" val="0"/>
@@ -24732,7 +24768,7 @@
       <w:r>
         <w:t xml:space="preserve">Tutorial link: </w:t>
       </w:r>
-      <w:hyperlink r:id="rId55" w:history="1">
+      <w:hyperlink r:id="rId56" w:history="1">
         <w:r>
           <w:rPr>
             <w:rStyle w:val="Hyperlink"/>
@@ -24790,7 +24826,7 @@
                     <pic:cNvPicPr/>
                   </pic:nvPicPr>
                   <pic:blipFill>
-                    <a:blip r:embed="rId56"/>
+                    <a:blip r:embed="rId57"/>
                     <a:stretch>
                       <a:fillRect/>
                     </a:stretch>
@@ -24875,7 +24911,7 @@
       <w:r>
         <w:t xml:space="preserve">” by in28minutes on Udemy): </w:t>
       </w:r>
-      <w:hyperlink r:id="rId57" w:anchor="content" w:history="1">
+      <w:hyperlink r:id="rId58" w:anchor="content" w:history="1">
         <w:r>
           <w:rPr>
             <w:rStyle w:val="Hyperlink"/>
@@ -24916,7 +24952,7 @@
                     <pic:cNvPicPr/>
                   </pic:nvPicPr>
                   <pic:blipFill>
-                    <a:blip r:embed="rId58"/>
+                    <a:blip r:embed="rId59"/>
                     <a:stretch>
                       <a:fillRect/>
                     </a:stretch>
@@ -24945,7 +24981,7 @@
       <w:r>
         <w:t xml:space="preserve">This is the GitHub repository provided for reference by the instructor: </w:t>
       </w:r>
-      <w:hyperlink r:id="rId59" w:history="1">
+      <w:hyperlink r:id="rId60" w:history="1">
         <w:r>
           <w:rPr>
             <w:rStyle w:val="Hyperlink"/>
@@ -25012,7 +25048,7 @@
                     <pic:cNvPicPr/>
                   </pic:nvPicPr>
                   <pic:blipFill>
-                    <a:blip r:embed="rId60"/>
+                    <a:blip r:embed="rId61"/>
                     <a:stretch>
                       <a:fillRect/>
                     </a:stretch>
@@ -28954,7 +28990,7 @@
 </file>
 
 <file path=word/numbering.xml><?xml version="1.0" encoding="utf-8"?>
-<w:numbering xmlns:wpc="http://schemas.microsoft.com/office/word/2010/wordprocessingCanvas" xmlns:cx="http://schemas.microsoft.com/office/drawing/2014/chartex" xmlns:cx1="http://schemas.microsoft.com/office/drawing/2015/9/8/chartex" xmlns:cx2="http://schemas.microsoft.com/office/drawing/2015/10/21/chartex" xmlns:cx3="http://schemas.microsoft.com/office/drawing/2016/5/9/chartex" xmlns:cx4="http://schemas.microsoft.com/office/drawing/2016/5/10/chartex" xmlns:cx5="http://schemas.microsoft.com/office/drawing/2016/5/11/chartex" xmlns:cx6="http://schemas.microsoft.com/office/drawing/2016/5/12/chartex" xmlns:cx7="http://schemas.microsoft.com/office/drawing/2016/5/13/chartex" xmlns:cx8="http://schemas.microsoft.com/office/drawing/2016/5/14/chartex" xmlns:mc="http://schemas.openxmlformats.org/markup-compatibility/2006" xmlns:aink="http://schemas.microsoft.com/office/drawing/2016/ink" xmlns:am3d="http://schemas.microsoft.com/office/drawing/2017/model3d" xmlns:o="urn:schemas-microsoft-com:office:office" xmlns:oel="http://schemas.microsoft.com/office/2019/extlst" xmlns:r="http://schemas.openxmlformats.org/officeDocument/2006/relationships" xmlns:m="http://schemas.openxmlformats.org/officeDocument/2006/math" xmlns:v="urn:schemas-microsoft-com:vml" xmlns:wp14="http://schemas.microsoft.com/office/word/2010/wordprocessingDrawing" xmlns:wp="http://schemas.openxmlformats.org/drawingml/2006/wordprocessingDrawing" xmlns:w10="urn:schemas-microsoft-com:office:word" xmlns:w="http://schemas.openxmlformats.org/wordprocessingml/2006/main" xmlns:w14="http://schemas.microsoft.com/office/word/2010/wordml" xmlns:w15="http://schemas.microsoft.com/office/word/2012/wordml" xmlns:w16cex="http://schemas.microsoft.com/office/word/2018/wordml/cex" xmlns:w16cid="http://schemas.microsoft.com/office/word/2016/wordml/cid" xmlns:w16="http://schemas.microsoft.com/office/word/2018/wordml" xmlns:w16du="http://schemas.microsoft.com/office/word/2023/wordml/word16du" xmlns:w16sdtdh="http://schemas.microsoft.com/office/word/2020/wordml/sdtdatahash" xmlns:w16se="http://schemas.microsoft.com/office/word/2015/wordml/symex" xmlns:wpg="http://schemas.microsoft.com/office/word/2010/wordprocessingGroup" xmlns:wpi="http://schemas.microsoft.com/office/word/2010/wordprocessingInk" xmlns:wne="http://schemas.microsoft.com/office/word/2006/wordml" xmlns:wps="http://schemas.microsoft.com/office/word/2010/wordprocessingShape" mc:Ignorable="w14 w15 w16se w16cid w16 w16cex w16sdtdh wp14">
+<w:numbering xmlns:wpc="http://schemas.microsoft.com/office/word/2010/wordprocessingCanvas" xmlns:cx="http://schemas.microsoft.com/office/drawing/2014/chartex" xmlns:cx1="http://schemas.microsoft.com/office/drawing/2015/9/8/chartex" xmlns:cx2="http://schemas.microsoft.com/office/drawing/2015/10/21/chartex" xmlns:cx3="http://schemas.microsoft.com/office/drawing/2016/5/9/chartex" xmlns:cx4="http://schemas.microsoft.com/office/drawing/2016/5/10/chartex" xmlns:cx5="http://schemas.microsoft.com/office/drawing/2016/5/11/chartex" xmlns:cx6="http://schemas.microsoft.com/office/drawing/2016/5/12/chartex" xmlns:cx7="http://schemas.microsoft.com/office/drawing/2016/5/13/chartex" xmlns:cx8="http://schemas.microsoft.com/office/drawing/2016/5/14/chartex" xmlns:mc="http://schemas.openxmlformats.org/markup-compatibility/2006" xmlns:aink="http://schemas.microsoft.com/office/drawing/2016/ink" xmlns:am3d="http://schemas.microsoft.com/office/drawing/2017/model3d" xmlns:o="urn:schemas-microsoft-com:office:office" xmlns:oel="http://schemas.microsoft.com/office/2019/extlst" xmlns:r="http://schemas.openxmlformats.org/officeDocument/2006/relationships" xmlns:m="http://schemas.openxmlformats.org/officeDocument/2006/math" xmlns:v="urn:schemas-microsoft-com:vml" xmlns:wp14="http://schemas.microsoft.com/office/word/2010/wordprocessingDrawing" xmlns:wp="http://schemas.openxmlformats.org/drawingml/2006/wordprocessingDrawing" xmlns:w10="urn:schemas-microsoft-com:office:word" xmlns:w="http://schemas.openxmlformats.org/wordprocessingml/2006/main" xmlns:w14="http://schemas.microsoft.com/office/word/2010/wordml" xmlns:w15="http://schemas.microsoft.com/office/word/2012/wordml" xmlns:w16cex="http://schemas.microsoft.com/office/word/2018/wordml/cex" xmlns:w16cid="http://schemas.microsoft.com/office/word/2016/wordml/cid" xmlns:w16="http://schemas.microsoft.com/office/word/2018/wordml" xmlns:w16sdtdh="http://schemas.microsoft.com/office/word/2020/wordml/sdtdatahash" xmlns:w16se="http://schemas.microsoft.com/office/word/2015/wordml/symex" xmlns:wpg="http://schemas.microsoft.com/office/word/2010/wordprocessingGroup" xmlns:wpi="http://schemas.microsoft.com/office/word/2010/wordprocessingInk" xmlns:wne="http://schemas.microsoft.com/office/word/2006/wordml" xmlns:wps="http://schemas.microsoft.com/office/word/2010/wordprocessingShape" mc:Ignorable="w14 w15 w16se w16cid w16 w16cex w16sdtdh wp14">
   <w:abstractNum w:abstractNumId="0" w15:restartNumberingAfterBreak="0">
     <w:nsid w:val="182E55A5"/>
     <w:multiLevelType w:val="multilevel"/>

</xml_diff>